<commit_message>
Begynt å skrive om skadevare
</commit_message>
<xml_diff>
--- a/Øving_Eksamen_Datasikkerhet.docx
+++ b/Øving_Eksamen_Datasikkerhet.docx
@@ -138,7 +138,25 @@
           <w:sz w:val="24"/>
           <w:szCs w:val="24"/>
         </w:rPr>
-        <w:t>(Social Engineering), som eksempelvis kan lede videre til å lure folk til å avsløre passord eller annen informasjon.</w:t>
+        <w:t>(</w:t>
+      </w:r>
+      <w:proofErr w:type="spellStart"/>
+      <w:r>
+        <w:rPr>
+          <w:rFonts w:ascii="Arial" w:hAnsi="Arial" w:cs="Arial"/>
+          <w:sz w:val="24"/>
+          <w:szCs w:val="24"/>
+        </w:rPr>
+        <w:t>Social</w:t>
+      </w:r>
+      <w:proofErr w:type="spellEnd"/>
+      <w:r>
+        <w:rPr>
+          <w:rFonts w:ascii="Arial" w:hAnsi="Arial" w:cs="Arial"/>
+          <w:sz w:val="24"/>
+          <w:szCs w:val="24"/>
+        </w:rPr>
+        <w:t xml:space="preserve"> Engineering), som eksempelvis kan lede videre til å lure folk til å avsløre passord eller annen informasjon.</w:t>
       </w:r>
     </w:p>
     <w:p>
@@ -197,24 +215,60 @@
           <w:sz w:val="24"/>
           <w:szCs w:val="24"/>
         </w:rPr>
-        <w:t>Andre type er «cracker». Denne har ofte et mål, men har ikke kunnskapene til å nå målet sitt. Den bruker derfor ferdige verktøy for å nå målet.</w:t>
-      </w:r>
-    </w:p>
-    <w:p>
-      <w:pPr>
-        <w:rPr>
-          <w:rFonts w:ascii="Arial" w:hAnsi="Arial" w:cs="Arial"/>
-          <w:sz w:val="24"/>
-          <w:szCs w:val="24"/>
-        </w:rPr>
-      </w:pPr>
-      <w:r>
-        <w:rPr>
-          <w:rFonts w:ascii="Arial" w:hAnsi="Arial" w:cs="Arial"/>
-          <w:sz w:val="24"/>
-          <w:szCs w:val="24"/>
-        </w:rPr>
-        <w:t xml:space="preserve">Tredje type er «white hat». Denne er en vennlig hacker som ofte gjør selskaper en tjeneste ved å teste </w:t>
+        <w:t>Andre type er «</w:t>
+      </w:r>
+      <w:proofErr w:type="spellStart"/>
+      <w:r>
+        <w:rPr>
+          <w:rFonts w:ascii="Arial" w:hAnsi="Arial" w:cs="Arial"/>
+          <w:sz w:val="24"/>
+          <w:szCs w:val="24"/>
+        </w:rPr>
+        <w:t>cracker</w:t>
+      </w:r>
+      <w:proofErr w:type="spellEnd"/>
+      <w:r>
+        <w:rPr>
+          <w:rFonts w:ascii="Arial" w:hAnsi="Arial" w:cs="Arial"/>
+          <w:sz w:val="24"/>
+          <w:szCs w:val="24"/>
+        </w:rPr>
+        <w:t>». Denne har ofte et mål, men har ikke kunnskapene til å nå målet sitt. Den bruker derfor ferdige verktøy for å nå målet.</w:t>
+      </w:r>
+    </w:p>
+    <w:p>
+      <w:pPr>
+        <w:rPr>
+          <w:rFonts w:ascii="Arial" w:hAnsi="Arial" w:cs="Arial"/>
+          <w:sz w:val="24"/>
+          <w:szCs w:val="24"/>
+        </w:rPr>
+      </w:pPr>
+      <w:r>
+        <w:rPr>
+          <w:rFonts w:ascii="Arial" w:hAnsi="Arial" w:cs="Arial"/>
+          <w:sz w:val="24"/>
+          <w:szCs w:val="24"/>
+        </w:rPr>
+        <w:t>Tredje type er «</w:t>
+      </w:r>
+      <w:proofErr w:type="spellStart"/>
+      <w:r>
+        <w:rPr>
+          <w:rFonts w:ascii="Arial" w:hAnsi="Arial" w:cs="Arial"/>
+          <w:sz w:val="24"/>
+          <w:szCs w:val="24"/>
+        </w:rPr>
+        <w:t>white</w:t>
+      </w:r>
+      <w:proofErr w:type="spellEnd"/>
+      <w:r>
+        <w:rPr>
+          <w:rFonts w:ascii="Arial" w:hAnsi="Arial" w:cs="Arial"/>
+          <w:sz w:val="24"/>
+          <w:szCs w:val="24"/>
+        </w:rPr>
+        <w:t xml:space="preserve"> hat». Denne er en vennlig hacker som ofte gjør selskaper en tjeneste ved å teste </w:t>
       </w:r>
       <w:r>
         <w:rPr>
@@ -239,15 +293,51 @@
           <w:sz w:val="24"/>
           <w:szCs w:val="24"/>
         </w:rPr>
-        <w:t>Fjerde type er «grey hat»</w:t>
-      </w:r>
-      <w:r>
-        <w:rPr>
-          <w:rFonts w:ascii="Arial" w:hAnsi="Arial" w:cs="Arial"/>
-          <w:sz w:val="24"/>
-          <w:szCs w:val="24"/>
-        </w:rPr>
-        <w:t>. Her stammer navnet fra «gråsone» som betyr at denne gjør ting som er litt «på kanten». En «grey hat» gjør noe ulovlig, men med «gode» intensjoner</w:t>
+        <w:t>Fjerde type er «</w:t>
+      </w:r>
+      <w:proofErr w:type="spellStart"/>
+      <w:r>
+        <w:rPr>
+          <w:rFonts w:ascii="Arial" w:hAnsi="Arial" w:cs="Arial"/>
+          <w:sz w:val="24"/>
+          <w:szCs w:val="24"/>
+        </w:rPr>
+        <w:t>grey</w:t>
+      </w:r>
+      <w:proofErr w:type="spellEnd"/>
+      <w:r>
+        <w:rPr>
+          <w:rFonts w:ascii="Arial" w:hAnsi="Arial" w:cs="Arial"/>
+          <w:sz w:val="24"/>
+          <w:szCs w:val="24"/>
+        </w:rPr>
+        <w:t xml:space="preserve"> hat»</w:t>
+      </w:r>
+      <w:r>
+        <w:rPr>
+          <w:rFonts w:ascii="Arial" w:hAnsi="Arial" w:cs="Arial"/>
+          <w:sz w:val="24"/>
+          <w:szCs w:val="24"/>
+        </w:rPr>
+        <w:t>. Her stammer navnet fra «gråsone» som betyr at denne gjør ting som er litt «på kanten». En «</w:t>
+      </w:r>
+      <w:proofErr w:type="spellStart"/>
+      <w:r>
+        <w:rPr>
+          <w:rFonts w:ascii="Arial" w:hAnsi="Arial" w:cs="Arial"/>
+          <w:sz w:val="24"/>
+          <w:szCs w:val="24"/>
+        </w:rPr>
+        <w:t>grey</w:t>
+      </w:r>
+      <w:proofErr w:type="spellEnd"/>
+      <w:r>
+        <w:rPr>
+          <w:rFonts w:ascii="Arial" w:hAnsi="Arial" w:cs="Arial"/>
+          <w:sz w:val="24"/>
+          <w:szCs w:val="24"/>
+        </w:rPr>
+        <w:t xml:space="preserve"> hat» gjør noe ulovlig, men med «gode» intensjoner</w:t>
       </w:r>
       <w:r>
         <w:rPr>
@@ -263,7 +353,43 @@
           <w:sz w:val="24"/>
           <w:szCs w:val="24"/>
         </w:rPr>
-        <w:t>“Jeg så du hadden en dårlig dørløs, så jeg brøt med inn. Har ikke rørt noe, men ville bare vise hvor dårlig låsen din er. Fiks låsen din</w:t>
+        <w:t xml:space="preserve">“Jeg så du </w:t>
+      </w:r>
+      <w:proofErr w:type="spellStart"/>
+      <w:r>
+        <w:rPr>
+          <w:rFonts w:ascii="Arial" w:hAnsi="Arial" w:cs="Arial"/>
+          <w:sz w:val="24"/>
+          <w:szCs w:val="24"/>
+        </w:rPr>
+        <w:t>hadden</w:t>
+      </w:r>
+      <w:proofErr w:type="spellEnd"/>
+      <w:r>
+        <w:rPr>
+          <w:rFonts w:ascii="Arial" w:hAnsi="Arial" w:cs="Arial"/>
+          <w:sz w:val="24"/>
+          <w:szCs w:val="24"/>
+        </w:rPr>
+        <w:t xml:space="preserve"> en dårlig </w:t>
+      </w:r>
+      <w:proofErr w:type="spellStart"/>
+      <w:r>
+        <w:rPr>
+          <w:rFonts w:ascii="Arial" w:hAnsi="Arial" w:cs="Arial"/>
+          <w:sz w:val="24"/>
+          <w:szCs w:val="24"/>
+        </w:rPr>
+        <w:t>dørløs</w:t>
+      </w:r>
+      <w:proofErr w:type="spellEnd"/>
+      <w:r>
+        <w:rPr>
+          <w:rFonts w:ascii="Arial" w:hAnsi="Arial" w:cs="Arial"/>
+          <w:sz w:val="24"/>
+          <w:szCs w:val="24"/>
+        </w:rPr>
+        <w:t>, så jeg brøt med inn. Har ikke rørt noe, men ville bare vise hvor dårlig låsen din er. Fiks låsen din</w:t>
       </w:r>
       <w:r>
         <w:rPr>
@@ -304,15 +430,69 @@
           <w:sz w:val="24"/>
           <w:szCs w:val="24"/>
         </w:rPr>
-        <w:t xml:space="preserve">ype er «script kiddie». Denne </w:t>
-      </w:r>
-      <w:r>
-        <w:rPr>
-          <w:rFonts w:ascii="Arial" w:hAnsi="Arial" w:cs="Arial"/>
-          <w:sz w:val="24"/>
-          <w:szCs w:val="24"/>
-        </w:rPr>
-        <w:t xml:space="preserve">ligner på «cracker», men har ingen mål. «script kiddie» bruker ferdige </w:t>
+        <w:t xml:space="preserve">ype er «script </w:t>
+      </w:r>
+      <w:proofErr w:type="spellStart"/>
+      <w:r>
+        <w:rPr>
+          <w:rFonts w:ascii="Arial" w:hAnsi="Arial" w:cs="Arial"/>
+          <w:sz w:val="24"/>
+          <w:szCs w:val="24"/>
+        </w:rPr>
+        <w:t>kiddie</w:t>
+      </w:r>
+      <w:proofErr w:type="spellEnd"/>
+      <w:r>
+        <w:rPr>
+          <w:rFonts w:ascii="Arial" w:hAnsi="Arial" w:cs="Arial"/>
+          <w:sz w:val="24"/>
+          <w:szCs w:val="24"/>
+        </w:rPr>
+        <w:t xml:space="preserve">». Denne </w:t>
+      </w:r>
+      <w:r>
+        <w:rPr>
+          <w:rFonts w:ascii="Arial" w:hAnsi="Arial" w:cs="Arial"/>
+          <w:sz w:val="24"/>
+          <w:szCs w:val="24"/>
+        </w:rPr>
+        <w:t>ligner på «</w:t>
+      </w:r>
+      <w:proofErr w:type="spellStart"/>
+      <w:r>
+        <w:rPr>
+          <w:rFonts w:ascii="Arial" w:hAnsi="Arial" w:cs="Arial"/>
+          <w:sz w:val="24"/>
+          <w:szCs w:val="24"/>
+        </w:rPr>
+        <w:t>cracker</w:t>
+      </w:r>
+      <w:proofErr w:type="spellEnd"/>
+      <w:r>
+        <w:rPr>
+          <w:rFonts w:ascii="Arial" w:hAnsi="Arial" w:cs="Arial"/>
+          <w:sz w:val="24"/>
+          <w:szCs w:val="24"/>
+        </w:rPr>
+        <w:t xml:space="preserve">», men har ingen mål. «script </w:t>
+      </w:r>
+      <w:proofErr w:type="spellStart"/>
+      <w:r>
+        <w:rPr>
+          <w:rFonts w:ascii="Arial" w:hAnsi="Arial" w:cs="Arial"/>
+          <w:sz w:val="24"/>
+          <w:szCs w:val="24"/>
+        </w:rPr>
+        <w:t>kiddie</w:t>
+      </w:r>
+      <w:proofErr w:type="spellEnd"/>
+      <w:r>
+        <w:rPr>
+          <w:rFonts w:ascii="Arial" w:hAnsi="Arial" w:cs="Arial"/>
+          <w:sz w:val="24"/>
+          <w:szCs w:val="24"/>
+        </w:rPr>
+        <w:t xml:space="preserve">» bruker ferdige </w:t>
       </w:r>
       <w:r>
         <w:rPr>
@@ -345,7 +525,25 @@
           <w:sz w:val="24"/>
           <w:szCs w:val="24"/>
         </w:rPr>
-        <w:t xml:space="preserve">Sjette og siste type er «hacktivist» og er nesten selvforklarende, men er en som </w:t>
+        <w:t>Sjette og siste type er «</w:t>
+      </w:r>
+      <w:proofErr w:type="spellStart"/>
+      <w:r>
+        <w:rPr>
+          <w:rFonts w:ascii="Arial" w:hAnsi="Arial" w:cs="Arial"/>
+          <w:sz w:val="24"/>
+          <w:szCs w:val="24"/>
+        </w:rPr>
+        <w:t>hacktivist</w:t>
+      </w:r>
+      <w:proofErr w:type="spellEnd"/>
+      <w:r>
+        <w:rPr>
+          <w:rFonts w:ascii="Arial" w:hAnsi="Arial" w:cs="Arial"/>
+          <w:sz w:val="24"/>
+          <w:szCs w:val="24"/>
+        </w:rPr>
+        <w:t xml:space="preserve">» og er nesten selvforklarende, men er en som </w:t>
       </w:r>
       <w:r>
         <w:rPr>
@@ -394,39 +592,201 @@
           <w:sz w:val="24"/>
           <w:szCs w:val="24"/>
         </w:rPr>
-        <w:t xml:space="preserve">Man har derfor fått begreper som scammers </w:t>
-      </w:r>
-      <w:r>
-        <w:rPr>
-          <w:rFonts w:ascii="Arial" w:hAnsi="Arial" w:cs="Arial"/>
-          <w:sz w:val="24"/>
-          <w:szCs w:val="24"/>
-        </w:rPr>
-        <w:t xml:space="preserve">og social engineering, hvor social engineering spiller på psykologi, overtaling og manipulering </w:t>
-      </w:r>
-      <w:r>
-        <w:rPr>
-          <w:rFonts w:ascii="Arial" w:hAnsi="Arial" w:cs="Arial"/>
-          <w:sz w:val="24"/>
-          <w:szCs w:val="24"/>
-        </w:rPr>
-        <w:t xml:space="preserve">og scammers som </w:t>
-      </w:r>
-      <w:r>
-        <w:rPr>
-          <w:rFonts w:ascii="Arial" w:hAnsi="Arial" w:cs="Arial"/>
-          <w:sz w:val="24"/>
-          <w:szCs w:val="24"/>
-        </w:rPr>
-        <w:t xml:space="preserve">er script kiddies, men som </w:t>
-      </w:r>
-      <w:r>
-        <w:rPr>
-          <w:rFonts w:ascii="Arial" w:hAnsi="Arial" w:cs="Arial"/>
-          <w:sz w:val="24"/>
-          <w:szCs w:val="24"/>
-        </w:rPr>
-        <w:t xml:space="preserve">bruker social engineering </w:t>
+        <w:t xml:space="preserve">Man har derfor fått begreper som </w:t>
+      </w:r>
+      <w:proofErr w:type="spellStart"/>
+      <w:r>
+        <w:rPr>
+          <w:rFonts w:ascii="Arial" w:hAnsi="Arial" w:cs="Arial"/>
+          <w:sz w:val="24"/>
+          <w:szCs w:val="24"/>
+        </w:rPr>
+        <w:t>scammers</w:t>
+      </w:r>
+      <w:proofErr w:type="spellEnd"/>
+      <w:r>
+        <w:rPr>
+          <w:rFonts w:ascii="Arial" w:hAnsi="Arial" w:cs="Arial"/>
+          <w:sz w:val="24"/>
+          <w:szCs w:val="24"/>
+        </w:rPr>
+        <w:t xml:space="preserve"> </w:t>
+      </w:r>
+      <w:r>
+        <w:rPr>
+          <w:rFonts w:ascii="Arial" w:hAnsi="Arial" w:cs="Arial"/>
+          <w:sz w:val="24"/>
+          <w:szCs w:val="24"/>
+        </w:rPr>
+        <w:t xml:space="preserve">og </w:t>
+      </w:r>
+      <w:proofErr w:type="spellStart"/>
+      <w:r>
+        <w:rPr>
+          <w:rFonts w:ascii="Arial" w:hAnsi="Arial" w:cs="Arial"/>
+          <w:sz w:val="24"/>
+          <w:szCs w:val="24"/>
+        </w:rPr>
+        <w:t>social</w:t>
+      </w:r>
+      <w:proofErr w:type="spellEnd"/>
+      <w:r>
+        <w:rPr>
+          <w:rFonts w:ascii="Arial" w:hAnsi="Arial" w:cs="Arial"/>
+          <w:sz w:val="24"/>
+          <w:szCs w:val="24"/>
+        </w:rPr>
+        <w:t xml:space="preserve"> </w:t>
+      </w:r>
+      <w:proofErr w:type="spellStart"/>
+      <w:r>
+        <w:rPr>
+          <w:rFonts w:ascii="Arial" w:hAnsi="Arial" w:cs="Arial"/>
+          <w:sz w:val="24"/>
+          <w:szCs w:val="24"/>
+        </w:rPr>
+        <w:t>engineering</w:t>
+      </w:r>
+      <w:proofErr w:type="spellEnd"/>
+      <w:r>
+        <w:rPr>
+          <w:rFonts w:ascii="Arial" w:hAnsi="Arial" w:cs="Arial"/>
+          <w:sz w:val="24"/>
+          <w:szCs w:val="24"/>
+        </w:rPr>
+        <w:t xml:space="preserve">, hvor </w:t>
+      </w:r>
+      <w:proofErr w:type="spellStart"/>
+      <w:r>
+        <w:rPr>
+          <w:rFonts w:ascii="Arial" w:hAnsi="Arial" w:cs="Arial"/>
+          <w:sz w:val="24"/>
+          <w:szCs w:val="24"/>
+        </w:rPr>
+        <w:t>social</w:t>
+      </w:r>
+      <w:proofErr w:type="spellEnd"/>
+      <w:r>
+        <w:rPr>
+          <w:rFonts w:ascii="Arial" w:hAnsi="Arial" w:cs="Arial"/>
+          <w:sz w:val="24"/>
+          <w:szCs w:val="24"/>
+        </w:rPr>
+        <w:t xml:space="preserve"> </w:t>
+      </w:r>
+      <w:proofErr w:type="spellStart"/>
+      <w:r>
+        <w:rPr>
+          <w:rFonts w:ascii="Arial" w:hAnsi="Arial" w:cs="Arial"/>
+          <w:sz w:val="24"/>
+          <w:szCs w:val="24"/>
+        </w:rPr>
+        <w:t>engineering</w:t>
+      </w:r>
+      <w:proofErr w:type="spellEnd"/>
+      <w:r>
+        <w:rPr>
+          <w:rFonts w:ascii="Arial" w:hAnsi="Arial" w:cs="Arial"/>
+          <w:sz w:val="24"/>
+          <w:szCs w:val="24"/>
+        </w:rPr>
+        <w:t xml:space="preserve"> spiller på psykologi, overtaling og manipulering </w:t>
+      </w:r>
+      <w:r>
+        <w:rPr>
+          <w:rFonts w:ascii="Arial" w:hAnsi="Arial" w:cs="Arial"/>
+          <w:sz w:val="24"/>
+          <w:szCs w:val="24"/>
+        </w:rPr>
+        <w:t xml:space="preserve">og </w:t>
+      </w:r>
+      <w:proofErr w:type="spellStart"/>
+      <w:r>
+        <w:rPr>
+          <w:rFonts w:ascii="Arial" w:hAnsi="Arial" w:cs="Arial"/>
+          <w:sz w:val="24"/>
+          <w:szCs w:val="24"/>
+        </w:rPr>
+        <w:t>scammers</w:t>
+      </w:r>
+      <w:proofErr w:type="spellEnd"/>
+      <w:r>
+        <w:rPr>
+          <w:rFonts w:ascii="Arial" w:hAnsi="Arial" w:cs="Arial"/>
+          <w:sz w:val="24"/>
+          <w:szCs w:val="24"/>
+        </w:rPr>
+        <w:t xml:space="preserve"> som </w:t>
+      </w:r>
+      <w:r>
+        <w:rPr>
+          <w:rFonts w:ascii="Arial" w:hAnsi="Arial" w:cs="Arial"/>
+          <w:sz w:val="24"/>
+          <w:szCs w:val="24"/>
+        </w:rPr>
+        <w:t xml:space="preserve">er script </w:t>
+      </w:r>
+      <w:proofErr w:type="spellStart"/>
+      <w:r>
+        <w:rPr>
+          <w:rFonts w:ascii="Arial" w:hAnsi="Arial" w:cs="Arial"/>
+          <w:sz w:val="24"/>
+          <w:szCs w:val="24"/>
+        </w:rPr>
+        <w:t>kiddies</w:t>
+      </w:r>
+      <w:proofErr w:type="spellEnd"/>
+      <w:r>
+        <w:rPr>
+          <w:rFonts w:ascii="Arial" w:hAnsi="Arial" w:cs="Arial"/>
+          <w:sz w:val="24"/>
+          <w:szCs w:val="24"/>
+        </w:rPr>
+        <w:t xml:space="preserve">, men som </w:t>
+      </w:r>
+      <w:r>
+        <w:rPr>
+          <w:rFonts w:ascii="Arial" w:hAnsi="Arial" w:cs="Arial"/>
+          <w:sz w:val="24"/>
+          <w:szCs w:val="24"/>
+        </w:rPr>
+        <w:t xml:space="preserve">bruker </w:t>
+      </w:r>
+      <w:proofErr w:type="spellStart"/>
+      <w:r>
+        <w:rPr>
+          <w:rFonts w:ascii="Arial" w:hAnsi="Arial" w:cs="Arial"/>
+          <w:sz w:val="24"/>
+          <w:szCs w:val="24"/>
+        </w:rPr>
+        <w:t>social</w:t>
+      </w:r>
+      <w:proofErr w:type="spellEnd"/>
+      <w:r>
+        <w:rPr>
+          <w:rFonts w:ascii="Arial" w:hAnsi="Arial" w:cs="Arial"/>
+          <w:sz w:val="24"/>
+          <w:szCs w:val="24"/>
+        </w:rPr>
+        <w:t xml:space="preserve"> </w:t>
+      </w:r>
+      <w:proofErr w:type="spellStart"/>
+      <w:r>
+        <w:rPr>
+          <w:rFonts w:ascii="Arial" w:hAnsi="Arial" w:cs="Arial"/>
+          <w:sz w:val="24"/>
+          <w:szCs w:val="24"/>
+        </w:rPr>
+        <w:t>engineering</w:t>
+      </w:r>
+      <w:proofErr w:type="spellEnd"/>
+      <w:r>
+        <w:rPr>
+          <w:rFonts w:ascii="Arial" w:hAnsi="Arial" w:cs="Arial"/>
+          <w:sz w:val="24"/>
+          <w:szCs w:val="24"/>
+        </w:rPr>
+        <w:t xml:space="preserve"> </w:t>
       </w:r>
       <w:r>
         <w:rPr>
@@ -470,6 +830,7 @@
           <w:szCs w:val="28"/>
         </w:rPr>
       </w:pPr>
+      <w:proofErr w:type="spellStart"/>
       <w:r>
         <w:rPr>
           <w:rFonts w:ascii="Arial" w:hAnsi="Arial" w:cs="Arial"/>
@@ -477,15 +838,16 @@
           <w:szCs w:val="28"/>
         </w:rPr>
         <w:lastRenderedPageBreak/>
-        <w:t>Social Engineering</w:t>
-      </w:r>
+        <w:t>Social</w:t>
+      </w:r>
+      <w:proofErr w:type="spellEnd"/>
       <w:r>
         <w:rPr>
           <w:rFonts w:ascii="Arial" w:hAnsi="Arial" w:cs="Arial"/>
           <w:sz w:val="28"/>
           <w:szCs w:val="28"/>
         </w:rPr>
-        <w:t xml:space="preserve"> / Sosial mani</w:t>
+        <w:t xml:space="preserve"> Engineering</w:t>
       </w:r>
       <w:r>
         <w:rPr>
@@ -493,7 +855,7 @@
           <w:sz w:val="28"/>
           <w:szCs w:val="28"/>
         </w:rPr>
-        <w:t>pulasjon</w:t>
+        <w:t xml:space="preserve"> / Sosial mani</w:t>
       </w:r>
       <w:r>
         <w:rPr>
@@ -501,408 +863,564 @@
           <w:sz w:val="28"/>
           <w:szCs w:val="28"/>
         </w:rPr>
-        <w:t>:</w:t>
-      </w:r>
-    </w:p>
-    <w:p>
-      <w:pPr>
-        <w:rPr>
-          <w:rFonts w:ascii="Arial" w:hAnsi="Arial" w:cs="Arial"/>
-          <w:sz w:val="24"/>
-          <w:szCs w:val="24"/>
-        </w:rPr>
-      </w:pPr>
-      <w:r>
-        <w:rPr>
-          <w:rFonts w:ascii="Arial" w:hAnsi="Arial" w:cs="Arial"/>
-          <w:sz w:val="24"/>
-          <w:szCs w:val="24"/>
-        </w:rPr>
-        <w:t>Social Engineering er argumenterbart den største trusselen i dagens IT-sikkerhet.</w:t>
-      </w:r>
-      <w:r>
-        <w:rPr>
-          <w:rFonts w:ascii="Arial" w:hAnsi="Arial" w:cs="Arial"/>
-          <w:sz w:val="24"/>
-          <w:szCs w:val="24"/>
-        </w:rPr>
-        <w:t xml:space="preserve"> Social engineering e</w:t>
-      </w:r>
-      <w:r>
-        <w:rPr>
-          <w:rFonts w:ascii="Arial" w:hAnsi="Arial" w:cs="Arial"/>
-          <w:sz w:val="24"/>
-          <w:szCs w:val="24"/>
-        </w:rPr>
-        <w:t>r</w:t>
-      </w:r>
-      <w:r>
-        <w:rPr>
-          <w:rFonts w:ascii="Arial" w:hAnsi="Arial" w:cs="Arial"/>
-          <w:sz w:val="24"/>
-          <w:szCs w:val="24"/>
-        </w:rPr>
-        <w:t xml:space="preserve"> en teknikk som brukes av hackere for å manipulere mennesker. </w:t>
-      </w:r>
-      <w:proofErr w:type="gramStart"/>
-      <w:r>
-        <w:rPr>
-          <w:rFonts w:ascii="Arial" w:hAnsi="Arial" w:cs="Arial"/>
-          <w:sz w:val="24"/>
-          <w:szCs w:val="24"/>
-        </w:rPr>
-        <w:t>I stedenfor</w:t>
-      </w:r>
-      <w:proofErr w:type="gramEnd"/>
-      <w:r>
-        <w:rPr>
-          <w:rFonts w:ascii="Arial" w:hAnsi="Arial" w:cs="Arial"/>
-          <w:sz w:val="24"/>
-          <w:szCs w:val="24"/>
-        </w:rPr>
-        <w:t xml:space="preserve"> at en hacker skal hacke seg frem til informasjon</w:t>
-      </w:r>
-      <w:r>
-        <w:rPr>
-          <w:rFonts w:ascii="Arial" w:hAnsi="Arial" w:cs="Arial"/>
-          <w:sz w:val="24"/>
-          <w:szCs w:val="24"/>
-        </w:rPr>
-        <w:t xml:space="preserve"> ved å finne sårbarheter i et datasystem, kan man he</w:t>
-      </w:r>
-      <w:r>
-        <w:rPr>
-          <w:rFonts w:ascii="Arial" w:hAnsi="Arial" w:cs="Arial"/>
-          <w:sz w:val="24"/>
-          <w:szCs w:val="24"/>
-        </w:rPr>
-        <w:t>ller bare «spørre» om den.</w:t>
-      </w:r>
-      <w:r>
-        <w:rPr>
-          <w:rFonts w:ascii="Arial" w:hAnsi="Arial" w:cs="Arial"/>
-          <w:sz w:val="24"/>
-          <w:szCs w:val="24"/>
-        </w:rPr>
-        <w:t xml:space="preserve"> </w:t>
-      </w:r>
-      <w:r>
-        <w:rPr>
-          <w:rFonts w:ascii="Arial" w:hAnsi="Arial" w:cs="Arial"/>
-          <w:sz w:val="24"/>
-          <w:szCs w:val="24"/>
-        </w:rPr>
-        <w:t>Noen metoder for social engineering finnes under.</w:t>
-      </w:r>
-    </w:p>
-    <w:p>
-      <w:pPr>
-        <w:rPr>
-          <w:rFonts w:ascii="Arial" w:hAnsi="Arial" w:cs="Arial"/>
-          <w:sz w:val="24"/>
-          <w:szCs w:val="24"/>
-        </w:rPr>
-      </w:pPr>
-      <w:r>
-        <w:rPr>
-          <w:rFonts w:ascii="Arial" w:hAnsi="Arial" w:cs="Arial"/>
-          <w:sz w:val="24"/>
-          <w:szCs w:val="24"/>
-        </w:rPr>
-        <w:t>Phis</w:t>
-      </w:r>
-      <w:r>
-        <w:rPr>
-          <w:rFonts w:ascii="Arial" w:hAnsi="Arial" w:cs="Arial"/>
-          <w:sz w:val="24"/>
-          <w:szCs w:val="24"/>
-        </w:rPr>
-        <w:t xml:space="preserve">hing: Dett er en form for SE hvor man sender ut falske e-poster, tekstmeldinger eller andre former for skriftlig kommunikasjon </w:t>
-      </w:r>
-      <w:r>
-        <w:rPr>
-          <w:rFonts w:ascii="Arial" w:hAnsi="Arial" w:cs="Arial"/>
-          <w:sz w:val="24"/>
-          <w:szCs w:val="24"/>
-        </w:rPr>
-        <w:t xml:space="preserve">hvor man later som man er en pålitelig kilde, for å lure mottakeren til å avsløre </w:t>
-      </w:r>
-      <w:r>
-        <w:rPr>
-          <w:rFonts w:ascii="Arial" w:hAnsi="Arial" w:cs="Arial"/>
-          <w:sz w:val="24"/>
-          <w:szCs w:val="24"/>
-        </w:rPr>
-        <w:t>passord, betalingskort eller annen info.</w:t>
-      </w:r>
-    </w:p>
-    <w:p>
-      <w:pPr>
-        <w:rPr>
-          <w:rFonts w:ascii="Arial" w:hAnsi="Arial" w:cs="Arial"/>
-          <w:sz w:val="24"/>
-          <w:szCs w:val="24"/>
-        </w:rPr>
-      </w:pPr>
-      <w:r>
-        <w:rPr>
-          <w:rFonts w:ascii="Arial" w:hAnsi="Arial" w:cs="Arial"/>
-          <w:sz w:val="24"/>
-          <w:szCs w:val="24"/>
-        </w:rPr>
-        <w:t xml:space="preserve">Preteksting: Denne innebærer </w:t>
-      </w:r>
-      <w:r>
-        <w:rPr>
-          <w:rFonts w:ascii="Arial" w:hAnsi="Arial" w:cs="Arial"/>
-          <w:sz w:val="24"/>
-          <w:szCs w:val="24"/>
-        </w:rPr>
-        <w:t xml:space="preserve">å få brukeren til å gjøre en handling </w:t>
-      </w:r>
-      <w:r>
-        <w:rPr>
-          <w:rFonts w:ascii="Arial" w:hAnsi="Arial" w:cs="Arial"/>
-          <w:sz w:val="24"/>
-          <w:szCs w:val="24"/>
-        </w:rPr>
-        <w:t xml:space="preserve">ettersom avsender er «troverdig» og det vil «løse et problem». </w:t>
-      </w:r>
-      <w:r>
-        <w:rPr>
-          <w:rFonts w:ascii="Arial" w:hAnsi="Arial" w:cs="Arial"/>
-          <w:sz w:val="24"/>
-          <w:szCs w:val="24"/>
-        </w:rPr>
-        <w:t>Eksempelvis det som skjedde i starten av semesteret. «Feide systemet virker ikke, så vi må lage vår</w:t>
-      </w:r>
-      <w:r>
-        <w:rPr>
-          <w:rFonts w:ascii="Arial" w:hAnsi="Arial" w:cs="Arial"/>
-          <w:sz w:val="24"/>
-          <w:szCs w:val="24"/>
-        </w:rPr>
-        <w:t>t</w:t>
-      </w:r>
-      <w:r>
-        <w:rPr>
-          <w:rFonts w:ascii="Arial" w:hAnsi="Arial" w:cs="Arial"/>
-          <w:sz w:val="24"/>
-          <w:szCs w:val="24"/>
-        </w:rPr>
-        <w:t xml:space="preserve"> eg</w:t>
-      </w:r>
-      <w:r>
-        <w:rPr>
-          <w:rFonts w:ascii="Arial" w:hAnsi="Arial" w:cs="Arial"/>
-          <w:sz w:val="24"/>
-          <w:szCs w:val="24"/>
-        </w:rPr>
-        <w:t>et</w:t>
-      </w:r>
-      <w:r>
-        <w:rPr>
-          <w:rFonts w:ascii="Arial" w:hAnsi="Arial" w:cs="Arial"/>
-          <w:sz w:val="24"/>
-          <w:szCs w:val="24"/>
-        </w:rPr>
-        <w:t xml:space="preserve"> utenom. Bare skriv inn brukernavn og passord </w:t>
-      </w:r>
-      <w:proofErr w:type="gramStart"/>
-      <w:r>
-        <w:rPr>
-          <w:rFonts w:ascii="Arial" w:hAnsi="Arial" w:cs="Arial"/>
-          <w:sz w:val="24"/>
-          <w:szCs w:val="24"/>
-        </w:rPr>
-        <w:t>her..</w:t>
-      </w:r>
-      <w:proofErr w:type="gramEnd"/>
-      <w:r>
-        <w:rPr>
-          <w:rFonts w:ascii="Arial" w:hAnsi="Arial" w:cs="Arial"/>
-          <w:sz w:val="24"/>
-          <w:szCs w:val="24"/>
-        </w:rPr>
-        <w:t>»</w:t>
-      </w:r>
-    </w:p>
-    <w:p>
-      <w:pPr>
-        <w:rPr>
-          <w:rFonts w:ascii="Arial" w:hAnsi="Arial" w:cs="Arial"/>
-          <w:sz w:val="24"/>
-          <w:szCs w:val="24"/>
-        </w:rPr>
-      </w:pPr>
-      <w:r>
-        <w:rPr>
-          <w:rFonts w:ascii="Arial" w:hAnsi="Arial" w:cs="Arial"/>
-          <w:sz w:val="24"/>
-          <w:szCs w:val="24"/>
-        </w:rPr>
-        <w:t>Bating:</w:t>
-      </w:r>
-      <w:r>
-        <w:rPr>
-          <w:rFonts w:ascii="Arial" w:hAnsi="Arial" w:cs="Arial"/>
-          <w:sz w:val="24"/>
-          <w:szCs w:val="24"/>
-        </w:rPr>
-        <w:t xml:space="preserve"> </w:t>
-      </w:r>
-      <w:r>
-        <w:rPr>
-          <w:rFonts w:ascii="Arial" w:hAnsi="Arial" w:cs="Arial"/>
-          <w:sz w:val="24"/>
-          <w:szCs w:val="24"/>
-        </w:rPr>
-        <w:t xml:space="preserve">Innebærer å lokke offeret med </w:t>
-      </w:r>
-      <w:r>
-        <w:rPr>
-          <w:rFonts w:ascii="Arial" w:hAnsi="Arial" w:cs="Arial"/>
-          <w:sz w:val="24"/>
-          <w:szCs w:val="24"/>
-        </w:rPr>
-        <w:t xml:space="preserve">noe som er fristende eller </w:t>
-      </w:r>
-      <w:r>
-        <w:rPr>
-          <w:rFonts w:ascii="Arial" w:hAnsi="Arial" w:cs="Arial"/>
-          <w:sz w:val="24"/>
-          <w:szCs w:val="24"/>
-        </w:rPr>
-        <w:t>et løfte</w:t>
-      </w:r>
-      <w:r>
-        <w:rPr>
-          <w:rFonts w:ascii="Arial" w:hAnsi="Arial" w:cs="Arial"/>
-          <w:sz w:val="24"/>
-          <w:szCs w:val="24"/>
-        </w:rPr>
-        <w:t>/</w:t>
-      </w:r>
-      <w:r>
-        <w:rPr>
-          <w:rFonts w:ascii="Arial" w:hAnsi="Arial" w:cs="Arial"/>
-          <w:sz w:val="24"/>
-          <w:szCs w:val="24"/>
-        </w:rPr>
-        <w:t>belønning</w:t>
-      </w:r>
-      <w:r>
-        <w:rPr>
-          <w:rFonts w:ascii="Arial" w:hAnsi="Arial" w:cs="Arial"/>
-          <w:sz w:val="24"/>
-          <w:szCs w:val="24"/>
-        </w:rPr>
-        <w:t xml:space="preserve">. Eksempelvis legge ut en minnepinne på et tilfeldig, men velplassert sted hvor noen vil bli </w:t>
-      </w:r>
-      <w:r>
-        <w:rPr>
-          <w:rFonts w:ascii="Arial" w:hAnsi="Arial" w:cs="Arial"/>
-          <w:sz w:val="24"/>
-          <w:szCs w:val="24"/>
-        </w:rPr>
-        <w:t>nysgjerrig</w:t>
-      </w:r>
-      <w:r>
-        <w:rPr>
-          <w:rFonts w:ascii="Arial" w:hAnsi="Arial" w:cs="Arial"/>
-          <w:sz w:val="24"/>
-          <w:szCs w:val="24"/>
-        </w:rPr>
-        <w:t xml:space="preserve"> og plukke den </w:t>
-      </w:r>
-      <w:r>
-        <w:rPr>
-          <w:rFonts w:ascii="Arial" w:hAnsi="Arial" w:cs="Arial"/>
-          <w:sz w:val="24"/>
-          <w:szCs w:val="24"/>
-        </w:rPr>
-        <w:t xml:space="preserve">opp. Hvis noen da plugger denne inn i en datamaskin vil hackeren få tilgang til systemet, med </w:t>
-      </w:r>
-      <w:r>
-        <w:rPr>
-          <w:rFonts w:ascii="Arial" w:hAnsi="Arial" w:cs="Arial"/>
-          <w:sz w:val="24"/>
-          <w:szCs w:val="24"/>
-        </w:rPr>
-        <w:t>et ferdigkodet script som ligger på minnepinnen.</w:t>
-      </w:r>
-    </w:p>
-    <w:p>
-      <w:pPr>
-        <w:rPr>
-          <w:rFonts w:ascii="Arial" w:hAnsi="Arial" w:cs="Arial"/>
-          <w:sz w:val="24"/>
-          <w:szCs w:val="24"/>
-        </w:rPr>
-      </w:pPr>
-      <w:r>
-        <w:rPr>
-          <w:rFonts w:ascii="Arial" w:hAnsi="Arial" w:cs="Arial"/>
-          <w:sz w:val="24"/>
-          <w:szCs w:val="24"/>
-        </w:rPr>
-        <w:t>Tailgating:</w:t>
-      </w:r>
-      <w:r>
-        <w:rPr>
-          <w:rFonts w:ascii="Arial" w:hAnsi="Arial" w:cs="Arial"/>
-          <w:sz w:val="24"/>
-          <w:szCs w:val="24"/>
-        </w:rPr>
-        <w:t xml:space="preserve"> Er e</w:t>
-      </w:r>
-      <w:r>
-        <w:rPr>
-          <w:rFonts w:ascii="Arial" w:hAnsi="Arial" w:cs="Arial"/>
-          <w:sz w:val="24"/>
-          <w:szCs w:val="24"/>
-        </w:rPr>
-        <w:t>n</w:t>
-      </w:r>
-      <w:r>
-        <w:rPr>
-          <w:rFonts w:ascii="Arial" w:hAnsi="Arial" w:cs="Arial"/>
-          <w:sz w:val="24"/>
-          <w:szCs w:val="24"/>
-        </w:rPr>
-        <w:t xml:space="preserve"> mer praktisk </w:t>
-      </w:r>
-      <w:r>
-        <w:rPr>
-          <w:rFonts w:ascii="Arial" w:hAnsi="Arial" w:cs="Arial"/>
-          <w:sz w:val="24"/>
-          <w:szCs w:val="24"/>
-        </w:rPr>
-        <w:t>manipulasjon, men innebærer å følge etter en autorisert person inn i et sikret område, ved å late som man hører til. Eksempelvis: Følg etter noen inn et sted hvor man egentlig trenger nøkkelkort for å komme inn.</w:t>
-      </w:r>
-      <w:r>
-        <w:rPr>
-          <w:rFonts w:ascii="Arial" w:hAnsi="Arial" w:cs="Arial"/>
-          <w:sz w:val="24"/>
-          <w:szCs w:val="24"/>
-        </w:rPr>
-        <w:br w:type="page"/>
-      </w:r>
-    </w:p>
-    <w:p>
-      <w:pPr>
+        <w:t>pulasjon</w:t>
+      </w:r>
+      <w:r>
         <w:rPr>
           <w:rFonts w:ascii="Arial" w:hAnsi="Arial" w:cs="Arial"/>
           <w:sz w:val="28"/>
           <w:szCs w:val="28"/>
         </w:rPr>
-      </w:pPr>
-      <w:r>
+        <w:t>:</w:t>
+      </w:r>
+    </w:p>
+    <w:p>
+      <w:pPr>
+        <w:rPr>
+          <w:rFonts w:ascii="Arial" w:hAnsi="Arial" w:cs="Arial"/>
+          <w:sz w:val="24"/>
+          <w:szCs w:val="24"/>
+        </w:rPr>
+      </w:pPr>
+      <w:proofErr w:type="spellStart"/>
+      <w:r>
+        <w:rPr>
+          <w:rFonts w:ascii="Arial" w:hAnsi="Arial" w:cs="Arial"/>
+          <w:sz w:val="24"/>
+          <w:szCs w:val="24"/>
+        </w:rPr>
+        <w:t>Social</w:t>
+      </w:r>
+      <w:proofErr w:type="spellEnd"/>
+      <w:r>
+        <w:rPr>
+          <w:rFonts w:ascii="Arial" w:hAnsi="Arial" w:cs="Arial"/>
+          <w:sz w:val="24"/>
+          <w:szCs w:val="24"/>
+        </w:rPr>
+        <w:t xml:space="preserve"> Engineering er </w:t>
+      </w:r>
+      <w:proofErr w:type="spellStart"/>
+      <w:r>
+        <w:rPr>
+          <w:rFonts w:ascii="Arial" w:hAnsi="Arial" w:cs="Arial"/>
+          <w:sz w:val="24"/>
+          <w:szCs w:val="24"/>
+        </w:rPr>
+        <w:t>argumenterbart</w:t>
+      </w:r>
+      <w:proofErr w:type="spellEnd"/>
+      <w:r>
+        <w:rPr>
+          <w:rFonts w:ascii="Arial" w:hAnsi="Arial" w:cs="Arial"/>
+          <w:sz w:val="24"/>
+          <w:szCs w:val="24"/>
+        </w:rPr>
+        <w:t xml:space="preserve"> den største trusselen i dagens IT-sikkerhet.</w:t>
+      </w:r>
+      <w:r>
+        <w:rPr>
+          <w:rFonts w:ascii="Arial" w:hAnsi="Arial" w:cs="Arial"/>
+          <w:sz w:val="24"/>
+          <w:szCs w:val="24"/>
+        </w:rPr>
+        <w:t xml:space="preserve"> </w:t>
+      </w:r>
+      <w:proofErr w:type="spellStart"/>
+      <w:r>
+        <w:rPr>
+          <w:rFonts w:ascii="Arial" w:hAnsi="Arial" w:cs="Arial"/>
+          <w:sz w:val="24"/>
+          <w:szCs w:val="24"/>
+        </w:rPr>
+        <w:t>Social</w:t>
+      </w:r>
+      <w:proofErr w:type="spellEnd"/>
+      <w:r>
+        <w:rPr>
+          <w:rFonts w:ascii="Arial" w:hAnsi="Arial" w:cs="Arial"/>
+          <w:sz w:val="24"/>
+          <w:szCs w:val="24"/>
+        </w:rPr>
+        <w:t xml:space="preserve"> </w:t>
+      </w:r>
+      <w:proofErr w:type="spellStart"/>
+      <w:r>
+        <w:rPr>
+          <w:rFonts w:ascii="Arial" w:hAnsi="Arial" w:cs="Arial"/>
+          <w:sz w:val="24"/>
+          <w:szCs w:val="24"/>
+        </w:rPr>
+        <w:t>engineering</w:t>
+      </w:r>
+      <w:proofErr w:type="spellEnd"/>
+      <w:r>
+        <w:rPr>
+          <w:rFonts w:ascii="Arial" w:hAnsi="Arial" w:cs="Arial"/>
+          <w:sz w:val="24"/>
+          <w:szCs w:val="24"/>
+        </w:rPr>
+        <w:t xml:space="preserve"> e</w:t>
+      </w:r>
+      <w:r>
+        <w:rPr>
+          <w:rFonts w:ascii="Arial" w:hAnsi="Arial" w:cs="Arial"/>
+          <w:sz w:val="24"/>
+          <w:szCs w:val="24"/>
+        </w:rPr>
+        <w:t>r</w:t>
+      </w:r>
+      <w:r>
+        <w:rPr>
+          <w:rFonts w:ascii="Arial" w:hAnsi="Arial" w:cs="Arial"/>
+          <w:sz w:val="24"/>
+          <w:szCs w:val="24"/>
+        </w:rPr>
+        <w:t xml:space="preserve"> en teknikk som brukes av hackere for å manipulere mennesker. </w:t>
+      </w:r>
+      <w:proofErr w:type="gramStart"/>
+      <w:r>
+        <w:rPr>
+          <w:rFonts w:ascii="Arial" w:hAnsi="Arial" w:cs="Arial"/>
+          <w:sz w:val="24"/>
+          <w:szCs w:val="24"/>
+        </w:rPr>
+        <w:t xml:space="preserve">I </w:t>
+      </w:r>
+      <w:proofErr w:type="spellStart"/>
+      <w:r>
+        <w:rPr>
+          <w:rFonts w:ascii="Arial" w:hAnsi="Arial" w:cs="Arial"/>
+          <w:sz w:val="24"/>
+          <w:szCs w:val="24"/>
+        </w:rPr>
+        <w:t>stedenfor</w:t>
+      </w:r>
+      <w:proofErr w:type="spellEnd"/>
+      <w:proofErr w:type="gramEnd"/>
+      <w:r>
+        <w:rPr>
+          <w:rFonts w:ascii="Arial" w:hAnsi="Arial" w:cs="Arial"/>
+          <w:sz w:val="24"/>
+          <w:szCs w:val="24"/>
+        </w:rPr>
+        <w:t xml:space="preserve"> at en hacker skal hacke seg frem til informasjon</w:t>
+      </w:r>
+      <w:r>
+        <w:rPr>
+          <w:rFonts w:ascii="Arial" w:hAnsi="Arial" w:cs="Arial"/>
+          <w:sz w:val="24"/>
+          <w:szCs w:val="24"/>
+        </w:rPr>
+        <w:t xml:space="preserve"> ved å finne sårbarheter i et datasystem, kan man he</w:t>
+      </w:r>
+      <w:r>
+        <w:rPr>
+          <w:rFonts w:ascii="Arial" w:hAnsi="Arial" w:cs="Arial"/>
+          <w:sz w:val="24"/>
+          <w:szCs w:val="24"/>
+        </w:rPr>
+        <w:t>ller bare «spørre» om den.</w:t>
+      </w:r>
+      <w:r>
+        <w:rPr>
+          <w:rFonts w:ascii="Arial" w:hAnsi="Arial" w:cs="Arial"/>
+          <w:sz w:val="24"/>
+          <w:szCs w:val="24"/>
+        </w:rPr>
+        <w:t xml:space="preserve"> </w:t>
+      </w:r>
+      <w:r>
+        <w:rPr>
+          <w:rFonts w:ascii="Arial" w:hAnsi="Arial" w:cs="Arial"/>
+          <w:sz w:val="24"/>
+          <w:szCs w:val="24"/>
+        </w:rPr>
+        <w:t xml:space="preserve">Noen metoder for </w:t>
+      </w:r>
+      <w:proofErr w:type="spellStart"/>
+      <w:r>
+        <w:rPr>
+          <w:rFonts w:ascii="Arial" w:hAnsi="Arial" w:cs="Arial"/>
+          <w:sz w:val="24"/>
+          <w:szCs w:val="24"/>
+        </w:rPr>
+        <w:t>social</w:t>
+      </w:r>
+      <w:proofErr w:type="spellEnd"/>
+      <w:r>
+        <w:rPr>
+          <w:rFonts w:ascii="Arial" w:hAnsi="Arial" w:cs="Arial"/>
+          <w:sz w:val="24"/>
+          <w:szCs w:val="24"/>
+        </w:rPr>
+        <w:t xml:space="preserve"> </w:t>
+      </w:r>
+      <w:proofErr w:type="spellStart"/>
+      <w:r>
+        <w:rPr>
+          <w:rFonts w:ascii="Arial" w:hAnsi="Arial" w:cs="Arial"/>
+          <w:sz w:val="24"/>
+          <w:szCs w:val="24"/>
+        </w:rPr>
+        <w:t>engineering</w:t>
+      </w:r>
+      <w:proofErr w:type="spellEnd"/>
+      <w:r>
+        <w:rPr>
+          <w:rFonts w:ascii="Arial" w:hAnsi="Arial" w:cs="Arial"/>
+          <w:sz w:val="24"/>
+          <w:szCs w:val="24"/>
+        </w:rPr>
+        <w:t xml:space="preserve"> finnes under.</w:t>
+      </w:r>
+    </w:p>
+    <w:p>
+      <w:pPr>
+        <w:rPr>
+          <w:rFonts w:ascii="Arial" w:hAnsi="Arial" w:cs="Arial"/>
+          <w:sz w:val="24"/>
+          <w:szCs w:val="24"/>
+        </w:rPr>
+      </w:pPr>
+      <w:proofErr w:type="spellStart"/>
+      <w:r>
+        <w:rPr>
+          <w:rFonts w:ascii="Arial" w:hAnsi="Arial" w:cs="Arial"/>
+          <w:sz w:val="24"/>
+          <w:szCs w:val="24"/>
+        </w:rPr>
+        <w:t>Phis</w:t>
+      </w:r>
+      <w:r>
+        <w:rPr>
+          <w:rFonts w:ascii="Arial" w:hAnsi="Arial" w:cs="Arial"/>
+          <w:sz w:val="24"/>
+          <w:szCs w:val="24"/>
+        </w:rPr>
+        <w:t>hing</w:t>
+      </w:r>
+      <w:proofErr w:type="spellEnd"/>
+      <w:r>
+        <w:rPr>
+          <w:rFonts w:ascii="Arial" w:hAnsi="Arial" w:cs="Arial"/>
+          <w:sz w:val="24"/>
+          <w:szCs w:val="24"/>
+        </w:rPr>
+        <w:t xml:space="preserve">: </w:t>
+      </w:r>
+      <w:proofErr w:type="spellStart"/>
+      <w:r>
+        <w:rPr>
+          <w:rFonts w:ascii="Arial" w:hAnsi="Arial" w:cs="Arial"/>
+          <w:sz w:val="24"/>
+          <w:szCs w:val="24"/>
+        </w:rPr>
+        <w:t>Dett</w:t>
+      </w:r>
+      <w:proofErr w:type="spellEnd"/>
+      <w:r>
+        <w:rPr>
+          <w:rFonts w:ascii="Arial" w:hAnsi="Arial" w:cs="Arial"/>
+          <w:sz w:val="24"/>
+          <w:szCs w:val="24"/>
+        </w:rPr>
+        <w:t xml:space="preserve"> er en form for SE hvor man sender ut falske e-poster, tekstmeldinger eller andre former for skriftlig kommunikasjon </w:t>
+      </w:r>
+      <w:r>
+        <w:rPr>
+          <w:rFonts w:ascii="Arial" w:hAnsi="Arial" w:cs="Arial"/>
+          <w:sz w:val="24"/>
+          <w:szCs w:val="24"/>
+        </w:rPr>
+        <w:t xml:space="preserve">hvor man later som man er en pålitelig kilde, for å lure mottakeren til å avsløre </w:t>
+      </w:r>
+      <w:r>
+        <w:rPr>
+          <w:rFonts w:ascii="Arial" w:hAnsi="Arial" w:cs="Arial"/>
+          <w:sz w:val="24"/>
+          <w:szCs w:val="24"/>
+        </w:rPr>
+        <w:t>passord, betalingskort eller annen info.</w:t>
+      </w:r>
+    </w:p>
+    <w:p>
+      <w:pPr>
+        <w:rPr>
+          <w:rFonts w:ascii="Arial" w:hAnsi="Arial" w:cs="Arial"/>
+          <w:sz w:val="24"/>
+          <w:szCs w:val="24"/>
+        </w:rPr>
+      </w:pPr>
+      <w:r>
+        <w:rPr>
+          <w:rFonts w:ascii="Arial" w:hAnsi="Arial" w:cs="Arial"/>
+          <w:sz w:val="24"/>
+          <w:szCs w:val="24"/>
+        </w:rPr>
+        <w:t xml:space="preserve">Preteksting: Denne innebærer </w:t>
+      </w:r>
+      <w:r>
+        <w:rPr>
+          <w:rFonts w:ascii="Arial" w:hAnsi="Arial" w:cs="Arial"/>
+          <w:sz w:val="24"/>
+          <w:szCs w:val="24"/>
+        </w:rPr>
+        <w:t xml:space="preserve">å få brukeren til å gjøre en handling </w:t>
+      </w:r>
+      <w:r>
+        <w:rPr>
+          <w:rFonts w:ascii="Arial" w:hAnsi="Arial" w:cs="Arial"/>
+          <w:sz w:val="24"/>
+          <w:szCs w:val="24"/>
+        </w:rPr>
+        <w:t xml:space="preserve">ettersom avsender er «troverdig» og det vil «løse et problem». </w:t>
+      </w:r>
+      <w:r>
+        <w:rPr>
+          <w:rFonts w:ascii="Arial" w:hAnsi="Arial" w:cs="Arial"/>
+          <w:sz w:val="24"/>
+          <w:szCs w:val="24"/>
+        </w:rPr>
+        <w:t>Eksempelvis det som skjedde i starten av semesteret. «Feide systemet virker ikke, så vi må lage vår</w:t>
+      </w:r>
+      <w:r>
+        <w:rPr>
+          <w:rFonts w:ascii="Arial" w:hAnsi="Arial" w:cs="Arial"/>
+          <w:sz w:val="24"/>
+          <w:szCs w:val="24"/>
+        </w:rPr>
+        <w:t>t</w:t>
+      </w:r>
+      <w:r>
+        <w:rPr>
+          <w:rFonts w:ascii="Arial" w:hAnsi="Arial" w:cs="Arial"/>
+          <w:sz w:val="24"/>
+          <w:szCs w:val="24"/>
+        </w:rPr>
+        <w:t xml:space="preserve"> eg</w:t>
+      </w:r>
+      <w:r>
+        <w:rPr>
+          <w:rFonts w:ascii="Arial" w:hAnsi="Arial" w:cs="Arial"/>
+          <w:sz w:val="24"/>
+          <w:szCs w:val="24"/>
+        </w:rPr>
+        <w:t>et</w:t>
+      </w:r>
+      <w:r>
+        <w:rPr>
+          <w:rFonts w:ascii="Arial" w:hAnsi="Arial" w:cs="Arial"/>
+          <w:sz w:val="24"/>
+          <w:szCs w:val="24"/>
+        </w:rPr>
+        <w:t xml:space="preserve"> utenom. Bare skriv inn brukernavn og passord </w:t>
+      </w:r>
+      <w:proofErr w:type="gramStart"/>
+      <w:r>
+        <w:rPr>
+          <w:rFonts w:ascii="Arial" w:hAnsi="Arial" w:cs="Arial"/>
+          <w:sz w:val="24"/>
+          <w:szCs w:val="24"/>
+        </w:rPr>
+        <w:t>her..</w:t>
+      </w:r>
+      <w:proofErr w:type="gramEnd"/>
+      <w:r>
+        <w:rPr>
+          <w:rFonts w:ascii="Arial" w:hAnsi="Arial" w:cs="Arial"/>
+          <w:sz w:val="24"/>
+          <w:szCs w:val="24"/>
+        </w:rPr>
+        <w:t>»</w:t>
+      </w:r>
+    </w:p>
+    <w:p>
+      <w:pPr>
+        <w:rPr>
+          <w:rFonts w:ascii="Arial" w:hAnsi="Arial" w:cs="Arial"/>
+          <w:sz w:val="24"/>
+          <w:szCs w:val="24"/>
+        </w:rPr>
+      </w:pPr>
+      <w:r>
+        <w:rPr>
+          <w:rFonts w:ascii="Arial" w:hAnsi="Arial" w:cs="Arial"/>
+          <w:sz w:val="24"/>
+          <w:szCs w:val="24"/>
+        </w:rPr>
+        <w:t>Bating:</w:t>
+      </w:r>
+      <w:r>
+        <w:rPr>
+          <w:rFonts w:ascii="Arial" w:hAnsi="Arial" w:cs="Arial"/>
+          <w:sz w:val="24"/>
+          <w:szCs w:val="24"/>
+        </w:rPr>
+        <w:t xml:space="preserve"> </w:t>
+      </w:r>
+      <w:r>
+        <w:rPr>
+          <w:rFonts w:ascii="Arial" w:hAnsi="Arial" w:cs="Arial"/>
+          <w:sz w:val="24"/>
+          <w:szCs w:val="24"/>
+        </w:rPr>
+        <w:t xml:space="preserve">Innebærer å lokke offeret med </w:t>
+      </w:r>
+      <w:r>
+        <w:rPr>
+          <w:rFonts w:ascii="Arial" w:hAnsi="Arial" w:cs="Arial"/>
+          <w:sz w:val="24"/>
+          <w:szCs w:val="24"/>
+        </w:rPr>
+        <w:t xml:space="preserve">noe som er fristende eller </w:t>
+      </w:r>
+      <w:r>
+        <w:rPr>
+          <w:rFonts w:ascii="Arial" w:hAnsi="Arial" w:cs="Arial"/>
+          <w:sz w:val="24"/>
+          <w:szCs w:val="24"/>
+        </w:rPr>
+        <w:t>et løfte</w:t>
+      </w:r>
+      <w:r>
+        <w:rPr>
+          <w:rFonts w:ascii="Arial" w:hAnsi="Arial" w:cs="Arial"/>
+          <w:sz w:val="24"/>
+          <w:szCs w:val="24"/>
+        </w:rPr>
+        <w:t>/</w:t>
+      </w:r>
+      <w:r>
+        <w:rPr>
+          <w:rFonts w:ascii="Arial" w:hAnsi="Arial" w:cs="Arial"/>
+          <w:sz w:val="24"/>
+          <w:szCs w:val="24"/>
+        </w:rPr>
+        <w:t>belønning</w:t>
+      </w:r>
+      <w:r>
+        <w:rPr>
+          <w:rFonts w:ascii="Arial" w:hAnsi="Arial" w:cs="Arial"/>
+          <w:sz w:val="24"/>
+          <w:szCs w:val="24"/>
+        </w:rPr>
+        <w:t xml:space="preserve">. Eksempelvis legge ut en minnepinne på et tilfeldig, men velplassert sted hvor noen vil bli </w:t>
+      </w:r>
+      <w:r>
+        <w:rPr>
+          <w:rFonts w:ascii="Arial" w:hAnsi="Arial" w:cs="Arial"/>
+          <w:sz w:val="24"/>
+          <w:szCs w:val="24"/>
+        </w:rPr>
+        <w:t>nysgjerrig</w:t>
+      </w:r>
+      <w:r>
+        <w:rPr>
+          <w:rFonts w:ascii="Arial" w:hAnsi="Arial" w:cs="Arial"/>
+          <w:sz w:val="24"/>
+          <w:szCs w:val="24"/>
+        </w:rPr>
+        <w:t xml:space="preserve"> og plukke den </w:t>
+      </w:r>
+      <w:r>
+        <w:rPr>
+          <w:rFonts w:ascii="Arial" w:hAnsi="Arial" w:cs="Arial"/>
+          <w:sz w:val="24"/>
+          <w:szCs w:val="24"/>
+        </w:rPr>
+        <w:t xml:space="preserve">opp. Hvis noen da plugger denne inn i en datamaskin vil hackeren få tilgang til systemet, med </w:t>
+      </w:r>
+      <w:r>
+        <w:rPr>
+          <w:rFonts w:ascii="Arial" w:hAnsi="Arial" w:cs="Arial"/>
+          <w:sz w:val="24"/>
+          <w:szCs w:val="24"/>
+        </w:rPr>
+        <w:t>et ferdigkodet script som ligger på minnepinnen.</w:t>
+      </w:r>
+    </w:p>
+    <w:p>
+      <w:pPr>
+        <w:rPr>
+          <w:rFonts w:ascii="Arial" w:hAnsi="Arial" w:cs="Arial"/>
+          <w:sz w:val="24"/>
+          <w:szCs w:val="24"/>
+        </w:rPr>
+      </w:pPr>
+      <w:proofErr w:type="spellStart"/>
+      <w:r>
+        <w:rPr>
+          <w:rFonts w:ascii="Arial" w:hAnsi="Arial" w:cs="Arial"/>
+          <w:sz w:val="24"/>
+          <w:szCs w:val="24"/>
+        </w:rPr>
+        <w:t>Tailgating</w:t>
+      </w:r>
+      <w:proofErr w:type="spellEnd"/>
+      <w:r>
+        <w:rPr>
+          <w:rFonts w:ascii="Arial" w:hAnsi="Arial" w:cs="Arial"/>
+          <w:sz w:val="24"/>
+          <w:szCs w:val="24"/>
+        </w:rPr>
+        <w:t>:</w:t>
+      </w:r>
+      <w:r>
+        <w:rPr>
+          <w:rFonts w:ascii="Arial" w:hAnsi="Arial" w:cs="Arial"/>
+          <w:sz w:val="24"/>
+          <w:szCs w:val="24"/>
+        </w:rPr>
+        <w:t xml:space="preserve"> Er e</w:t>
+      </w:r>
+      <w:r>
+        <w:rPr>
+          <w:rFonts w:ascii="Arial" w:hAnsi="Arial" w:cs="Arial"/>
+          <w:sz w:val="24"/>
+          <w:szCs w:val="24"/>
+        </w:rPr>
+        <w:t>n</w:t>
+      </w:r>
+      <w:r>
+        <w:rPr>
+          <w:rFonts w:ascii="Arial" w:hAnsi="Arial" w:cs="Arial"/>
+          <w:sz w:val="24"/>
+          <w:szCs w:val="24"/>
+        </w:rPr>
+        <w:t xml:space="preserve"> mer praktisk </w:t>
+      </w:r>
+      <w:r>
+        <w:rPr>
+          <w:rFonts w:ascii="Arial" w:hAnsi="Arial" w:cs="Arial"/>
+          <w:sz w:val="24"/>
+          <w:szCs w:val="24"/>
+        </w:rPr>
+        <w:t>manipulasjon, men innebærer å følge etter en autorisert person inn i et sikret område, ved å late som man hører til. Eksempelvis: Følg etter noen inn et sted hvor man egentlig trenger nøkkelkort for å komme inn.</w:t>
+      </w:r>
+      <w:r>
+        <w:rPr>
+          <w:rFonts w:ascii="Arial" w:hAnsi="Arial" w:cs="Arial"/>
+          <w:sz w:val="24"/>
+          <w:szCs w:val="24"/>
+        </w:rPr>
+        <w:br w:type="page"/>
+      </w:r>
+    </w:p>
+    <w:p>
+      <w:pPr>
         <w:rPr>
           <w:rFonts w:ascii="Arial" w:hAnsi="Arial" w:cs="Arial"/>
           <w:sz w:val="28"/>
           <w:szCs w:val="28"/>
         </w:rPr>
+      </w:pPr>
+      <w:r>
+        <w:rPr>
+          <w:rFonts w:ascii="Arial" w:hAnsi="Arial" w:cs="Arial"/>
+          <w:sz w:val="28"/>
+          <w:szCs w:val="28"/>
+        </w:rPr>
         <w:lastRenderedPageBreak/>
         <w:t>Nettsider og sikkerhet</w:t>
       </w:r>
@@ -921,7 +1439,25 @@
           <w:sz w:val="24"/>
           <w:szCs w:val="24"/>
         </w:rPr>
-        <w:t>URL eller Uniform Resource Locator sier noe om hvor en ressurs er</w:t>
+        <w:t xml:space="preserve">URL eller Uniform Resource </w:t>
+      </w:r>
+      <w:proofErr w:type="spellStart"/>
+      <w:r>
+        <w:rPr>
+          <w:rFonts w:ascii="Arial" w:hAnsi="Arial" w:cs="Arial"/>
+          <w:sz w:val="24"/>
+          <w:szCs w:val="24"/>
+        </w:rPr>
+        <w:t>Locator</w:t>
+      </w:r>
+      <w:proofErr w:type="spellEnd"/>
+      <w:r>
+        <w:rPr>
+          <w:rFonts w:ascii="Arial" w:hAnsi="Arial" w:cs="Arial"/>
+          <w:sz w:val="24"/>
+          <w:szCs w:val="24"/>
+        </w:rPr>
+        <w:t xml:space="preserve"> sier noe om hvor en ressurs er</w:t>
       </w:r>
       <w:r>
         <w:rPr>
@@ -962,16 +1498,80 @@
           <w:sz w:val="24"/>
           <w:szCs w:val="24"/>
         </w:rPr>
-        <w:t xml:space="preserve">hvilken protokoll som skal brueks for å hente resursen du vil se. </w:t>
-      </w:r>
-      <w:r>
-        <w:rPr>
-          <w:rFonts w:ascii="Arial" w:hAnsi="Arial" w:cs="Arial"/>
-          <w:sz w:val="24"/>
-          <w:szCs w:val="24"/>
-        </w:rPr>
-        <w:t>De vanligste protokollene er http og https, men man har også ftp for filoverføring og mailto</w:t>
-      </w:r>
+        <w:t xml:space="preserve">hvilken protokoll som skal </w:t>
+      </w:r>
+      <w:proofErr w:type="spellStart"/>
+      <w:r>
+        <w:rPr>
+          <w:rFonts w:ascii="Arial" w:hAnsi="Arial" w:cs="Arial"/>
+          <w:sz w:val="24"/>
+          <w:szCs w:val="24"/>
+        </w:rPr>
+        <w:t>brueks</w:t>
+      </w:r>
+      <w:proofErr w:type="spellEnd"/>
+      <w:r>
+        <w:rPr>
+          <w:rFonts w:ascii="Arial" w:hAnsi="Arial" w:cs="Arial"/>
+          <w:sz w:val="24"/>
+          <w:szCs w:val="24"/>
+        </w:rPr>
+        <w:t xml:space="preserve"> for å hente resursen du vil se. </w:t>
+      </w:r>
+      <w:r>
+        <w:rPr>
+          <w:rFonts w:ascii="Arial" w:hAnsi="Arial" w:cs="Arial"/>
+          <w:sz w:val="24"/>
+          <w:szCs w:val="24"/>
+        </w:rPr>
+        <w:t xml:space="preserve">De vanligste protokollene er http og </w:t>
+      </w:r>
+      <w:proofErr w:type="spellStart"/>
+      <w:r>
+        <w:rPr>
+          <w:rFonts w:ascii="Arial" w:hAnsi="Arial" w:cs="Arial"/>
+          <w:sz w:val="24"/>
+          <w:szCs w:val="24"/>
+        </w:rPr>
+        <w:t>https</w:t>
+      </w:r>
+      <w:proofErr w:type="spellEnd"/>
+      <w:r>
+        <w:rPr>
+          <w:rFonts w:ascii="Arial" w:hAnsi="Arial" w:cs="Arial"/>
+          <w:sz w:val="24"/>
+          <w:szCs w:val="24"/>
+        </w:rPr>
+        <w:t xml:space="preserve">, men man har også </w:t>
+      </w:r>
+      <w:proofErr w:type="spellStart"/>
+      <w:r>
+        <w:rPr>
+          <w:rFonts w:ascii="Arial" w:hAnsi="Arial" w:cs="Arial"/>
+          <w:sz w:val="24"/>
+          <w:szCs w:val="24"/>
+        </w:rPr>
+        <w:t>ftp</w:t>
+      </w:r>
+      <w:proofErr w:type="spellEnd"/>
+      <w:r>
+        <w:rPr>
+          <w:rFonts w:ascii="Arial" w:hAnsi="Arial" w:cs="Arial"/>
+          <w:sz w:val="24"/>
+          <w:szCs w:val="24"/>
+        </w:rPr>
+        <w:t xml:space="preserve"> for filoverføring og </w:t>
+      </w:r>
+      <w:proofErr w:type="spellStart"/>
+      <w:r>
+        <w:rPr>
+          <w:rFonts w:ascii="Arial" w:hAnsi="Arial" w:cs="Arial"/>
+          <w:sz w:val="24"/>
+          <w:szCs w:val="24"/>
+        </w:rPr>
+        <w:t>mailto</w:t>
+      </w:r>
+      <w:proofErr w:type="spellEnd"/>
       <w:r>
         <w:rPr>
           <w:rFonts w:ascii="Arial" w:hAnsi="Arial" w:cs="Arial"/>
@@ -1097,7 +1697,25 @@
           <w:sz w:val="24"/>
           <w:szCs w:val="24"/>
         </w:rPr>
-        <w:t xml:space="preserve">ttp vs https: </w:t>
+        <w:t xml:space="preserve">ttp </w:t>
+      </w:r>
+      <w:proofErr w:type="spellStart"/>
+      <w:r>
+        <w:rPr>
+          <w:rFonts w:ascii="Arial" w:hAnsi="Arial" w:cs="Arial"/>
+          <w:sz w:val="24"/>
+          <w:szCs w:val="24"/>
+        </w:rPr>
+        <w:t>vs</w:t>
+      </w:r>
+      <w:proofErr w:type="spellEnd"/>
+      <w:r>
+        <w:rPr>
+          <w:rFonts w:ascii="Arial" w:hAnsi="Arial" w:cs="Arial"/>
+          <w:sz w:val="24"/>
+          <w:szCs w:val="24"/>
+        </w:rPr>
+        <w:t xml:space="preserve"> https: </w:t>
       </w:r>
     </w:p>
     <w:p>
@@ -1165,6 +1783,7 @@
           <w:szCs w:val="24"/>
         </w:rPr>
       </w:pPr>
+      <w:proofErr w:type="spellStart"/>
       <w:r>
         <w:rPr>
           <w:rFonts w:ascii="Arial" w:hAnsi="Arial" w:cs="Arial"/>
@@ -1179,24 +1798,115 @@
           <w:sz w:val="24"/>
           <w:szCs w:val="24"/>
         </w:rPr>
-        <w:t xml:space="preserve">tps </w:t>
-      </w:r>
-      <w:r>
-        <w:rPr>
-          <w:rFonts w:ascii="Arial" w:hAnsi="Arial" w:cs="Arial"/>
-          <w:sz w:val="24"/>
-          <w:szCs w:val="24"/>
-        </w:rPr>
-        <w:t>er en krypert kanal som tilbyr bedre sikkerhet</w:t>
-      </w:r>
-      <w:r>
-        <w:rPr>
-          <w:rFonts w:ascii="Arial" w:hAnsi="Arial" w:cs="Arial"/>
-          <w:sz w:val="24"/>
-          <w:szCs w:val="24"/>
-        </w:rPr>
-        <w:t>. Https beskytter derimot kun mot overføring, altså «man in the middle»-attacks</w:t>
-      </w:r>
+        <w:t>tps</w:t>
+      </w:r>
+      <w:proofErr w:type="spellEnd"/>
+      <w:r>
+        <w:rPr>
+          <w:rFonts w:ascii="Arial" w:hAnsi="Arial" w:cs="Arial"/>
+          <w:sz w:val="24"/>
+          <w:szCs w:val="24"/>
+        </w:rPr>
+        <w:t xml:space="preserve"> </w:t>
+      </w:r>
+      <w:r>
+        <w:rPr>
+          <w:rFonts w:ascii="Arial" w:hAnsi="Arial" w:cs="Arial"/>
+          <w:sz w:val="24"/>
+          <w:szCs w:val="24"/>
+        </w:rPr>
+        <w:t xml:space="preserve">er en </w:t>
+      </w:r>
+      <w:proofErr w:type="spellStart"/>
+      <w:r>
+        <w:rPr>
+          <w:rFonts w:ascii="Arial" w:hAnsi="Arial" w:cs="Arial"/>
+          <w:sz w:val="24"/>
+          <w:szCs w:val="24"/>
+        </w:rPr>
+        <w:t>krypert</w:t>
+      </w:r>
+      <w:proofErr w:type="spellEnd"/>
+      <w:r>
+        <w:rPr>
+          <w:rFonts w:ascii="Arial" w:hAnsi="Arial" w:cs="Arial"/>
+          <w:sz w:val="24"/>
+          <w:szCs w:val="24"/>
+        </w:rPr>
+        <w:t xml:space="preserve"> kanal som tilbyr bedre sikkerhet</w:t>
+      </w:r>
+      <w:r>
+        <w:rPr>
+          <w:rFonts w:ascii="Arial" w:hAnsi="Arial" w:cs="Arial"/>
+          <w:sz w:val="24"/>
+          <w:szCs w:val="24"/>
+        </w:rPr>
+        <w:t xml:space="preserve">. </w:t>
+      </w:r>
+      <w:proofErr w:type="spellStart"/>
+      <w:r>
+        <w:rPr>
+          <w:rFonts w:ascii="Arial" w:hAnsi="Arial" w:cs="Arial"/>
+          <w:sz w:val="24"/>
+          <w:szCs w:val="24"/>
+        </w:rPr>
+        <w:t>Https</w:t>
+      </w:r>
+      <w:proofErr w:type="spellEnd"/>
+      <w:r>
+        <w:rPr>
+          <w:rFonts w:ascii="Arial" w:hAnsi="Arial" w:cs="Arial"/>
+          <w:sz w:val="24"/>
+          <w:szCs w:val="24"/>
+        </w:rPr>
+        <w:t xml:space="preserve"> beskytter derimot kun mot overføring, altså «man in </w:t>
+      </w:r>
+      <w:proofErr w:type="spellStart"/>
+      <w:r>
+        <w:rPr>
+          <w:rFonts w:ascii="Arial" w:hAnsi="Arial" w:cs="Arial"/>
+          <w:sz w:val="24"/>
+          <w:szCs w:val="24"/>
+        </w:rPr>
+        <w:t>the</w:t>
+      </w:r>
+      <w:proofErr w:type="spellEnd"/>
+      <w:r>
+        <w:rPr>
+          <w:rFonts w:ascii="Arial" w:hAnsi="Arial" w:cs="Arial"/>
+          <w:sz w:val="24"/>
+          <w:szCs w:val="24"/>
+        </w:rPr>
+        <w:t xml:space="preserve"> </w:t>
+      </w:r>
+      <w:proofErr w:type="spellStart"/>
+      <w:r>
+        <w:rPr>
+          <w:rFonts w:ascii="Arial" w:hAnsi="Arial" w:cs="Arial"/>
+          <w:sz w:val="24"/>
+          <w:szCs w:val="24"/>
+        </w:rPr>
+        <w:t>middle</w:t>
+      </w:r>
+      <w:proofErr w:type="spellEnd"/>
+      <w:r>
+        <w:rPr>
+          <w:rFonts w:ascii="Arial" w:hAnsi="Arial" w:cs="Arial"/>
+          <w:sz w:val="24"/>
+          <w:szCs w:val="24"/>
+        </w:rPr>
+        <w:t>»-</w:t>
+      </w:r>
+      <w:proofErr w:type="spellStart"/>
+      <w:r>
+        <w:rPr>
+          <w:rFonts w:ascii="Arial" w:hAnsi="Arial" w:cs="Arial"/>
+          <w:sz w:val="24"/>
+          <w:szCs w:val="24"/>
+        </w:rPr>
+        <w:t>attacks</w:t>
+      </w:r>
+      <w:proofErr w:type="spellEnd"/>
       <w:r>
         <w:rPr>
           <w:rFonts w:ascii="Arial" w:hAnsi="Arial" w:cs="Arial"/>
@@ -1239,13 +1949,23 @@
           <w:szCs w:val="24"/>
         </w:rPr>
       </w:pPr>
-      <w:r>
-        <w:rPr>
-          <w:rFonts w:ascii="Arial" w:hAnsi="Arial" w:cs="Arial"/>
-          <w:sz w:val="24"/>
-          <w:szCs w:val="24"/>
-        </w:rPr>
-        <w:t>https blir stemplet som en trygghet noe som gjør at vi mennesker stoler mer blindt på de</w:t>
+      <w:proofErr w:type="spellStart"/>
+      <w:r>
+        <w:rPr>
+          <w:rFonts w:ascii="Arial" w:hAnsi="Arial" w:cs="Arial"/>
+          <w:sz w:val="24"/>
+          <w:szCs w:val="24"/>
+        </w:rPr>
+        <w:t>https</w:t>
+      </w:r>
+      <w:proofErr w:type="spellEnd"/>
+      <w:r>
+        <w:rPr>
+          <w:rFonts w:ascii="Arial" w:hAnsi="Arial" w:cs="Arial"/>
+          <w:sz w:val="24"/>
+          <w:szCs w:val="24"/>
+        </w:rPr>
+        <w:t xml:space="preserve"> blir stemplet som en trygghet noe som gjør at vi mennesker stoler mer blindt på de</w:t>
       </w:r>
       <w:r>
         <w:rPr>
@@ -1261,7 +1981,25 @@
           <w:sz w:val="24"/>
           <w:szCs w:val="24"/>
         </w:rPr>
-        <w:t xml:space="preserve">. Det skaper dermed en falsk trygghet, ettersom svindlere også kan benytte seg av https, hvor den sensitive informasjonen går rett til </w:t>
+        <w:t xml:space="preserve">. Det skaper dermed en falsk trygghet, ettersom svindlere også kan benytte seg av </w:t>
+      </w:r>
+      <w:proofErr w:type="spellStart"/>
+      <w:r>
+        <w:rPr>
+          <w:rFonts w:ascii="Arial" w:hAnsi="Arial" w:cs="Arial"/>
+          <w:sz w:val="24"/>
+          <w:szCs w:val="24"/>
+        </w:rPr>
+        <w:t>https</w:t>
+      </w:r>
+      <w:proofErr w:type="spellEnd"/>
+      <w:r>
+        <w:rPr>
+          <w:rFonts w:ascii="Arial" w:hAnsi="Arial" w:cs="Arial"/>
+          <w:sz w:val="24"/>
+          <w:szCs w:val="24"/>
+        </w:rPr>
+        <w:t xml:space="preserve">, hvor den sensitive informasjonen går rett til </w:t>
       </w:r>
       <w:r>
         <w:rPr>
@@ -1289,38 +2027,94 @@
           <w:szCs w:val="24"/>
         </w:rPr>
       </w:pPr>
-      <w:r>
-        <w:rPr>
-          <w:rFonts w:ascii="Arial" w:hAnsi="Arial" w:cs="Arial"/>
-          <w:sz w:val="24"/>
-          <w:szCs w:val="24"/>
-        </w:rPr>
-        <w:t>Cookies:</w:t>
-      </w:r>
-    </w:p>
-    <w:p>
-      <w:pPr>
-        <w:rPr>
-          <w:rFonts w:ascii="Arial" w:hAnsi="Arial" w:cs="Arial"/>
-          <w:sz w:val="24"/>
-          <w:szCs w:val="24"/>
-        </w:rPr>
-      </w:pPr>
-      <w:r>
-        <w:rPr>
-          <w:rFonts w:ascii="Arial" w:hAnsi="Arial" w:cs="Arial"/>
-          <w:sz w:val="24"/>
-          <w:szCs w:val="24"/>
-        </w:rPr>
-        <w:t xml:space="preserve">Cookies eller informasjonskaplser er noe som lagres på brukerens maskin og brukes til å skreddersy </w:t>
-      </w:r>
-      <w:r>
-        <w:rPr>
-          <w:rFonts w:ascii="Arial" w:hAnsi="Arial" w:cs="Arial"/>
-          <w:sz w:val="24"/>
-          <w:szCs w:val="24"/>
-        </w:rPr>
-        <w:t>innhold til brukeren. Cookies sporer all aktivitet, som f.eks. hvor du er på en nettside, hva du ser på, hvor lenge du ser på det</w:t>
+      <w:proofErr w:type="spellStart"/>
+      <w:r>
+        <w:rPr>
+          <w:rFonts w:ascii="Arial" w:hAnsi="Arial" w:cs="Arial"/>
+          <w:sz w:val="24"/>
+          <w:szCs w:val="24"/>
+        </w:rPr>
+        <w:t>Cookies</w:t>
+      </w:r>
+      <w:proofErr w:type="spellEnd"/>
+      <w:r>
+        <w:rPr>
+          <w:rFonts w:ascii="Arial" w:hAnsi="Arial" w:cs="Arial"/>
+          <w:sz w:val="24"/>
+          <w:szCs w:val="24"/>
+        </w:rPr>
+        <w:t>:</w:t>
+      </w:r>
+    </w:p>
+    <w:p>
+      <w:pPr>
+        <w:rPr>
+          <w:rFonts w:ascii="Arial" w:hAnsi="Arial" w:cs="Arial"/>
+          <w:sz w:val="24"/>
+          <w:szCs w:val="24"/>
+        </w:rPr>
+      </w:pPr>
+      <w:proofErr w:type="spellStart"/>
+      <w:r>
+        <w:rPr>
+          <w:rFonts w:ascii="Arial" w:hAnsi="Arial" w:cs="Arial"/>
+          <w:sz w:val="24"/>
+          <w:szCs w:val="24"/>
+        </w:rPr>
+        <w:t>Cookies</w:t>
+      </w:r>
+      <w:proofErr w:type="spellEnd"/>
+      <w:r>
+        <w:rPr>
+          <w:rFonts w:ascii="Arial" w:hAnsi="Arial" w:cs="Arial"/>
+          <w:sz w:val="24"/>
+          <w:szCs w:val="24"/>
+        </w:rPr>
+        <w:t xml:space="preserve"> eller </w:t>
+      </w:r>
+      <w:proofErr w:type="spellStart"/>
+      <w:r>
+        <w:rPr>
+          <w:rFonts w:ascii="Arial" w:hAnsi="Arial" w:cs="Arial"/>
+          <w:sz w:val="24"/>
+          <w:szCs w:val="24"/>
+        </w:rPr>
+        <w:t>informasjonskaplser</w:t>
+      </w:r>
+      <w:proofErr w:type="spellEnd"/>
+      <w:r>
+        <w:rPr>
+          <w:rFonts w:ascii="Arial" w:hAnsi="Arial" w:cs="Arial"/>
+          <w:sz w:val="24"/>
+          <w:szCs w:val="24"/>
+        </w:rPr>
+        <w:t xml:space="preserve"> er noe som lagres på brukerens maskin og brukes til å skreddersy </w:t>
+      </w:r>
+      <w:r>
+        <w:rPr>
+          <w:rFonts w:ascii="Arial" w:hAnsi="Arial" w:cs="Arial"/>
+          <w:sz w:val="24"/>
+          <w:szCs w:val="24"/>
+        </w:rPr>
+        <w:t xml:space="preserve">innhold til brukeren. </w:t>
+      </w:r>
+      <w:proofErr w:type="spellStart"/>
+      <w:r>
+        <w:rPr>
+          <w:rFonts w:ascii="Arial" w:hAnsi="Arial" w:cs="Arial"/>
+          <w:sz w:val="24"/>
+          <w:szCs w:val="24"/>
+        </w:rPr>
+        <w:t>Cookies</w:t>
+      </w:r>
+      <w:proofErr w:type="spellEnd"/>
+      <w:r>
+        <w:rPr>
+          <w:rFonts w:ascii="Arial" w:hAnsi="Arial" w:cs="Arial"/>
+          <w:sz w:val="24"/>
+          <w:szCs w:val="24"/>
+        </w:rPr>
+        <w:t xml:space="preserve"> sporer all aktivitet, som f.eks. hvor du er på en nettside, hva du ser på, hvor lenge du ser på det</w:t>
       </w:r>
       <w:r>
         <w:rPr>
@@ -1339,21 +2133,83 @@
           <w:szCs w:val="24"/>
         </w:rPr>
       </w:pPr>
-      <w:r>
-        <w:rPr>
-          <w:rFonts w:ascii="Arial" w:hAnsi="Arial" w:cs="Arial"/>
-          <w:sz w:val="24"/>
-          <w:szCs w:val="24"/>
-        </w:rPr>
-        <w:t xml:space="preserve">Cookies har også en Session ID som er en idenfitikator på DEG, som brukes på </w:t>
-      </w:r>
-      <w:r>
-        <w:rPr>
-          <w:rFonts w:ascii="Arial" w:hAnsi="Arial" w:cs="Arial"/>
-          <w:sz w:val="24"/>
-          <w:szCs w:val="24"/>
-        </w:rPr>
-        <w:t>f.eks. innlogging, og kan holde deg innlogget i et vist tidsrom, hvis du er på samme nettleser.</w:t>
+      <w:proofErr w:type="spellStart"/>
+      <w:r>
+        <w:rPr>
+          <w:rFonts w:ascii="Arial" w:hAnsi="Arial" w:cs="Arial"/>
+          <w:sz w:val="24"/>
+          <w:szCs w:val="24"/>
+        </w:rPr>
+        <w:t>Cookies</w:t>
+      </w:r>
+      <w:proofErr w:type="spellEnd"/>
+      <w:r>
+        <w:rPr>
+          <w:rFonts w:ascii="Arial" w:hAnsi="Arial" w:cs="Arial"/>
+          <w:sz w:val="24"/>
+          <w:szCs w:val="24"/>
+        </w:rPr>
+        <w:t xml:space="preserve"> har også en </w:t>
+      </w:r>
+      <w:proofErr w:type="spellStart"/>
+      <w:r>
+        <w:rPr>
+          <w:rFonts w:ascii="Arial" w:hAnsi="Arial" w:cs="Arial"/>
+          <w:sz w:val="24"/>
+          <w:szCs w:val="24"/>
+        </w:rPr>
+        <w:t>Session</w:t>
+      </w:r>
+      <w:proofErr w:type="spellEnd"/>
+      <w:r>
+        <w:rPr>
+          <w:rFonts w:ascii="Arial" w:hAnsi="Arial" w:cs="Arial"/>
+          <w:sz w:val="24"/>
+          <w:szCs w:val="24"/>
+        </w:rPr>
+        <w:t xml:space="preserve"> ID som er en </w:t>
+      </w:r>
+      <w:proofErr w:type="spellStart"/>
+      <w:r>
+        <w:rPr>
+          <w:rFonts w:ascii="Arial" w:hAnsi="Arial" w:cs="Arial"/>
+          <w:sz w:val="24"/>
+          <w:szCs w:val="24"/>
+        </w:rPr>
+        <w:t>idenfitikator</w:t>
+      </w:r>
+      <w:proofErr w:type="spellEnd"/>
+      <w:r>
+        <w:rPr>
+          <w:rFonts w:ascii="Arial" w:hAnsi="Arial" w:cs="Arial"/>
+          <w:sz w:val="24"/>
+          <w:szCs w:val="24"/>
+        </w:rPr>
+        <w:t xml:space="preserve"> på DEG, som brukes på </w:t>
+      </w:r>
+      <w:r>
+        <w:rPr>
+          <w:rFonts w:ascii="Arial" w:hAnsi="Arial" w:cs="Arial"/>
+          <w:sz w:val="24"/>
+          <w:szCs w:val="24"/>
+        </w:rPr>
+        <w:t>f.eks. innlogging, og kan holde deg innlogget i et vis</w:t>
+      </w:r>
+      <w:r>
+        <w:rPr>
+          <w:rFonts w:ascii="Arial" w:hAnsi="Arial" w:cs="Arial"/>
+          <w:sz w:val="24"/>
+          <w:szCs w:val="24"/>
+        </w:rPr>
+        <w:t>s</w:t>
+      </w:r>
+      <w:r>
+        <w:rPr>
+          <w:rFonts w:ascii="Arial" w:hAnsi="Arial" w:cs="Arial"/>
+          <w:sz w:val="24"/>
+          <w:szCs w:val="24"/>
+        </w:rPr>
+        <w:t>t tidsrom, hvis du er på samme nettleser.</w:t>
       </w:r>
       <w:r>
         <w:rPr>
@@ -1368,15 +2224,15 @@
       <w:pPr>
         <w:rPr>
           <w:rFonts w:ascii="Arial" w:hAnsi="Arial" w:cs="Arial"/>
-          <w:sz w:val="24"/>
-          <w:szCs w:val="24"/>
-        </w:rPr>
-      </w:pPr>
-      <w:r>
-        <w:rPr>
-          <w:rFonts w:ascii="Arial" w:hAnsi="Arial" w:cs="Arial"/>
-          <w:sz w:val="24"/>
-          <w:szCs w:val="24"/>
+          <w:sz w:val="28"/>
+          <w:szCs w:val="28"/>
+        </w:rPr>
+      </w:pPr>
+      <w:r>
+        <w:rPr>
+          <w:rFonts w:ascii="Arial" w:hAnsi="Arial" w:cs="Arial"/>
+          <w:sz w:val="28"/>
+          <w:szCs w:val="28"/>
         </w:rPr>
         <w:lastRenderedPageBreak/>
         <w:t>Skadevare</w:t>
@@ -1384,43 +2240,409 @@
       <w:r>
         <w:rPr>
           <w:rFonts w:ascii="Arial" w:hAnsi="Arial" w:cs="Arial"/>
-          <w:sz w:val="24"/>
-          <w:szCs w:val="24"/>
-        </w:rPr>
-        <w:t>:</w:t>
-      </w:r>
-    </w:p>
-    <w:p>
-      <w:pPr>
-        <w:rPr>
-          <w:rFonts w:ascii="Arial" w:hAnsi="Arial" w:cs="Arial"/>
-          <w:sz w:val="24"/>
-          <w:szCs w:val="24"/>
-        </w:rPr>
-      </w:pPr>
-      <w:r>
-        <w:rPr>
-          <w:rFonts w:ascii="Arial" w:hAnsi="Arial" w:cs="Arial"/>
-          <w:sz w:val="24"/>
-          <w:szCs w:val="24"/>
-        </w:rPr>
-        <w:br w:type="page"/>
-      </w:r>
-    </w:p>
-    <w:p>
-      <w:pPr>
-        <w:rPr>
-          <w:rFonts w:ascii="Arial" w:hAnsi="Arial" w:cs="Arial"/>
           <w:sz w:val="28"/>
           <w:szCs w:val="28"/>
         </w:rPr>
-      </w:pPr>
-      <w:r>
+        <w:t>:</w:t>
+      </w:r>
+    </w:p>
+    <w:p>
+      <w:pPr>
+        <w:rPr>
+          <w:rFonts w:ascii="Arial" w:hAnsi="Arial" w:cs="Arial"/>
+          <w:sz w:val="24"/>
+          <w:szCs w:val="24"/>
+        </w:rPr>
+      </w:pPr>
+      <w:r>
+        <w:rPr>
+          <w:rFonts w:ascii="Arial" w:hAnsi="Arial" w:cs="Arial"/>
+          <w:sz w:val="24"/>
+          <w:szCs w:val="24"/>
+        </w:rPr>
+        <w:t xml:space="preserve">Skadevare </w:t>
+      </w:r>
+      <w:r>
+        <w:rPr>
+          <w:rFonts w:ascii="Arial" w:hAnsi="Arial" w:cs="Arial"/>
+          <w:sz w:val="24"/>
+          <w:szCs w:val="24"/>
+        </w:rPr>
+        <w:t>kan være veldig mye</w:t>
+      </w:r>
+      <w:r>
+        <w:rPr>
+          <w:rFonts w:ascii="Arial" w:hAnsi="Arial" w:cs="Arial"/>
+          <w:sz w:val="24"/>
+          <w:szCs w:val="24"/>
+        </w:rPr>
+        <w:t xml:space="preserve">, men det omhandler </w:t>
+      </w:r>
+      <w:r>
+        <w:rPr>
+          <w:rFonts w:ascii="Arial" w:hAnsi="Arial" w:cs="Arial"/>
+          <w:sz w:val="24"/>
+          <w:szCs w:val="24"/>
+        </w:rPr>
+        <w:t xml:space="preserve">det </w:t>
+      </w:r>
+      <w:r>
+        <w:rPr>
+          <w:rFonts w:ascii="Arial" w:hAnsi="Arial" w:cs="Arial"/>
+          <w:sz w:val="24"/>
+          <w:szCs w:val="24"/>
+        </w:rPr>
+        <w:t xml:space="preserve">å få tilgang til en maskin </w:t>
+      </w:r>
+      <w:r>
+        <w:rPr>
+          <w:rFonts w:ascii="Arial" w:hAnsi="Arial" w:cs="Arial"/>
+          <w:sz w:val="24"/>
+          <w:szCs w:val="24"/>
+        </w:rPr>
+        <w:t>og</w:t>
+      </w:r>
+      <w:r>
+        <w:rPr>
+          <w:rFonts w:ascii="Arial" w:hAnsi="Arial" w:cs="Arial"/>
+          <w:sz w:val="24"/>
+          <w:szCs w:val="24"/>
+        </w:rPr>
+        <w:t xml:space="preserve"> hente ut data</w:t>
+      </w:r>
+      <w:r>
+        <w:rPr>
+          <w:rFonts w:ascii="Arial" w:hAnsi="Arial" w:cs="Arial"/>
+          <w:sz w:val="24"/>
+          <w:szCs w:val="24"/>
+        </w:rPr>
+        <w:t xml:space="preserve">, eller alternativt overvåke data. Skadevare kan også ta utnytte at </w:t>
+      </w:r>
+      <w:proofErr w:type="spellStart"/>
+      <w:r>
+        <w:rPr>
+          <w:rFonts w:ascii="Arial" w:hAnsi="Arial" w:cs="Arial"/>
+          <w:sz w:val="24"/>
+          <w:szCs w:val="24"/>
+        </w:rPr>
+        <w:t>pcen</w:t>
+      </w:r>
+      <w:proofErr w:type="spellEnd"/>
+      <w:r>
+        <w:rPr>
+          <w:rFonts w:ascii="Arial" w:hAnsi="Arial" w:cs="Arial"/>
+          <w:sz w:val="24"/>
+          <w:szCs w:val="24"/>
+        </w:rPr>
+        <w:t xml:space="preserve"> den har infisert </w:t>
+      </w:r>
+      <w:r>
+        <w:rPr>
+          <w:rFonts w:ascii="Arial" w:hAnsi="Arial" w:cs="Arial"/>
+          <w:sz w:val="24"/>
+          <w:szCs w:val="24"/>
+        </w:rPr>
+        <w:t>ved å bruke en porsjon av resursene på den (CPU, GPU, RAM</w:t>
+      </w:r>
+      <w:r>
+        <w:rPr>
+          <w:rFonts w:ascii="Arial" w:hAnsi="Arial" w:cs="Arial"/>
+          <w:sz w:val="24"/>
+          <w:szCs w:val="24"/>
+        </w:rPr>
+        <w:t>, SSD</w:t>
+      </w:r>
+      <w:r>
+        <w:rPr>
+          <w:rFonts w:ascii="Arial" w:hAnsi="Arial" w:cs="Arial"/>
+          <w:sz w:val="24"/>
+          <w:szCs w:val="24"/>
+        </w:rPr>
+        <w:t xml:space="preserve"> etc.)</w:t>
+      </w:r>
+      <w:r>
+        <w:rPr>
+          <w:rFonts w:ascii="Arial" w:hAnsi="Arial" w:cs="Arial"/>
+          <w:sz w:val="24"/>
+          <w:szCs w:val="24"/>
+        </w:rPr>
+        <w:t xml:space="preserve"> til </w:t>
+      </w:r>
+      <w:r>
+        <w:rPr>
+          <w:rFonts w:ascii="Arial" w:hAnsi="Arial" w:cs="Arial"/>
+          <w:sz w:val="24"/>
+          <w:szCs w:val="24"/>
+        </w:rPr>
+        <w:t>f.eks. filserver eller webserver.</w:t>
+      </w:r>
+      <w:r>
+        <w:rPr>
+          <w:rFonts w:ascii="Arial" w:hAnsi="Arial" w:cs="Arial"/>
+          <w:sz w:val="24"/>
+          <w:szCs w:val="24"/>
+        </w:rPr>
+        <w:t xml:space="preserve"> Skadevare kan også være ren </w:t>
+      </w:r>
+      <w:proofErr w:type="spellStart"/>
+      <w:r>
+        <w:rPr>
+          <w:rFonts w:ascii="Arial" w:hAnsi="Arial" w:cs="Arial"/>
+          <w:sz w:val="24"/>
+          <w:szCs w:val="24"/>
+        </w:rPr>
+        <w:t>hæreverk</w:t>
+      </w:r>
+      <w:proofErr w:type="spellEnd"/>
+      <w:r>
+        <w:rPr>
+          <w:rFonts w:ascii="Arial" w:hAnsi="Arial" w:cs="Arial"/>
+          <w:sz w:val="24"/>
+          <w:szCs w:val="24"/>
+        </w:rPr>
+        <w:t>, hvor skadevaren</w:t>
+      </w:r>
+      <w:r>
+        <w:rPr>
+          <w:rFonts w:ascii="Arial" w:hAnsi="Arial" w:cs="Arial"/>
+          <w:sz w:val="24"/>
+          <w:szCs w:val="24"/>
+        </w:rPr>
+        <w:t xml:space="preserve"> gjør deler av </w:t>
+      </w:r>
+      <w:proofErr w:type="spellStart"/>
+      <w:r>
+        <w:rPr>
+          <w:rFonts w:ascii="Arial" w:hAnsi="Arial" w:cs="Arial"/>
+          <w:sz w:val="24"/>
+          <w:szCs w:val="24"/>
+        </w:rPr>
+        <w:t>pcen</w:t>
+      </w:r>
+      <w:proofErr w:type="spellEnd"/>
+      <w:r>
+        <w:rPr>
+          <w:rFonts w:ascii="Arial" w:hAnsi="Arial" w:cs="Arial"/>
+          <w:sz w:val="24"/>
+          <w:szCs w:val="24"/>
+        </w:rPr>
+        <w:t xml:space="preserve"> utilgjengelig for brukeren</w:t>
+      </w:r>
+      <w:r>
+        <w:rPr>
+          <w:rFonts w:ascii="Arial" w:hAnsi="Arial" w:cs="Arial"/>
+          <w:sz w:val="24"/>
+          <w:szCs w:val="24"/>
+        </w:rPr>
+        <w:t xml:space="preserve">, for å deretter kreve </w:t>
+      </w:r>
+      <w:r>
+        <w:rPr>
+          <w:rFonts w:ascii="Arial" w:hAnsi="Arial" w:cs="Arial"/>
+          <w:sz w:val="24"/>
+          <w:szCs w:val="24"/>
+        </w:rPr>
+        <w:t>penger fra offeret, for å få tilgang til dette igjen (</w:t>
+      </w:r>
+      <w:proofErr w:type="spellStart"/>
+      <w:r>
+        <w:rPr>
+          <w:rFonts w:ascii="Arial" w:hAnsi="Arial" w:cs="Arial"/>
+          <w:sz w:val="24"/>
+          <w:szCs w:val="24"/>
+        </w:rPr>
+        <w:t>ransom</w:t>
+      </w:r>
+      <w:proofErr w:type="spellEnd"/>
+      <w:r>
+        <w:rPr>
+          <w:rFonts w:ascii="Arial" w:hAnsi="Arial" w:cs="Arial"/>
+          <w:sz w:val="24"/>
+          <w:szCs w:val="24"/>
+        </w:rPr>
+        <w:t xml:space="preserve">). </w:t>
+      </w:r>
+    </w:p>
+    <w:p>
+      <w:pPr>
+        <w:rPr>
+          <w:rFonts w:ascii="Arial" w:hAnsi="Arial" w:cs="Arial"/>
+          <w:sz w:val="24"/>
+          <w:szCs w:val="24"/>
+        </w:rPr>
+      </w:pPr>
+      <w:r>
+        <w:rPr>
+          <w:rFonts w:ascii="Arial" w:hAnsi="Arial" w:cs="Arial"/>
+          <w:sz w:val="24"/>
+          <w:szCs w:val="24"/>
+        </w:rPr>
+        <w:t xml:space="preserve">Skadevare kan også bruke tilkoblede enheter til å spionere på deg, ved å f.eks. ta opp lyd og/eller bilde, alternativt </w:t>
+      </w:r>
+      <w:r>
+        <w:rPr>
+          <w:rFonts w:ascii="Arial" w:hAnsi="Arial" w:cs="Arial"/>
+          <w:sz w:val="24"/>
+          <w:szCs w:val="24"/>
+        </w:rPr>
+        <w:t xml:space="preserve">overvåke hva du skriver på tastaturet ditt, for deretter snappe opp passord, e.l. </w:t>
+      </w:r>
+    </w:p>
+    <w:p>
+      <w:pPr>
+        <w:rPr>
+          <w:rFonts w:ascii="Arial" w:hAnsi="Arial" w:cs="Arial"/>
+          <w:sz w:val="24"/>
+          <w:szCs w:val="24"/>
+        </w:rPr>
+      </w:pPr>
+      <w:r>
+        <w:rPr>
+          <w:rFonts w:ascii="Arial" w:hAnsi="Arial" w:cs="Arial"/>
+          <w:sz w:val="24"/>
+          <w:szCs w:val="24"/>
+        </w:rPr>
+        <w:t xml:space="preserve">Skadevare </w:t>
+      </w:r>
+      <w:r>
+        <w:rPr>
+          <w:rFonts w:ascii="Arial" w:hAnsi="Arial" w:cs="Arial"/>
+          <w:sz w:val="24"/>
+          <w:szCs w:val="24"/>
+        </w:rPr>
+        <w:t>kan også hente ut informasjon som ligger på maskinen, som f.eks. besøkte websider, hemmelig filer</w:t>
+      </w:r>
+      <w:r>
+        <w:rPr>
+          <w:rFonts w:ascii="Arial" w:hAnsi="Arial" w:cs="Arial"/>
+          <w:sz w:val="24"/>
+          <w:szCs w:val="24"/>
+        </w:rPr>
+        <w:t xml:space="preserve"> eller annen personlig informasjon.</w:t>
+      </w:r>
+    </w:p>
+    <w:p>
+      <w:pPr>
+        <w:rPr>
+          <w:rFonts w:ascii="Arial" w:hAnsi="Arial" w:cs="Arial"/>
+          <w:sz w:val="24"/>
+          <w:szCs w:val="24"/>
+          <w:u w:val="single"/>
+        </w:rPr>
+      </w:pPr>
+      <w:r>
+        <w:rPr>
+          <w:rFonts w:ascii="Arial" w:hAnsi="Arial" w:cs="Arial"/>
+          <w:sz w:val="24"/>
+          <w:szCs w:val="24"/>
+          <w:u w:val="single"/>
+        </w:rPr>
+        <w:t>Oppbygging av skadevare:</w:t>
+      </w:r>
+    </w:p>
+    <w:p>
+      <w:pPr>
+        <w:rPr>
+          <w:rFonts w:ascii="Arial" w:hAnsi="Arial" w:cs="Arial"/>
+          <w:sz w:val="24"/>
+          <w:szCs w:val="24"/>
+          <w:u w:val="single"/>
+        </w:rPr>
+      </w:pPr>
+    </w:p>
+    <w:p>
+      <w:pPr>
+        <w:rPr>
+          <w:rFonts w:ascii="Arial" w:hAnsi="Arial" w:cs="Arial"/>
+          <w:sz w:val="24"/>
+          <w:szCs w:val="24"/>
+          <w:u w:val="single"/>
+        </w:rPr>
+      </w:pPr>
+    </w:p>
+    <w:p>
+      <w:pPr>
+        <w:rPr>
+          <w:rFonts w:ascii="Arial" w:hAnsi="Arial" w:cs="Arial"/>
+          <w:sz w:val="24"/>
+          <w:szCs w:val="24"/>
+        </w:rPr>
+      </w:pPr>
+    </w:p>
+    <w:p>
+      <w:pPr>
+        <w:rPr>
+          <w:rFonts w:ascii="Arial" w:hAnsi="Arial" w:cs="Arial"/>
+          <w:sz w:val="24"/>
+          <w:szCs w:val="24"/>
+        </w:rPr>
+      </w:pPr>
+      <w:r>
+        <w:rPr>
+          <w:rFonts w:ascii="Arial" w:hAnsi="Arial" w:cs="Arial"/>
+          <w:sz w:val="24"/>
+          <w:szCs w:val="24"/>
+        </w:rPr>
+        <w:t>Skadevare er med andre ord veldig mye, og det er derfor kun en samlebetegnelse for mye annet</w:t>
+      </w:r>
+      <w:r>
+        <w:rPr>
+          <w:rFonts w:ascii="Arial" w:hAnsi="Arial" w:cs="Arial"/>
+          <w:sz w:val="24"/>
+          <w:szCs w:val="24"/>
+        </w:rPr>
+        <w:t>. Under spesifiseres noen skadevare-typer.</w:t>
+      </w:r>
+    </w:p>
+    <w:p>
+      <w:pPr>
+        <w:rPr>
+          <w:rFonts w:ascii="Arial" w:hAnsi="Arial" w:cs="Arial"/>
+          <w:sz w:val="24"/>
+          <w:szCs w:val="24"/>
+        </w:rPr>
+      </w:pPr>
+    </w:p>
+    <w:p>
+      <w:pPr>
+        <w:rPr>
+          <w:rFonts w:ascii="Arial" w:hAnsi="Arial" w:cs="Arial"/>
+          <w:sz w:val="24"/>
+          <w:szCs w:val="24"/>
+        </w:rPr>
+      </w:pPr>
+    </w:p>
+    <w:p>
+      <w:pPr>
+        <w:rPr>
+          <w:rFonts w:ascii="Arial" w:hAnsi="Arial" w:cs="Arial"/>
+          <w:sz w:val="24"/>
+          <w:szCs w:val="24"/>
+        </w:rPr>
+      </w:pPr>
+      <w:r>
+        <w:rPr>
+          <w:rFonts w:ascii="Arial" w:hAnsi="Arial" w:cs="Arial"/>
+          <w:sz w:val="24"/>
+          <w:szCs w:val="24"/>
+        </w:rPr>
+        <w:br w:type="page"/>
+      </w:r>
+    </w:p>
+    <w:p>
+      <w:pPr>
         <w:rPr>
           <w:rFonts w:ascii="Arial" w:hAnsi="Arial" w:cs="Arial"/>
           <w:sz w:val="28"/>
           <w:szCs w:val="28"/>
         </w:rPr>
+      </w:pPr>
+      <w:r>
+        <w:rPr>
+          <w:rFonts w:ascii="Arial" w:hAnsi="Arial" w:cs="Arial"/>
+          <w:sz w:val="28"/>
+          <w:szCs w:val="28"/>
+        </w:rPr>
         <w:lastRenderedPageBreak/>
         <w:t>Begreper:</w:t>
       </w:r>
@@ -1484,30 +2706,50 @@
           <w:szCs w:val="24"/>
         </w:rPr>
       </w:pPr>
-      <w:r>
-        <w:rPr>
-          <w:rFonts w:ascii="Arial" w:hAnsi="Arial" w:cs="Arial"/>
-          <w:sz w:val="24"/>
-          <w:szCs w:val="24"/>
-        </w:rPr>
-        <w:t>Rootkit:</w:t>
-      </w:r>
-    </w:p>
-    <w:p>
-      <w:pPr>
-        <w:rPr>
-          <w:rFonts w:ascii="Arial" w:hAnsi="Arial" w:cs="Arial"/>
-          <w:sz w:val="24"/>
-          <w:szCs w:val="24"/>
-        </w:rPr>
-      </w:pPr>
-      <w:r>
-        <w:rPr>
-          <w:rFonts w:ascii="Arial" w:hAnsi="Arial" w:cs="Arial"/>
-          <w:sz w:val="24"/>
-          <w:szCs w:val="24"/>
-        </w:rPr>
-        <w:t>Ransomware:</w:t>
+      <w:proofErr w:type="spellStart"/>
+      <w:r>
+        <w:rPr>
+          <w:rFonts w:ascii="Arial" w:hAnsi="Arial" w:cs="Arial"/>
+          <w:sz w:val="24"/>
+          <w:szCs w:val="24"/>
+        </w:rPr>
+        <w:t>Rootkit</w:t>
+      </w:r>
+      <w:proofErr w:type="spellEnd"/>
+      <w:r>
+        <w:rPr>
+          <w:rFonts w:ascii="Arial" w:hAnsi="Arial" w:cs="Arial"/>
+          <w:sz w:val="24"/>
+          <w:szCs w:val="24"/>
+        </w:rPr>
+        <w:t>:</w:t>
+      </w:r>
+    </w:p>
+    <w:p>
+      <w:pPr>
+        <w:rPr>
+          <w:rFonts w:ascii="Arial" w:hAnsi="Arial" w:cs="Arial"/>
+          <w:sz w:val="24"/>
+          <w:szCs w:val="24"/>
+        </w:rPr>
+      </w:pPr>
+      <w:proofErr w:type="spellStart"/>
+      <w:r>
+        <w:rPr>
+          <w:rFonts w:ascii="Arial" w:hAnsi="Arial" w:cs="Arial"/>
+          <w:sz w:val="24"/>
+          <w:szCs w:val="24"/>
+        </w:rPr>
+        <w:t>Ransomware</w:t>
+      </w:r>
+      <w:proofErr w:type="spellEnd"/>
+      <w:r>
+        <w:rPr>
+          <w:rFonts w:ascii="Arial" w:hAnsi="Arial" w:cs="Arial"/>
+          <w:sz w:val="24"/>
+          <w:szCs w:val="24"/>
+        </w:rPr>
+        <w:t>:</w:t>
       </w:r>
     </w:p>
     <w:p>
@@ -1535,13 +2777,41 @@
           <w:szCs w:val="24"/>
         </w:rPr>
       </w:pPr>
-      <w:r>
-        <w:rPr>
-          <w:rFonts w:ascii="Arial" w:hAnsi="Arial" w:cs="Arial"/>
-          <w:sz w:val="24"/>
-          <w:szCs w:val="24"/>
-        </w:rPr>
-        <w:t>Adware/Spyware:</w:t>
+      <w:proofErr w:type="spellStart"/>
+      <w:r>
+        <w:rPr>
+          <w:rFonts w:ascii="Arial" w:hAnsi="Arial" w:cs="Arial"/>
+          <w:sz w:val="24"/>
+          <w:szCs w:val="24"/>
+        </w:rPr>
+        <w:t>Adware</w:t>
+      </w:r>
+      <w:proofErr w:type="spellEnd"/>
+      <w:r>
+        <w:rPr>
+          <w:rFonts w:ascii="Arial" w:hAnsi="Arial" w:cs="Arial"/>
+          <w:sz w:val="24"/>
+          <w:szCs w:val="24"/>
+        </w:rPr>
+        <w:t>/</w:t>
+      </w:r>
+      <w:proofErr w:type="spellStart"/>
+      <w:r>
+        <w:rPr>
+          <w:rFonts w:ascii="Arial" w:hAnsi="Arial" w:cs="Arial"/>
+          <w:sz w:val="24"/>
+          <w:szCs w:val="24"/>
+        </w:rPr>
+        <w:t>Spyware</w:t>
+      </w:r>
+      <w:proofErr w:type="spellEnd"/>
+      <w:r>
+        <w:rPr>
+          <w:rFonts w:ascii="Arial" w:hAnsi="Arial" w:cs="Arial"/>
+          <w:sz w:val="24"/>
+          <w:szCs w:val="24"/>
+        </w:rPr>
+        <w:t>:</w:t>
       </w:r>
     </w:p>
     <w:p>
@@ -1569,13 +2839,23 @@
           <w:szCs w:val="24"/>
         </w:rPr>
       </w:pPr>
-      <w:r>
-        <w:rPr>
-          <w:rFonts w:ascii="Arial" w:hAnsi="Arial" w:cs="Arial"/>
-          <w:sz w:val="24"/>
-          <w:szCs w:val="24"/>
-        </w:rPr>
-        <w:t>Malware/Skadevare:</w:t>
+      <w:proofErr w:type="spellStart"/>
+      <w:r>
+        <w:rPr>
+          <w:rFonts w:ascii="Arial" w:hAnsi="Arial" w:cs="Arial"/>
+          <w:sz w:val="24"/>
+          <w:szCs w:val="24"/>
+        </w:rPr>
+        <w:t>Malware</w:t>
+      </w:r>
+      <w:proofErr w:type="spellEnd"/>
+      <w:r>
+        <w:rPr>
+          <w:rFonts w:ascii="Arial" w:hAnsi="Arial" w:cs="Arial"/>
+          <w:sz w:val="24"/>
+          <w:szCs w:val="24"/>
+        </w:rPr>
+        <w:t>/Skadevare:</w:t>
       </w:r>
     </w:p>
     <w:p>
@@ -1637,13 +2917,23 @@
           <w:szCs w:val="24"/>
         </w:rPr>
       </w:pPr>
-      <w:r>
-        <w:rPr>
-          <w:rFonts w:ascii="Arial" w:hAnsi="Arial" w:cs="Arial"/>
-          <w:sz w:val="24"/>
-          <w:szCs w:val="24"/>
-        </w:rPr>
-        <w:t>Tripwire:</w:t>
+      <w:proofErr w:type="spellStart"/>
+      <w:r>
+        <w:rPr>
+          <w:rFonts w:ascii="Arial" w:hAnsi="Arial" w:cs="Arial"/>
+          <w:sz w:val="24"/>
+          <w:szCs w:val="24"/>
+        </w:rPr>
+        <w:t>Tripwire</w:t>
+      </w:r>
+      <w:proofErr w:type="spellEnd"/>
+      <w:r>
+        <w:rPr>
+          <w:rFonts w:ascii="Arial" w:hAnsi="Arial" w:cs="Arial"/>
+          <w:sz w:val="24"/>
+          <w:szCs w:val="24"/>
+        </w:rPr>
+        <w:t>:</w:t>
       </w:r>
     </w:p>
     <w:p>
@@ -1671,13 +2961,23 @@
           <w:szCs w:val="24"/>
         </w:rPr>
       </w:pPr>
-      <w:r>
-        <w:rPr>
-          <w:rFonts w:ascii="Arial" w:hAnsi="Arial" w:cs="Arial"/>
-          <w:sz w:val="24"/>
-          <w:szCs w:val="24"/>
-        </w:rPr>
-        <w:t>Spoofing:</w:t>
+      <w:proofErr w:type="spellStart"/>
+      <w:r>
+        <w:rPr>
+          <w:rFonts w:ascii="Arial" w:hAnsi="Arial" w:cs="Arial"/>
+          <w:sz w:val="24"/>
+          <w:szCs w:val="24"/>
+        </w:rPr>
+        <w:t>Spoofing</w:t>
+      </w:r>
+      <w:proofErr w:type="spellEnd"/>
+      <w:r>
+        <w:rPr>
+          <w:rFonts w:ascii="Arial" w:hAnsi="Arial" w:cs="Arial"/>
+          <w:sz w:val="24"/>
+          <w:szCs w:val="24"/>
+        </w:rPr>
+        <w:t>:</w:t>
       </w:r>
     </w:p>
     <w:p>

</xml_diff>

<commit_message>
Skrevet mer om skadevare
</commit_message>
<xml_diff>
--- a/Øving_Eksamen_Datasikkerhet.docx
+++ b/Øving_Eksamen_Datasikkerhet.docx
@@ -2546,28 +2546,284 @@
           <w:rFonts w:ascii="Arial" w:hAnsi="Arial" w:cs="Arial"/>
           <w:sz w:val="24"/>
           <w:szCs w:val="24"/>
-          <w:u w:val="single"/>
-        </w:rPr>
-      </w:pPr>
-    </w:p>
-    <w:p>
-      <w:pPr>
-        <w:rPr>
-          <w:rFonts w:ascii="Arial" w:hAnsi="Arial" w:cs="Arial"/>
-          <w:sz w:val="24"/>
-          <w:szCs w:val="24"/>
-          <w:u w:val="single"/>
-        </w:rPr>
-      </w:pPr>
-    </w:p>
-    <w:p>
-      <w:pPr>
-        <w:rPr>
-          <w:rFonts w:ascii="Arial" w:hAnsi="Arial" w:cs="Arial"/>
-          <w:sz w:val="24"/>
-          <w:szCs w:val="24"/>
-        </w:rPr>
-      </w:pPr>
+        </w:rPr>
+      </w:pPr>
+      <w:r>
+        <w:rPr>
+          <w:rFonts w:ascii="Arial" w:hAnsi="Arial" w:cs="Arial"/>
+          <w:sz w:val="24"/>
+          <w:szCs w:val="24"/>
+        </w:rPr>
+        <w:t>Spredningen av skadevare skjer i flere faser</w:t>
+      </w:r>
+      <w:r>
+        <w:rPr>
+          <w:rFonts w:ascii="Arial" w:hAnsi="Arial" w:cs="Arial"/>
+          <w:sz w:val="24"/>
+          <w:szCs w:val="24"/>
+        </w:rPr>
+        <w:t xml:space="preserve"> og metoder. Dette er en generell oppbygging for hvordan skadevare opptrer.</w:t>
+      </w:r>
+    </w:p>
+    <w:p>
+      <w:pPr>
+        <w:rPr>
+          <w:rFonts w:ascii="Arial" w:hAnsi="Arial" w:cs="Arial"/>
+          <w:sz w:val="24"/>
+          <w:szCs w:val="24"/>
+        </w:rPr>
+      </w:pPr>
+      <w:r>
+        <w:rPr>
+          <w:rFonts w:ascii="Arial" w:hAnsi="Arial" w:cs="Arial"/>
+          <w:sz w:val="24"/>
+          <w:szCs w:val="24"/>
+        </w:rPr>
+        <w:t>Stridshode</w:t>
+      </w:r>
+      <w:r>
+        <w:rPr>
+          <w:rFonts w:ascii="Arial" w:hAnsi="Arial" w:cs="Arial"/>
+          <w:sz w:val="24"/>
+          <w:szCs w:val="24"/>
+        </w:rPr>
+        <w:t>: All skade</w:t>
+      </w:r>
+      <w:r>
+        <w:rPr>
+          <w:rFonts w:ascii="Arial" w:hAnsi="Arial" w:cs="Arial"/>
+          <w:sz w:val="24"/>
+          <w:szCs w:val="24"/>
+        </w:rPr>
+        <w:t>vare må komme seg inn i et system</w:t>
+      </w:r>
+      <w:r>
+        <w:rPr>
+          <w:rFonts w:ascii="Arial" w:hAnsi="Arial" w:cs="Arial"/>
+          <w:sz w:val="24"/>
+          <w:szCs w:val="24"/>
+        </w:rPr>
+        <w:t>, enten det</w:t>
+      </w:r>
+      <w:r>
+        <w:rPr>
+          <w:rFonts w:ascii="Arial" w:hAnsi="Arial" w:cs="Arial"/>
+          <w:sz w:val="24"/>
+          <w:szCs w:val="24"/>
+        </w:rPr>
+        <w:t xml:space="preserve"> er via en minnepenn som offeret plugger inni </w:t>
+      </w:r>
+      <w:proofErr w:type="spellStart"/>
+      <w:r>
+        <w:rPr>
+          <w:rFonts w:ascii="Arial" w:hAnsi="Arial" w:cs="Arial"/>
+          <w:sz w:val="24"/>
+          <w:szCs w:val="24"/>
+        </w:rPr>
+        <w:t>pcen</w:t>
+      </w:r>
+      <w:proofErr w:type="spellEnd"/>
+      <w:r>
+        <w:rPr>
+          <w:rFonts w:ascii="Arial" w:hAnsi="Arial" w:cs="Arial"/>
+          <w:sz w:val="24"/>
+          <w:szCs w:val="24"/>
+        </w:rPr>
+        <w:t xml:space="preserve"> sin, eller en fil som </w:t>
+      </w:r>
+      <w:r>
+        <w:rPr>
+          <w:rFonts w:ascii="Arial" w:hAnsi="Arial" w:cs="Arial"/>
+          <w:sz w:val="24"/>
+          <w:szCs w:val="24"/>
+        </w:rPr>
+        <w:t>offeret laster ned. Som o</w:t>
+      </w:r>
+      <w:r>
+        <w:rPr>
+          <w:rFonts w:ascii="Arial" w:hAnsi="Arial" w:cs="Arial"/>
+          <w:sz w:val="24"/>
+          <w:szCs w:val="24"/>
+        </w:rPr>
+        <w:t xml:space="preserve">ftest kommer stridshodet til </w:t>
+      </w:r>
+      <w:proofErr w:type="spellStart"/>
+      <w:r>
+        <w:rPr>
+          <w:rFonts w:ascii="Arial" w:hAnsi="Arial" w:cs="Arial"/>
+          <w:sz w:val="24"/>
+          <w:szCs w:val="24"/>
+        </w:rPr>
+        <w:t>pcen</w:t>
+      </w:r>
+      <w:proofErr w:type="spellEnd"/>
+      <w:r>
+        <w:rPr>
+          <w:rFonts w:ascii="Arial" w:hAnsi="Arial" w:cs="Arial"/>
+          <w:sz w:val="24"/>
+          <w:szCs w:val="24"/>
+        </w:rPr>
+        <w:t xml:space="preserve"> til offeret via </w:t>
+      </w:r>
+      <w:proofErr w:type="spellStart"/>
+      <w:r>
+        <w:rPr>
+          <w:rFonts w:ascii="Arial" w:hAnsi="Arial" w:cs="Arial"/>
+          <w:sz w:val="24"/>
+          <w:szCs w:val="24"/>
+        </w:rPr>
+        <w:t>Social</w:t>
+      </w:r>
+      <w:proofErr w:type="spellEnd"/>
+      <w:r>
+        <w:rPr>
+          <w:rFonts w:ascii="Arial" w:hAnsi="Arial" w:cs="Arial"/>
+          <w:sz w:val="24"/>
+          <w:szCs w:val="24"/>
+        </w:rPr>
+        <w:t xml:space="preserve"> Engineering</w:t>
+      </w:r>
+      <w:r>
+        <w:rPr>
+          <w:rFonts w:ascii="Arial" w:hAnsi="Arial" w:cs="Arial"/>
+          <w:sz w:val="24"/>
+          <w:szCs w:val="24"/>
+        </w:rPr>
+        <w:t xml:space="preserve">. Her kan en hacker eller </w:t>
+      </w:r>
+      <w:proofErr w:type="spellStart"/>
+      <w:r>
+        <w:rPr>
+          <w:rFonts w:ascii="Arial" w:hAnsi="Arial" w:cs="Arial"/>
+          <w:sz w:val="24"/>
+          <w:szCs w:val="24"/>
+        </w:rPr>
+        <w:t>scammer</w:t>
+      </w:r>
+      <w:proofErr w:type="spellEnd"/>
+      <w:r>
+        <w:rPr>
+          <w:rFonts w:ascii="Arial" w:hAnsi="Arial" w:cs="Arial"/>
+          <w:sz w:val="24"/>
+          <w:szCs w:val="24"/>
+        </w:rPr>
+        <w:t xml:space="preserve"> lure offeret til å laste ned </w:t>
+      </w:r>
+      <w:r>
+        <w:rPr>
+          <w:rFonts w:ascii="Arial" w:hAnsi="Arial" w:cs="Arial"/>
+          <w:sz w:val="24"/>
+          <w:szCs w:val="24"/>
+        </w:rPr>
+        <w:t xml:space="preserve">noe som virker troverdig, men som viser seg å være noe helt annet. Alternativt har </w:t>
+      </w:r>
+      <w:r>
+        <w:rPr>
+          <w:rFonts w:ascii="Arial" w:hAnsi="Arial" w:cs="Arial"/>
+          <w:sz w:val="24"/>
+          <w:szCs w:val="24"/>
+        </w:rPr>
+        <w:t>hackeren utvidet installasjonspakken til et troverdig program, hvor stridshodet er en del av det legitime programmet. Dette</w:t>
+      </w:r>
+      <w:r>
+        <w:rPr>
+          <w:rFonts w:ascii="Arial" w:hAnsi="Arial" w:cs="Arial"/>
+          <w:sz w:val="24"/>
+          <w:szCs w:val="24"/>
+        </w:rPr>
+        <w:t xml:space="preserve"> hjelper med kamuflasje, som er en annen fase.</w:t>
+      </w:r>
+    </w:p>
+    <w:p>
+      <w:pPr>
+        <w:rPr>
+          <w:rFonts w:ascii="Arial" w:hAnsi="Arial" w:cs="Arial"/>
+          <w:sz w:val="24"/>
+          <w:szCs w:val="24"/>
+        </w:rPr>
+      </w:pPr>
+      <w:r>
+        <w:rPr>
+          <w:rFonts w:ascii="Arial" w:hAnsi="Arial" w:cs="Arial"/>
+          <w:sz w:val="24"/>
+          <w:szCs w:val="24"/>
+        </w:rPr>
+        <w:t>Spredning:</w:t>
+      </w:r>
+      <w:r>
+        <w:rPr>
+          <w:rFonts w:ascii="Arial" w:hAnsi="Arial" w:cs="Arial"/>
+          <w:sz w:val="24"/>
+          <w:szCs w:val="24"/>
+        </w:rPr>
+        <w:t xml:space="preserve"> Er prosessen hvor stridshodet </w:t>
+      </w:r>
+      <w:r>
+        <w:rPr>
+          <w:rFonts w:ascii="Arial" w:hAnsi="Arial" w:cs="Arial"/>
+          <w:sz w:val="24"/>
+          <w:szCs w:val="24"/>
+        </w:rPr>
+        <w:t xml:space="preserve">«pakkes ut» og sprer seg på maskinen til offeret. </w:t>
+      </w:r>
+    </w:p>
+    <w:p>
+      <w:pPr>
+        <w:rPr>
+          <w:rFonts w:ascii="Arial" w:hAnsi="Arial" w:cs="Arial"/>
+          <w:sz w:val="24"/>
+          <w:szCs w:val="24"/>
+        </w:rPr>
+      </w:pPr>
+      <w:r>
+        <w:rPr>
+          <w:rFonts w:ascii="Arial" w:hAnsi="Arial" w:cs="Arial"/>
+          <w:sz w:val="24"/>
+          <w:szCs w:val="24"/>
+        </w:rPr>
+        <w:t>Kamuflasje:</w:t>
+      </w:r>
+      <w:r>
+        <w:rPr>
+          <w:rFonts w:ascii="Arial" w:hAnsi="Arial" w:cs="Arial"/>
+          <w:sz w:val="24"/>
+          <w:szCs w:val="24"/>
+        </w:rPr>
+        <w:t xml:space="preserve"> Er fasen hvor skadevaren må prøve å «gjemme seg» eller kamuflere seg blant andre filer på maskinen, for å ikke bli oppdaget av enten offeret eller </w:t>
+      </w:r>
+      <w:r>
+        <w:rPr>
+          <w:rFonts w:ascii="Arial" w:hAnsi="Arial" w:cs="Arial"/>
+          <w:sz w:val="24"/>
+          <w:szCs w:val="24"/>
+        </w:rPr>
+        <w:t>programmer som søker etter skadevare.</w:t>
+      </w:r>
+    </w:p>
+    <w:p>
+      <w:pPr>
+        <w:rPr>
+          <w:rFonts w:ascii="Arial" w:hAnsi="Arial" w:cs="Arial"/>
+          <w:sz w:val="24"/>
+          <w:szCs w:val="24"/>
+        </w:rPr>
+      </w:pPr>
+      <w:r>
+        <w:rPr>
+          <w:rFonts w:ascii="Arial" w:hAnsi="Arial" w:cs="Arial"/>
+          <w:sz w:val="24"/>
+          <w:szCs w:val="24"/>
+        </w:rPr>
+        <w:t xml:space="preserve">Nyttelast: Nyttelast er siste fase, og er når skadevaren </w:t>
+      </w:r>
+      <w:r>
+        <w:rPr>
+          <w:rFonts w:ascii="Arial" w:hAnsi="Arial" w:cs="Arial"/>
+          <w:sz w:val="24"/>
+          <w:szCs w:val="24"/>
+        </w:rPr>
+        <w:t>gjør skaden den ble programmert til å gjøre.</w:t>
+      </w:r>
     </w:p>
     <w:p>
       <w:pPr>
@@ -2625,6 +2881,905 @@
           <w:rFonts w:ascii="Arial" w:hAnsi="Arial" w:cs="Arial"/>
           <w:sz w:val="24"/>
           <w:szCs w:val="24"/>
+        </w:rPr>
+        <w:br w:type="page"/>
+      </w:r>
+    </w:p>
+    <w:p>
+      <w:pPr>
+        <w:rPr>
+          <w:rFonts w:ascii="Arial" w:hAnsi="Arial" w:cs="Arial"/>
+          <w:sz w:val="28"/>
+          <w:szCs w:val="28"/>
+        </w:rPr>
+      </w:pPr>
+      <w:r>
+        <w:rPr>
+          <w:rFonts w:ascii="Arial" w:hAnsi="Arial" w:cs="Arial"/>
+          <w:sz w:val="28"/>
+          <w:szCs w:val="28"/>
+        </w:rPr>
+        <w:lastRenderedPageBreak/>
+        <w:t>Ormer:</w:t>
+      </w:r>
+    </w:p>
+    <w:p>
+      <w:pPr>
+        <w:pStyle w:val="Listeavsnitt"/>
+        <w:numPr>
+          <w:ilvl w:val="0"/>
+          <w:numId w:val="7"/>
+        </w:numPr>
+        <w:rPr>
+          <w:rFonts w:ascii="Arial" w:hAnsi="Arial" w:cs="Arial"/>
+          <w:sz w:val="24"/>
+          <w:szCs w:val="24"/>
+        </w:rPr>
+      </w:pPr>
+      <w:r>
+        <w:rPr>
+          <w:rFonts w:ascii="Arial" w:hAnsi="Arial" w:cs="Arial"/>
+          <w:sz w:val="24"/>
+          <w:szCs w:val="24"/>
+        </w:rPr>
+        <w:t xml:space="preserve">Kan sammenliknes med en bakterie. </w:t>
+      </w:r>
+      <w:r>
+        <w:rPr>
+          <w:rFonts w:ascii="Arial" w:hAnsi="Arial" w:cs="Arial"/>
+          <w:sz w:val="24"/>
+          <w:szCs w:val="24"/>
+        </w:rPr>
+        <w:t>Den er nemlig «levende»</w:t>
+      </w:r>
+      <w:r>
+        <w:rPr>
+          <w:rFonts w:ascii="Arial" w:hAnsi="Arial" w:cs="Arial"/>
+          <w:sz w:val="24"/>
+          <w:szCs w:val="24"/>
+        </w:rPr>
+        <w:t xml:space="preserve"> og selvstendig</w:t>
+      </w:r>
+      <w:r>
+        <w:rPr>
+          <w:rFonts w:ascii="Arial" w:hAnsi="Arial" w:cs="Arial"/>
+          <w:sz w:val="24"/>
+          <w:szCs w:val="24"/>
+        </w:rPr>
+        <w:t>.</w:t>
+      </w:r>
+      <w:r>
+        <w:rPr>
+          <w:rFonts w:ascii="Arial" w:hAnsi="Arial" w:cs="Arial"/>
+          <w:sz w:val="24"/>
+          <w:szCs w:val="24"/>
+        </w:rPr>
+        <w:t xml:space="preserve"> Ormer </w:t>
+      </w:r>
+      <w:r>
+        <w:rPr>
+          <w:rFonts w:ascii="Arial" w:hAnsi="Arial" w:cs="Arial"/>
+          <w:sz w:val="24"/>
+          <w:szCs w:val="24"/>
+        </w:rPr>
+        <w:t>er selvstendig, og selvspredende/selvrepliserende.</w:t>
+      </w:r>
+      <w:r>
+        <w:rPr>
+          <w:rFonts w:ascii="Arial" w:hAnsi="Arial" w:cs="Arial"/>
+          <w:sz w:val="24"/>
+          <w:szCs w:val="24"/>
+        </w:rPr>
+        <w:t xml:space="preserve"> De sprer som regel via nettverk (</w:t>
+      </w:r>
+      <w:proofErr w:type="gramStart"/>
+      <w:r>
+        <w:rPr>
+          <w:rFonts w:ascii="Arial" w:hAnsi="Arial" w:cs="Arial"/>
+          <w:sz w:val="24"/>
+          <w:szCs w:val="24"/>
+        </w:rPr>
+        <w:t>mail</w:t>
+      </w:r>
+      <w:proofErr w:type="gramEnd"/>
+      <w:r>
+        <w:rPr>
+          <w:rFonts w:ascii="Arial" w:hAnsi="Arial" w:cs="Arial"/>
+          <w:sz w:val="24"/>
+          <w:szCs w:val="24"/>
+        </w:rPr>
+        <w:t>, web, LAN, fildeling eller sosial medier)</w:t>
+      </w:r>
+      <w:r>
+        <w:rPr>
+          <w:rFonts w:ascii="Arial" w:hAnsi="Arial" w:cs="Arial"/>
+          <w:sz w:val="24"/>
+          <w:szCs w:val="24"/>
+        </w:rPr>
+        <w:t xml:space="preserve">. </w:t>
+      </w:r>
+      <w:r>
+        <w:rPr>
+          <w:rFonts w:ascii="Arial" w:hAnsi="Arial" w:cs="Arial"/>
+          <w:sz w:val="24"/>
+          <w:szCs w:val="24"/>
+        </w:rPr>
+        <w:t xml:space="preserve"> Ormer baserer seg som regel på bakdører, og feilkonfigureringer som standardpassord og åpne porter.</w:t>
+      </w:r>
+    </w:p>
+    <w:p>
+      <w:pPr>
+        <w:pStyle w:val="Listeavsnitt"/>
+        <w:numPr>
+          <w:ilvl w:val="0"/>
+          <w:numId w:val="7"/>
+        </w:numPr>
+        <w:rPr>
+          <w:rFonts w:ascii="Arial" w:hAnsi="Arial" w:cs="Arial"/>
+          <w:sz w:val="24"/>
+          <w:szCs w:val="24"/>
+        </w:rPr>
+      </w:pPr>
+      <w:r>
+        <w:rPr>
+          <w:rFonts w:ascii="Arial" w:hAnsi="Arial" w:cs="Arial"/>
+          <w:sz w:val="24"/>
+          <w:szCs w:val="24"/>
+        </w:rPr>
+        <w:t xml:space="preserve">Ormer skiller seg fra virus ved at </w:t>
+      </w:r>
+      <w:r>
+        <w:rPr>
+          <w:rFonts w:ascii="Arial" w:hAnsi="Arial" w:cs="Arial"/>
+          <w:sz w:val="24"/>
+          <w:szCs w:val="24"/>
+        </w:rPr>
+        <w:t>disse sprer seg selv, er selvstendige (bruker ikke noe program)</w:t>
+      </w:r>
+      <w:r>
+        <w:rPr>
+          <w:rFonts w:ascii="Arial" w:hAnsi="Arial" w:cs="Arial"/>
+          <w:sz w:val="24"/>
+          <w:szCs w:val="24"/>
+        </w:rPr>
+        <w:t>, og infiserer nettverk, fremfor maskiner.</w:t>
+      </w:r>
+    </w:p>
+    <w:p>
+      <w:pPr>
+        <w:rPr>
+          <w:rFonts w:ascii="Arial" w:hAnsi="Arial" w:cs="Arial"/>
+          <w:sz w:val="28"/>
+          <w:szCs w:val="28"/>
+        </w:rPr>
+      </w:pPr>
+      <w:r>
+        <w:rPr>
+          <w:rFonts w:ascii="Arial" w:hAnsi="Arial" w:cs="Arial"/>
+          <w:sz w:val="28"/>
+          <w:szCs w:val="28"/>
+        </w:rPr>
+        <w:t>Virus:</w:t>
+      </w:r>
+    </w:p>
+    <w:p>
+      <w:pPr>
+        <w:pStyle w:val="Listeavsnitt"/>
+        <w:numPr>
+          <w:ilvl w:val="0"/>
+          <w:numId w:val="7"/>
+        </w:numPr>
+        <w:rPr>
+          <w:rFonts w:ascii="Arial" w:hAnsi="Arial" w:cs="Arial"/>
+          <w:sz w:val="24"/>
+          <w:szCs w:val="24"/>
+        </w:rPr>
+      </w:pPr>
+      <w:r>
+        <w:rPr>
+          <w:rFonts w:ascii="Arial" w:hAnsi="Arial" w:cs="Arial"/>
+          <w:sz w:val="24"/>
+          <w:szCs w:val="24"/>
+        </w:rPr>
+        <w:t xml:space="preserve">Virus </w:t>
+      </w:r>
+      <w:r>
+        <w:rPr>
+          <w:rFonts w:ascii="Arial" w:hAnsi="Arial" w:cs="Arial"/>
+          <w:sz w:val="24"/>
+          <w:szCs w:val="24"/>
+        </w:rPr>
+        <w:t xml:space="preserve">er i motsetning til ormer avhengig av </w:t>
+      </w:r>
+      <w:r>
+        <w:rPr>
+          <w:rFonts w:ascii="Arial" w:hAnsi="Arial" w:cs="Arial"/>
+          <w:sz w:val="24"/>
+          <w:szCs w:val="24"/>
+        </w:rPr>
+        <w:t xml:space="preserve">å bli aktivert. Virus </w:t>
+      </w:r>
+      <w:r>
+        <w:rPr>
+          <w:rFonts w:ascii="Arial" w:hAnsi="Arial" w:cs="Arial"/>
+          <w:sz w:val="24"/>
+          <w:szCs w:val="24"/>
+        </w:rPr>
+        <w:t>er selv en sekvens av programkode, som igjen knytter seg til en annen programkode</w:t>
+      </w:r>
+      <w:r>
+        <w:rPr>
+          <w:rFonts w:ascii="Arial" w:hAnsi="Arial" w:cs="Arial"/>
+          <w:sz w:val="24"/>
+          <w:szCs w:val="24"/>
+        </w:rPr>
+        <w:t>, hvor virusdelen er programmert til å gjøre skade</w:t>
+      </w:r>
+      <w:r>
+        <w:rPr>
+          <w:rFonts w:ascii="Arial" w:hAnsi="Arial" w:cs="Arial"/>
+          <w:sz w:val="24"/>
+          <w:szCs w:val="24"/>
+        </w:rPr>
+        <w:t xml:space="preserve">. Virus blir </w:t>
+      </w:r>
+      <w:proofErr w:type="spellStart"/>
+      <w:r>
+        <w:rPr>
+          <w:rFonts w:ascii="Arial" w:hAnsi="Arial" w:cs="Arial"/>
+          <w:sz w:val="24"/>
+          <w:szCs w:val="24"/>
+        </w:rPr>
+        <w:t>sjeldene</w:t>
+      </w:r>
+      <w:proofErr w:type="spellEnd"/>
+      <w:r>
+        <w:rPr>
+          <w:rFonts w:ascii="Arial" w:hAnsi="Arial" w:cs="Arial"/>
+          <w:sz w:val="24"/>
+          <w:szCs w:val="24"/>
+        </w:rPr>
+        <w:t xml:space="preserve"> oppdaget av offeret, ettersom det jobbet over tid (sakte)</w:t>
+      </w:r>
+      <w:r>
+        <w:rPr>
+          <w:rFonts w:ascii="Arial" w:hAnsi="Arial" w:cs="Arial"/>
+          <w:sz w:val="24"/>
+          <w:szCs w:val="24"/>
+        </w:rPr>
+        <w:t xml:space="preserve">, hvor den tar over den ufarlige programkoden. </w:t>
+      </w:r>
+    </w:p>
+    <w:p>
+      <w:pPr>
+        <w:pStyle w:val="Listeavsnitt"/>
+        <w:numPr>
+          <w:ilvl w:val="0"/>
+          <w:numId w:val="7"/>
+        </w:numPr>
+        <w:rPr>
+          <w:rFonts w:ascii="Arial" w:hAnsi="Arial" w:cs="Arial"/>
+          <w:sz w:val="24"/>
+          <w:szCs w:val="24"/>
+        </w:rPr>
+      </w:pPr>
+      <w:r>
+        <w:rPr>
+          <w:rFonts w:ascii="Arial" w:hAnsi="Arial" w:cs="Arial"/>
+          <w:sz w:val="24"/>
+          <w:szCs w:val="24"/>
+        </w:rPr>
+        <w:t xml:space="preserve">Virus </w:t>
+      </w:r>
+      <w:proofErr w:type="spellStart"/>
+      <w:r>
+        <w:rPr>
+          <w:rFonts w:ascii="Arial" w:hAnsi="Arial" w:cs="Arial"/>
+          <w:sz w:val="24"/>
+          <w:szCs w:val="24"/>
+        </w:rPr>
+        <w:t>infiserers</w:t>
+      </w:r>
+      <w:proofErr w:type="spellEnd"/>
+      <w:r>
+        <w:rPr>
+          <w:rFonts w:ascii="Arial" w:hAnsi="Arial" w:cs="Arial"/>
+          <w:sz w:val="24"/>
+          <w:szCs w:val="24"/>
+        </w:rPr>
+        <w:t xml:space="preserve"> forskjellig, men dette er noen av metodene som finnes.</w:t>
+      </w:r>
+    </w:p>
+    <w:p>
+      <w:pPr>
+        <w:pStyle w:val="Listeavsnitt"/>
+        <w:numPr>
+          <w:ilvl w:val="1"/>
+          <w:numId w:val="7"/>
+        </w:numPr>
+        <w:rPr>
+          <w:rFonts w:ascii="Arial" w:hAnsi="Arial" w:cs="Arial"/>
+          <w:sz w:val="24"/>
+          <w:szCs w:val="24"/>
+        </w:rPr>
+      </w:pPr>
+      <w:proofErr w:type="spellStart"/>
+      <w:r>
+        <w:rPr>
+          <w:rFonts w:ascii="Arial" w:hAnsi="Arial" w:cs="Arial"/>
+          <w:sz w:val="24"/>
+          <w:szCs w:val="24"/>
+        </w:rPr>
+        <w:t>Overwriting</w:t>
+      </w:r>
+      <w:proofErr w:type="spellEnd"/>
+      <w:r>
+        <w:rPr>
+          <w:rFonts w:ascii="Arial" w:hAnsi="Arial" w:cs="Arial"/>
+          <w:sz w:val="24"/>
+          <w:szCs w:val="24"/>
+        </w:rPr>
+        <w:t xml:space="preserve">: Erstatter innhold i </w:t>
+      </w:r>
+      <w:r>
+        <w:rPr>
+          <w:rFonts w:ascii="Arial" w:hAnsi="Arial" w:cs="Arial"/>
+          <w:sz w:val="24"/>
+          <w:szCs w:val="24"/>
+        </w:rPr>
+        <w:t>exe-fil med ny kode</w:t>
+      </w:r>
+    </w:p>
+    <w:p>
+      <w:pPr>
+        <w:pStyle w:val="Listeavsnitt"/>
+        <w:numPr>
+          <w:ilvl w:val="1"/>
+          <w:numId w:val="7"/>
+        </w:numPr>
+        <w:rPr>
+          <w:rFonts w:ascii="Arial" w:hAnsi="Arial" w:cs="Arial"/>
+          <w:sz w:val="24"/>
+          <w:szCs w:val="24"/>
+        </w:rPr>
+      </w:pPr>
+      <w:proofErr w:type="spellStart"/>
+      <w:r>
+        <w:rPr>
+          <w:rFonts w:ascii="Arial" w:hAnsi="Arial" w:cs="Arial"/>
+          <w:sz w:val="24"/>
+          <w:szCs w:val="24"/>
+        </w:rPr>
+        <w:t>Prepending</w:t>
+      </w:r>
+      <w:proofErr w:type="spellEnd"/>
+      <w:r>
+        <w:rPr>
+          <w:rFonts w:ascii="Arial" w:hAnsi="Arial" w:cs="Arial"/>
+          <w:sz w:val="24"/>
+          <w:szCs w:val="24"/>
+        </w:rPr>
+        <w:t>:</w:t>
+      </w:r>
+      <w:r>
+        <w:rPr>
+          <w:rFonts w:ascii="Arial" w:hAnsi="Arial" w:cs="Arial"/>
+          <w:sz w:val="24"/>
+          <w:szCs w:val="24"/>
+        </w:rPr>
+        <w:t xml:space="preserve"> Legge til viruskode</w:t>
+      </w:r>
+      <w:r>
+        <w:rPr>
+          <w:rFonts w:ascii="Arial" w:hAnsi="Arial" w:cs="Arial"/>
+          <w:sz w:val="24"/>
+          <w:szCs w:val="24"/>
+        </w:rPr>
+        <w:t xml:space="preserve"> først</w:t>
+      </w:r>
+      <w:r>
+        <w:rPr>
+          <w:rFonts w:ascii="Arial" w:hAnsi="Arial" w:cs="Arial"/>
+          <w:sz w:val="24"/>
+          <w:szCs w:val="24"/>
+        </w:rPr>
+        <w:t xml:space="preserve"> i den ufarlige exe-fila (</w:t>
+      </w:r>
+      <w:proofErr w:type="spellStart"/>
+      <w:r>
+        <w:rPr>
+          <w:rFonts w:ascii="Arial" w:hAnsi="Arial" w:cs="Arial"/>
+          <w:sz w:val="24"/>
+          <w:szCs w:val="24"/>
+        </w:rPr>
+        <w:t>virus+original</w:t>
+      </w:r>
+      <w:proofErr w:type="spellEnd"/>
+      <w:r>
+        <w:rPr>
+          <w:rFonts w:ascii="Arial" w:hAnsi="Arial" w:cs="Arial"/>
+          <w:sz w:val="24"/>
+          <w:szCs w:val="24"/>
+        </w:rPr>
+        <w:t>)</w:t>
+      </w:r>
+    </w:p>
+    <w:p>
+      <w:pPr>
+        <w:pStyle w:val="Listeavsnitt"/>
+        <w:numPr>
+          <w:ilvl w:val="1"/>
+          <w:numId w:val="7"/>
+        </w:numPr>
+        <w:rPr>
+          <w:rFonts w:ascii="Arial" w:hAnsi="Arial" w:cs="Arial"/>
+          <w:sz w:val="24"/>
+          <w:szCs w:val="24"/>
+        </w:rPr>
+      </w:pPr>
+      <w:r>
+        <w:rPr>
+          <w:rFonts w:ascii="Arial" w:hAnsi="Arial" w:cs="Arial"/>
+          <w:sz w:val="24"/>
+          <w:szCs w:val="24"/>
+        </w:rPr>
+        <w:t>Appending: Legge</w:t>
+      </w:r>
+      <w:r>
+        <w:rPr>
+          <w:rFonts w:ascii="Arial" w:hAnsi="Arial" w:cs="Arial"/>
+          <w:sz w:val="24"/>
+          <w:szCs w:val="24"/>
+        </w:rPr>
+        <w:t xml:space="preserve"> til viruskode sist i den ufarlige exe-fila (</w:t>
+      </w:r>
+      <w:proofErr w:type="spellStart"/>
+      <w:r>
+        <w:rPr>
+          <w:rFonts w:ascii="Arial" w:hAnsi="Arial" w:cs="Arial"/>
+          <w:sz w:val="24"/>
+          <w:szCs w:val="24"/>
+        </w:rPr>
+        <w:t>original+virus</w:t>
+      </w:r>
+      <w:proofErr w:type="spellEnd"/>
+      <w:r>
+        <w:rPr>
+          <w:rFonts w:ascii="Arial" w:hAnsi="Arial" w:cs="Arial"/>
+          <w:sz w:val="24"/>
+          <w:szCs w:val="24"/>
+        </w:rPr>
+        <w:t>)</w:t>
+      </w:r>
+    </w:p>
+    <w:p>
+      <w:pPr>
+        <w:rPr>
+          <w:rFonts w:ascii="Arial" w:hAnsi="Arial" w:cs="Arial"/>
+          <w:sz w:val="28"/>
+          <w:szCs w:val="28"/>
+        </w:rPr>
+      </w:pPr>
+      <w:r>
+        <w:rPr>
+          <w:rFonts w:ascii="Arial" w:hAnsi="Arial" w:cs="Arial"/>
+          <w:sz w:val="28"/>
+          <w:szCs w:val="28"/>
+        </w:rPr>
+        <w:t>Makrovirus:</w:t>
+      </w:r>
+    </w:p>
+    <w:p>
+      <w:pPr>
+        <w:pStyle w:val="Listeavsnitt"/>
+        <w:numPr>
+          <w:ilvl w:val="0"/>
+          <w:numId w:val="7"/>
+        </w:numPr>
+        <w:rPr>
+          <w:rFonts w:ascii="Arial" w:hAnsi="Arial" w:cs="Arial"/>
+          <w:sz w:val="24"/>
+          <w:szCs w:val="24"/>
+        </w:rPr>
+      </w:pPr>
+      <w:r>
+        <w:rPr>
+          <w:rFonts w:ascii="Arial" w:hAnsi="Arial" w:cs="Arial"/>
+          <w:sz w:val="24"/>
+          <w:szCs w:val="24"/>
+        </w:rPr>
+        <w:t>Lesbart virus i høykode</w:t>
+      </w:r>
+    </w:p>
+    <w:p>
+      <w:pPr>
+        <w:pStyle w:val="Listeavsnitt"/>
+        <w:numPr>
+          <w:ilvl w:val="0"/>
+          <w:numId w:val="7"/>
+        </w:numPr>
+        <w:rPr>
+          <w:rFonts w:ascii="Arial" w:hAnsi="Arial" w:cs="Arial"/>
+          <w:sz w:val="24"/>
+          <w:szCs w:val="24"/>
+        </w:rPr>
+      </w:pPr>
+      <w:r>
+        <w:rPr>
+          <w:rFonts w:ascii="Arial" w:hAnsi="Arial" w:cs="Arial"/>
+          <w:sz w:val="24"/>
+          <w:szCs w:val="24"/>
+        </w:rPr>
+        <w:t>Eksempel: «Melissa»</w:t>
+      </w:r>
+    </w:p>
+    <w:p>
+      <w:pPr>
+        <w:pStyle w:val="Listeavsnitt"/>
+        <w:numPr>
+          <w:ilvl w:val="0"/>
+          <w:numId w:val="7"/>
+        </w:numPr>
+        <w:rPr>
+          <w:rFonts w:ascii="Arial" w:hAnsi="Arial" w:cs="Arial"/>
+          <w:sz w:val="24"/>
+          <w:szCs w:val="24"/>
+        </w:rPr>
+      </w:pPr>
+      <w:r>
+        <w:rPr>
+          <w:rFonts w:ascii="Arial" w:hAnsi="Arial" w:cs="Arial"/>
+          <w:sz w:val="24"/>
+          <w:szCs w:val="24"/>
+        </w:rPr>
+        <w:t xml:space="preserve">Skrives i egen </w:t>
+      </w:r>
+      <w:r>
+        <w:rPr>
+          <w:rFonts w:ascii="Arial" w:hAnsi="Arial" w:cs="Arial"/>
+          <w:sz w:val="24"/>
+          <w:szCs w:val="24"/>
+        </w:rPr>
+        <w:t>«enkle» scriptspråk</w:t>
+      </w:r>
+    </w:p>
+    <w:p>
+      <w:pPr>
+        <w:pStyle w:val="Listeavsnitt"/>
+        <w:numPr>
+          <w:ilvl w:val="0"/>
+          <w:numId w:val="7"/>
+        </w:numPr>
+        <w:rPr>
+          <w:rFonts w:ascii="Arial" w:hAnsi="Arial" w:cs="Arial"/>
+          <w:sz w:val="24"/>
+          <w:szCs w:val="24"/>
+        </w:rPr>
+      </w:pPr>
+      <w:r>
+        <w:rPr>
+          <w:rFonts w:ascii="Arial" w:hAnsi="Arial" w:cs="Arial"/>
+          <w:sz w:val="24"/>
+          <w:szCs w:val="24"/>
+        </w:rPr>
+        <w:t xml:space="preserve">Kopierer seg inn i </w:t>
+      </w:r>
+      <w:proofErr w:type="spellStart"/>
+      <w:r>
+        <w:rPr>
+          <w:rFonts w:ascii="Arial" w:hAnsi="Arial" w:cs="Arial"/>
+          <w:sz w:val="24"/>
+          <w:szCs w:val="24"/>
+        </w:rPr>
+        <w:t>word</w:t>
+      </w:r>
+      <w:proofErr w:type="spellEnd"/>
+      <w:r>
+        <w:rPr>
+          <w:rFonts w:ascii="Arial" w:hAnsi="Arial" w:cs="Arial"/>
+          <w:sz w:val="24"/>
+          <w:szCs w:val="24"/>
+        </w:rPr>
+        <w:t xml:space="preserve"> f.eks.</w:t>
+      </w:r>
+    </w:p>
+    <w:p>
+      <w:pPr>
+        <w:pStyle w:val="Listeavsnitt"/>
+        <w:numPr>
+          <w:ilvl w:val="1"/>
+          <w:numId w:val="7"/>
+        </w:numPr>
+        <w:rPr>
+          <w:rFonts w:ascii="Arial" w:hAnsi="Arial" w:cs="Arial"/>
+          <w:sz w:val="24"/>
+          <w:szCs w:val="24"/>
+        </w:rPr>
+      </w:pPr>
+      <w:r>
+        <w:rPr>
+          <w:rFonts w:ascii="Arial" w:hAnsi="Arial" w:cs="Arial"/>
+          <w:sz w:val="24"/>
+          <w:szCs w:val="24"/>
+        </w:rPr>
+        <w:t>Kan utføre kommandoer som «</w:t>
+      </w:r>
+      <w:proofErr w:type="spellStart"/>
+      <w:r>
+        <w:rPr>
+          <w:rFonts w:ascii="Arial" w:hAnsi="Arial" w:cs="Arial"/>
+          <w:sz w:val="24"/>
+          <w:szCs w:val="24"/>
+        </w:rPr>
+        <w:t>delete</w:t>
+      </w:r>
+      <w:proofErr w:type="spellEnd"/>
+      <w:r>
+        <w:rPr>
+          <w:rFonts w:ascii="Arial" w:hAnsi="Arial" w:cs="Arial"/>
+          <w:sz w:val="24"/>
+          <w:szCs w:val="24"/>
+        </w:rPr>
+        <w:t>», «</w:t>
+      </w:r>
+      <w:proofErr w:type="spellStart"/>
+      <w:r>
+        <w:rPr>
+          <w:rFonts w:ascii="Arial" w:hAnsi="Arial" w:cs="Arial"/>
+          <w:sz w:val="24"/>
+          <w:szCs w:val="24"/>
+        </w:rPr>
+        <w:t>sendmail</w:t>
+      </w:r>
+      <w:proofErr w:type="spellEnd"/>
+      <w:r>
+        <w:rPr>
+          <w:rFonts w:ascii="Arial" w:hAnsi="Arial" w:cs="Arial"/>
+          <w:sz w:val="24"/>
+          <w:szCs w:val="24"/>
+        </w:rPr>
+        <w:t>» osv.</w:t>
+      </w:r>
+    </w:p>
+    <w:p>
+      <w:pPr>
+        <w:rPr>
+          <w:rFonts w:ascii="Arial" w:hAnsi="Arial" w:cs="Arial"/>
+          <w:sz w:val="28"/>
+          <w:szCs w:val="28"/>
+        </w:rPr>
+      </w:pPr>
+      <w:r>
+        <w:rPr>
+          <w:rFonts w:ascii="Arial" w:hAnsi="Arial" w:cs="Arial"/>
+          <w:sz w:val="28"/>
+          <w:szCs w:val="28"/>
+        </w:rPr>
+        <w:t>Scriptvirus:</w:t>
+      </w:r>
+    </w:p>
+    <w:p>
+      <w:pPr>
+        <w:pStyle w:val="Listeavsnitt"/>
+        <w:numPr>
+          <w:ilvl w:val="0"/>
+          <w:numId w:val="7"/>
+        </w:numPr>
+        <w:rPr>
+          <w:rFonts w:ascii="Arial" w:hAnsi="Arial" w:cs="Arial"/>
+          <w:sz w:val="24"/>
+          <w:szCs w:val="24"/>
+        </w:rPr>
+      </w:pPr>
+      <w:r>
+        <w:rPr>
+          <w:rFonts w:ascii="Arial" w:hAnsi="Arial" w:cs="Arial"/>
+          <w:sz w:val="24"/>
+          <w:szCs w:val="24"/>
+        </w:rPr>
+        <w:t>Ikke-kompilert kode = ren tekst</w:t>
+      </w:r>
+    </w:p>
+    <w:p>
+      <w:pPr>
+        <w:rPr>
+          <w:rFonts w:ascii="Arial" w:hAnsi="Arial" w:cs="Arial"/>
+          <w:sz w:val="24"/>
+          <w:szCs w:val="24"/>
+        </w:rPr>
+      </w:pPr>
+    </w:p>
+    <w:p>
+      <w:pPr>
+        <w:rPr>
+          <w:rFonts w:ascii="Arial" w:hAnsi="Arial" w:cs="Arial"/>
+          <w:sz w:val="28"/>
+          <w:szCs w:val="28"/>
+        </w:rPr>
+      </w:pPr>
+      <w:r>
+        <w:rPr>
+          <w:rFonts w:ascii="Arial" w:hAnsi="Arial" w:cs="Arial"/>
+          <w:sz w:val="28"/>
+          <w:szCs w:val="28"/>
+        </w:rPr>
+        <w:t>Trojanere</w:t>
+      </w:r>
+    </w:p>
+    <w:p>
+      <w:pPr>
+        <w:rPr>
+          <w:rFonts w:ascii="Arial" w:hAnsi="Arial" w:cs="Arial"/>
+          <w:sz w:val="28"/>
+          <w:szCs w:val="28"/>
+        </w:rPr>
+      </w:pPr>
+      <w:proofErr w:type="spellStart"/>
+      <w:r>
+        <w:rPr>
+          <w:rFonts w:ascii="Arial" w:hAnsi="Arial" w:cs="Arial"/>
+          <w:sz w:val="28"/>
+          <w:szCs w:val="28"/>
+        </w:rPr>
+        <w:t>Spyware</w:t>
+      </w:r>
+      <w:proofErr w:type="spellEnd"/>
+      <w:r>
+        <w:rPr>
+          <w:rFonts w:ascii="Arial" w:hAnsi="Arial" w:cs="Arial"/>
+          <w:sz w:val="28"/>
+          <w:szCs w:val="28"/>
+        </w:rPr>
+        <w:t>:</w:t>
+      </w:r>
+    </w:p>
+    <w:p>
+      <w:pPr>
+        <w:rPr>
+          <w:rFonts w:ascii="Arial" w:hAnsi="Arial" w:cs="Arial"/>
+          <w:sz w:val="28"/>
+          <w:szCs w:val="28"/>
+        </w:rPr>
+      </w:pPr>
+      <w:r>
+        <w:rPr>
+          <w:rFonts w:ascii="Arial" w:hAnsi="Arial" w:cs="Arial"/>
+          <w:sz w:val="28"/>
+          <w:szCs w:val="28"/>
+        </w:rPr>
+        <w:t>Drive-by-</w:t>
+      </w:r>
+      <w:proofErr w:type="spellStart"/>
+      <w:r>
+        <w:rPr>
+          <w:rFonts w:ascii="Arial" w:hAnsi="Arial" w:cs="Arial"/>
+          <w:sz w:val="28"/>
+          <w:szCs w:val="28"/>
+        </w:rPr>
+        <w:t>download</w:t>
+      </w:r>
+      <w:proofErr w:type="spellEnd"/>
+      <w:r>
+        <w:rPr>
+          <w:rFonts w:ascii="Arial" w:hAnsi="Arial" w:cs="Arial"/>
+          <w:sz w:val="28"/>
+          <w:szCs w:val="28"/>
+        </w:rPr>
+        <w:t>:</w:t>
+      </w:r>
+    </w:p>
+    <w:p>
+      <w:pPr>
+        <w:rPr>
+          <w:rFonts w:ascii="Arial" w:hAnsi="Arial" w:cs="Arial"/>
+          <w:sz w:val="28"/>
+          <w:szCs w:val="28"/>
+        </w:rPr>
+      </w:pPr>
+      <w:proofErr w:type="spellStart"/>
+      <w:r>
+        <w:rPr>
+          <w:rFonts w:ascii="Arial" w:hAnsi="Arial" w:cs="Arial"/>
+          <w:sz w:val="28"/>
+          <w:szCs w:val="28"/>
+        </w:rPr>
+        <w:t>Rootkits</w:t>
+      </w:r>
+      <w:proofErr w:type="spellEnd"/>
+      <w:r>
+        <w:rPr>
+          <w:rFonts w:ascii="Arial" w:hAnsi="Arial" w:cs="Arial"/>
+          <w:sz w:val="28"/>
+          <w:szCs w:val="28"/>
+        </w:rPr>
+        <w:t>:</w:t>
+      </w:r>
+    </w:p>
+    <w:p>
+      <w:pPr>
+        <w:rPr>
+          <w:rFonts w:ascii="Arial" w:hAnsi="Arial" w:cs="Arial"/>
+          <w:sz w:val="28"/>
+          <w:szCs w:val="28"/>
+        </w:rPr>
+      </w:pPr>
+      <w:proofErr w:type="spellStart"/>
+      <w:r>
+        <w:rPr>
+          <w:rFonts w:ascii="Arial" w:hAnsi="Arial" w:cs="Arial"/>
+          <w:sz w:val="28"/>
+          <w:szCs w:val="28"/>
+        </w:rPr>
+        <w:t>Ransomware</w:t>
+      </w:r>
+      <w:proofErr w:type="spellEnd"/>
+      <w:r>
+        <w:rPr>
+          <w:rFonts w:ascii="Arial" w:hAnsi="Arial" w:cs="Arial"/>
+          <w:sz w:val="28"/>
+          <w:szCs w:val="28"/>
+        </w:rPr>
+        <w:t>:</w:t>
+      </w:r>
+    </w:p>
+    <w:p>
+      <w:pPr>
+        <w:rPr>
+          <w:rFonts w:ascii="Arial" w:hAnsi="Arial" w:cs="Arial"/>
+          <w:sz w:val="28"/>
+          <w:szCs w:val="28"/>
+        </w:rPr>
+      </w:pPr>
+      <w:proofErr w:type="spellStart"/>
+      <w:r>
+        <w:rPr>
+          <w:rFonts w:ascii="Arial" w:hAnsi="Arial" w:cs="Arial"/>
+          <w:sz w:val="28"/>
+          <w:szCs w:val="28"/>
+        </w:rPr>
+        <w:t>Hoax</w:t>
+      </w:r>
+      <w:proofErr w:type="spellEnd"/>
+      <w:r>
+        <w:rPr>
+          <w:rFonts w:ascii="Arial" w:hAnsi="Arial" w:cs="Arial"/>
+          <w:sz w:val="28"/>
+          <w:szCs w:val="28"/>
+        </w:rPr>
+        <w:t>:</w:t>
+      </w:r>
+    </w:p>
+    <w:p>
+      <w:pPr>
+        <w:rPr>
+          <w:rFonts w:ascii="Arial" w:hAnsi="Arial" w:cs="Arial"/>
+          <w:sz w:val="28"/>
+          <w:szCs w:val="28"/>
+        </w:rPr>
+      </w:pPr>
+      <w:proofErr w:type="spellStart"/>
+      <w:r>
+        <w:rPr>
+          <w:rFonts w:ascii="Arial" w:hAnsi="Arial" w:cs="Arial"/>
+          <w:sz w:val="28"/>
+          <w:szCs w:val="28"/>
+        </w:rPr>
+        <w:t>Botnets</w:t>
+      </w:r>
+      <w:proofErr w:type="spellEnd"/>
+      <w:r>
+        <w:rPr>
+          <w:rFonts w:ascii="Arial" w:hAnsi="Arial" w:cs="Arial"/>
+          <w:sz w:val="28"/>
+          <w:szCs w:val="28"/>
+        </w:rPr>
+        <w:t>:</w:t>
+      </w:r>
+      <w:r>
+        <w:rPr>
+          <w:rFonts w:ascii="Arial" w:hAnsi="Arial" w:cs="Arial"/>
+          <w:sz w:val="28"/>
+          <w:szCs w:val="28"/>
         </w:rPr>
         <w:br w:type="page"/>
       </w:r>
@@ -3114,6 +4269,95 @@
     </w:lvl>
   </w:abstractNum>
   <w:abstractNum w:abstractNumId="1" w15:restartNumberingAfterBreak="0">
+    <w:nsid w:val="0D5C3A35"/>
+    <w:multiLevelType w:val="hybridMultilevel"/>
+    <w:tmpl w:val="61CC420A"/>
+    <w:lvl w:ilvl="0" w:tplc="0414000F">
+      <w:start w:val="1"/>
+      <w:numFmt w:val="decimal"/>
+      <w:lvlText w:val="%1."/>
+      <w:lvlJc w:val="left"/>
+      <w:pPr>
+        <w:ind w:left="720" w:hanging="360"/>
+      </w:pPr>
+      <w:rPr>
+        <w:rFonts w:hint="default"/>
+      </w:rPr>
+    </w:lvl>
+    <w:lvl w:ilvl="1" w:tplc="04140019">
+      <w:start w:val="1"/>
+      <w:numFmt w:val="lowerLetter"/>
+      <w:lvlText w:val="%2."/>
+      <w:lvlJc w:val="left"/>
+      <w:pPr>
+        <w:ind w:left="1440" w:hanging="360"/>
+      </w:pPr>
+    </w:lvl>
+    <w:lvl w:ilvl="2" w:tplc="0414001B" w:tentative="1">
+      <w:start w:val="1"/>
+      <w:numFmt w:val="lowerRoman"/>
+      <w:lvlText w:val="%3."/>
+      <w:lvlJc w:val="right"/>
+      <w:pPr>
+        <w:ind w:left="2160" w:hanging="180"/>
+      </w:pPr>
+    </w:lvl>
+    <w:lvl w:ilvl="3" w:tplc="0414000F" w:tentative="1">
+      <w:start w:val="1"/>
+      <w:numFmt w:val="decimal"/>
+      <w:lvlText w:val="%4."/>
+      <w:lvlJc w:val="left"/>
+      <w:pPr>
+        <w:ind w:left="2880" w:hanging="360"/>
+      </w:pPr>
+    </w:lvl>
+    <w:lvl w:ilvl="4" w:tplc="04140019" w:tentative="1">
+      <w:start w:val="1"/>
+      <w:numFmt w:val="lowerLetter"/>
+      <w:lvlText w:val="%5."/>
+      <w:lvlJc w:val="left"/>
+      <w:pPr>
+        <w:ind w:left="3600" w:hanging="360"/>
+      </w:pPr>
+    </w:lvl>
+    <w:lvl w:ilvl="5" w:tplc="0414001B" w:tentative="1">
+      <w:start w:val="1"/>
+      <w:numFmt w:val="lowerRoman"/>
+      <w:lvlText w:val="%6."/>
+      <w:lvlJc w:val="right"/>
+      <w:pPr>
+        <w:ind w:left="4320" w:hanging="180"/>
+      </w:pPr>
+    </w:lvl>
+    <w:lvl w:ilvl="6" w:tplc="0414000F" w:tentative="1">
+      <w:start w:val="1"/>
+      <w:numFmt w:val="decimal"/>
+      <w:lvlText w:val="%7."/>
+      <w:lvlJc w:val="left"/>
+      <w:pPr>
+        <w:ind w:left="5040" w:hanging="360"/>
+      </w:pPr>
+    </w:lvl>
+    <w:lvl w:ilvl="7" w:tplc="04140019" w:tentative="1">
+      <w:start w:val="1"/>
+      <w:numFmt w:val="lowerLetter"/>
+      <w:lvlText w:val="%8."/>
+      <w:lvlJc w:val="left"/>
+      <w:pPr>
+        <w:ind w:left="5760" w:hanging="360"/>
+      </w:pPr>
+    </w:lvl>
+    <w:lvl w:ilvl="8" w:tplc="0414001B" w:tentative="1">
+      <w:start w:val="1"/>
+      <w:numFmt w:val="lowerRoman"/>
+      <w:lvlText w:val="%9."/>
+      <w:lvlJc w:val="right"/>
+      <w:pPr>
+        <w:ind w:left="6480" w:hanging="180"/>
+      </w:pPr>
+    </w:lvl>
+  </w:abstractNum>
+  <w:abstractNum w:abstractNumId="2" w15:restartNumberingAfterBreak="0">
     <w:nsid w:val="14BD3CEF"/>
     <w:multiLevelType w:val="hybridMultilevel"/>
     <w:tmpl w:val="52BEDBE8"/>
@@ -3225,7 +4469,346 @@
       </w:rPr>
     </w:lvl>
   </w:abstractNum>
-  <w:abstractNum w:abstractNumId="2" w15:restartNumberingAfterBreak="0">
+  <w:abstractNum w:abstractNumId="3" w15:restartNumberingAfterBreak="0">
+    <w:nsid w:val="2E2A3D1C"/>
+    <w:multiLevelType w:val="hybridMultilevel"/>
+    <w:tmpl w:val="67B60DDA"/>
+    <w:lvl w:ilvl="0" w:tplc="617EBB70">
+      <w:start w:val="1"/>
+      <w:numFmt w:val="bullet"/>
+      <w:lvlText w:val="-"/>
+      <w:lvlJc w:val="left"/>
+      <w:pPr>
+        <w:ind w:left="720" w:hanging="360"/>
+      </w:pPr>
+      <w:rPr>
+        <w:rFonts w:ascii="Arial" w:eastAsiaTheme="minorHAnsi" w:hAnsi="Arial" w:cs="Arial" w:hint="default"/>
+      </w:rPr>
+    </w:lvl>
+    <w:lvl w:ilvl="1" w:tplc="04140003" w:tentative="1">
+      <w:start w:val="1"/>
+      <w:numFmt w:val="bullet"/>
+      <w:lvlText w:val="o"/>
+      <w:lvlJc w:val="left"/>
+      <w:pPr>
+        <w:ind w:left="1440" w:hanging="360"/>
+      </w:pPr>
+      <w:rPr>
+        <w:rFonts w:ascii="Courier New" w:hAnsi="Courier New" w:cs="Courier New" w:hint="default"/>
+      </w:rPr>
+    </w:lvl>
+    <w:lvl w:ilvl="2" w:tplc="04140005" w:tentative="1">
+      <w:start w:val="1"/>
+      <w:numFmt w:val="bullet"/>
+      <w:lvlText w:val=""/>
+      <w:lvlJc w:val="left"/>
+      <w:pPr>
+        <w:ind w:left="2160" w:hanging="360"/>
+      </w:pPr>
+      <w:rPr>
+        <w:rFonts w:ascii="Wingdings" w:hAnsi="Wingdings" w:hint="default"/>
+      </w:rPr>
+    </w:lvl>
+    <w:lvl w:ilvl="3" w:tplc="04140001" w:tentative="1">
+      <w:start w:val="1"/>
+      <w:numFmt w:val="bullet"/>
+      <w:lvlText w:val=""/>
+      <w:lvlJc w:val="left"/>
+      <w:pPr>
+        <w:ind w:left="2880" w:hanging="360"/>
+      </w:pPr>
+      <w:rPr>
+        <w:rFonts w:ascii="Symbol" w:hAnsi="Symbol" w:hint="default"/>
+      </w:rPr>
+    </w:lvl>
+    <w:lvl w:ilvl="4" w:tplc="04140003" w:tentative="1">
+      <w:start w:val="1"/>
+      <w:numFmt w:val="bullet"/>
+      <w:lvlText w:val="o"/>
+      <w:lvlJc w:val="left"/>
+      <w:pPr>
+        <w:ind w:left="3600" w:hanging="360"/>
+      </w:pPr>
+      <w:rPr>
+        <w:rFonts w:ascii="Courier New" w:hAnsi="Courier New" w:cs="Courier New" w:hint="default"/>
+      </w:rPr>
+    </w:lvl>
+    <w:lvl w:ilvl="5" w:tplc="04140005" w:tentative="1">
+      <w:start w:val="1"/>
+      <w:numFmt w:val="bullet"/>
+      <w:lvlText w:val=""/>
+      <w:lvlJc w:val="left"/>
+      <w:pPr>
+        <w:ind w:left="4320" w:hanging="360"/>
+      </w:pPr>
+      <w:rPr>
+        <w:rFonts w:ascii="Wingdings" w:hAnsi="Wingdings" w:hint="default"/>
+      </w:rPr>
+    </w:lvl>
+    <w:lvl w:ilvl="6" w:tplc="04140001" w:tentative="1">
+      <w:start w:val="1"/>
+      <w:numFmt w:val="bullet"/>
+      <w:lvlText w:val=""/>
+      <w:lvlJc w:val="left"/>
+      <w:pPr>
+        <w:ind w:left="5040" w:hanging="360"/>
+      </w:pPr>
+      <w:rPr>
+        <w:rFonts w:ascii="Symbol" w:hAnsi="Symbol" w:hint="default"/>
+      </w:rPr>
+    </w:lvl>
+    <w:lvl w:ilvl="7" w:tplc="04140003" w:tentative="1">
+      <w:start w:val="1"/>
+      <w:numFmt w:val="bullet"/>
+      <w:lvlText w:val="o"/>
+      <w:lvlJc w:val="left"/>
+      <w:pPr>
+        <w:ind w:left="5760" w:hanging="360"/>
+      </w:pPr>
+      <w:rPr>
+        <w:rFonts w:ascii="Courier New" w:hAnsi="Courier New" w:cs="Courier New" w:hint="default"/>
+      </w:rPr>
+    </w:lvl>
+    <w:lvl w:ilvl="8" w:tplc="04140005" w:tentative="1">
+      <w:start w:val="1"/>
+      <w:numFmt w:val="bullet"/>
+      <w:lvlText w:val=""/>
+      <w:lvlJc w:val="left"/>
+      <w:pPr>
+        <w:ind w:left="6480" w:hanging="360"/>
+      </w:pPr>
+      <w:rPr>
+        <w:rFonts w:ascii="Wingdings" w:hAnsi="Wingdings" w:hint="default"/>
+      </w:rPr>
+    </w:lvl>
+  </w:abstractNum>
+  <w:abstractNum w:abstractNumId="4" w15:restartNumberingAfterBreak="0">
+    <w:nsid w:val="3BB25A89"/>
+    <w:multiLevelType w:val="hybridMultilevel"/>
+    <w:tmpl w:val="592429B2"/>
+    <w:lvl w:ilvl="0" w:tplc="265851D8">
+      <w:start w:val="1"/>
+      <w:numFmt w:val="bullet"/>
+      <w:lvlText w:val="-"/>
+      <w:lvlJc w:val="left"/>
+      <w:pPr>
+        <w:ind w:left="1080" w:hanging="360"/>
+      </w:pPr>
+      <w:rPr>
+        <w:rFonts w:ascii="Arial" w:eastAsiaTheme="minorHAnsi" w:hAnsi="Arial" w:cs="Arial" w:hint="default"/>
+      </w:rPr>
+    </w:lvl>
+    <w:lvl w:ilvl="1" w:tplc="04140003" w:tentative="1">
+      <w:start w:val="1"/>
+      <w:numFmt w:val="bullet"/>
+      <w:lvlText w:val="o"/>
+      <w:lvlJc w:val="left"/>
+      <w:pPr>
+        <w:ind w:left="1800" w:hanging="360"/>
+      </w:pPr>
+      <w:rPr>
+        <w:rFonts w:ascii="Courier New" w:hAnsi="Courier New" w:cs="Courier New" w:hint="default"/>
+      </w:rPr>
+    </w:lvl>
+    <w:lvl w:ilvl="2" w:tplc="04140005" w:tentative="1">
+      <w:start w:val="1"/>
+      <w:numFmt w:val="bullet"/>
+      <w:lvlText w:val=""/>
+      <w:lvlJc w:val="left"/>
+      <w:pPr>
+        <w:ind w:left="2520" w:hanging="360"/>
+      </w:pPr>
+      <w:rPr>
+        <w:rFonts w:ascii="Wingdings" w:hAnsi="Wingdings" w:hint="default"/>
+      </w:rPr>
+    </w:lvl>
+    <w:lvl w:ilvl="3" w:tplc="04140001" w:tentative="1">
+      <w:start w:val="1"/>
+      <w:numFmt w:val="bullet"/>
+      <w:lvlText w:val=""/>
+      <w:lvlJc w:val="left"/>
+      <w:pPr>
+        <w:ind w:left="3240" w:hanging="360"/>
+      </w:pPr>
+      <w:rPr>
+        <w:rFonts w:ascii="Symbol" w:hAnsi="Symbol" w:hint="default"/>
+      </w:rPr>
+    </w:lvl>
+    <w:lvl w:ilvl="4" w:tplc="04140003" w:tentative="1">
+      <w:start w:val="1"/>
+      <w:numFmt w:val="bullet"/>
+      <w:lvlText w:val="o"/>
+      <w:lvlJc w:val="left"/>
+      <w:pPr>
+        <w:ind w:left="3960" w:hanging="360"/>
+      </w:pPr>
+      <w:rPr>
+        <w:rFonts w:ascii="Courier New" w:hAnsi="Courier New" w:cs="Courier New" w:hint="default"/>
+      </w:rPr>
+    </w:lvl>
+    <w:lvl w:ilvl="5" w:tplc="04140005" w:tentative="1">
+      <w:start w:val="1"/>
+      <w:numFmt w:val="bullet"/>
+      <w:lvlText w:val=""/>
+      <w:lvlJc w:val="left"/>
+      <w:pPr>
+        <w:ind w:left="4680" w:hanging="360"/>
+      </w:pPr>
+      <w:rPr>
+        <w:rFonts w:ascii="Wingdings" w:hAnsi="Wingdings" w:hint="default"/>
+      </w:rPr>
+    </w:lvl>
+    <w:lvl w:ilvl="6" w:tplc="04140001" w:tentative="1">
+      <w:start w:val="1"/>
+      <w:numFmt w:val="bullet"/>
+      <w:lvlText w:val=""/>
+      <w:lvlJc w:val="left"/>
+      <w:pPr>
+        <w:ind w:left="5400" w:hanging="360"/>
+      </w:pPr>
+      <w:rPr>
+        <w:rFonts w:ascii="Symbol" w:hAnsi="Symbol" w:hint="default"/>
+      </w:rPr>
+    </w:lvl>
+    <w:lvl w:ilvl="7" w:tplc="04140003" w:tentative="1">
+      <w:start w:val="1"/>
+      <w:numFmt w:val="bullet"/>
+      <w:lvlText w:val="o"/>
+      <w:lvlJc w:val="left"/>
+      <w:pPr>
+        <w:ind w:left="6120" w:hanging="360"/>
+      </w:pPr>
+      <w:rPr>
+        <w:rFonts w:ascii="Courier New" w:hAnsi="Courier New" w:cs="Courier New" w:hint="default"/>
+      </w:rPr>
+    </w:lvl>
+    <w:lvl w:ilvl="8" w:tplc="04140005" w:tentative="1">
+      <w:start w:val="1"/>
+      <w:numFmt w:val="bullet"/>
+      <w:lvlText w:val=""/>
+      <w:lvlJc w:val="left"/>
+      <w:pPr>
+        <w:ind w:left="6840" w:hanging="360"/>
+      </w:pPr>
+      <w:rPr>
+        <w:rFonts w:ascii="Wingdings" w:hAnsi="Wingdings" w:hint="default"/>
+      </w:rPr>
+    </w:lvl>
+  </w:abstractNum>
+  <w:abstractNum w:abstractNumId="5" w15:restartNumberingAfterBreak="0">
+    <w:nsid w:val="4B263748"/>
+    <w:multiLevelType w:val="hybridMultilevel"/>
+    <w:tmpl w:val="B57C0C04"/>
+    <w:lvl w:ilvl="0" w:tplc="6CA8CECA">
+      <w:start w:val="1"/>
+      <w:numFmt w:val="bullet"/>
+      <w:lvlText w:val="-"/>
+      <w:lvlJc w:val="left"/>
+      <w:pPr>
+        <w:ind w:left="1065" w:hanging="360"/>
+      </w:pPr>
+      <w:rPr>
+        <w:rFonts w:ascii="Arial" w:eastAsiaTheme="minorHAnsi" w:hAnsi="Arial" w:cs="Arial" w:hint="default"/>
+      </w:rPr>
+    </w:lvl>
+    <w:lvl w:ilvl="1" w:tplc="04140003">
+      <w:start w:val="1"/>
+      <w:numFmt w:val="bullet"/>
+      <w:lvlText w:val="o"/>
+      <w:lvlJc w:val="left"/>
+      <w:pPr>
+        <w:ind w:left="1785" w:hanging="360"/>
+      </w:pPr>
+      <w:rPr>
+        <w:rFonts w:ascii="Courier New" w:hAnsi="Courier New" w:cs="Courier New" w:hint="default"/>
+      </w:rPr>
+    </w:lvl>
+    <w:lvl w:ilvl="2" w:tplc="04140005" w:tentative="1">
+      <w:start w:val="1"/>
+      <w:numFmt w:val="bullet"/>
+      <w:lvlText w:val=""/>
+      <w:lvlJc w:val="left"/>
+      <w:pPr>
+        <w:ind w:left="2505" w:hanging="360"/>
+      </w:pPr>
+      <w:rPr>
+        <w:rFonts w:ascii="Wingdings" w:hAnsi="Wingdings" w:hint="default"/>
+      </w:rPr>
+    </w:lvl>
+    <w:lvl w:ilvl="3" w:tplc="04140001" w:tentative="1">
+      <w:start w:val="1"/>
+      <w:numFmt w:val="bullet"/>
+      <w:lvlText w:val=""/>
+      <w:lvlJc w:val="left"/>
+      <w:pPr>
+        <w:ind w:left="3225" w:hanging="360"/>
+      </w:pPr>
+      <w:rPr>
+        <w:rFonts w:ascii="Symbol" w:hAnsi="Symbol" w:hint="default"/>
+      </w:rPr>
+    </w:lvl>
+    <w:lvl w:ilvl="4" w:tplc="04140003" w:tentative="1">
+      <w:start w:val="1"/>
+      <w:numFmt w:val="bullet"/>
+      <w:lvlText w:val="o"/>
+      <w:lvlJc w:val="left"/>
+      <w:pPr>
+        <w:ind w:left="3945" w:hanging="360"/>
+      </w:pPr>
+      <w:rPr>
+        <w:rFonts w:ascii="Courier New" w:hAnsi="Courier New" w:cs="Courier New" w:hint="default"/>
+      </w:rPr>
+    </w:lvl>
+    <w:lvl w:ilvl="5" w:tplc="04140005" w:tentative="1">
+      <w:start w:val="1"/>
+      <w:numFmt w:val="bullet"/>
+      <w:lvlText w:val=""/>
+      <w:lvlJc w:val="left"/>
+      <w:pPr>
+        <w:ind w:left="4665" w:hanging="360"/>
+      </w:pPr>
+      <w:rPr>
+        <w:rFonts w:ascii="Wingdings" w:hAnsi="Wingdings" w:hint="default"/>
+      </w:rPr>
+    </w:lvl>
+    <w:lvl w:ilvl="6" w:tplc="04140001" w:tentative="1">
+      <w:start w:val="1"/>
+      <w:numFmt w:val="bullet"/>
+      <w:lvlText w:val=""/>
+      <w:lvlJc w:val="left"/>
+      <w:pPr>
+        <w:ind w:left="5385" w:hanging="360"/>
+      </w:pPr>
+      <w:rPr>
+        <w:rFonts w:ascii="Symbol" w:hAnsi="Symbol" w:hint="default"/>
+      </w:rPr>
+    </w:lvl>
+    <w:lvl w:ilvl="7" w:tplc="04140003" w:tentative="1">
+      <w:start w:val="1"/>
+      <w:numFmt w:val="bullet"/>
+      <w:lvlText w:val="o"/>
+      <w:lvlJc w:val="left"/>
+      <w:pPr>
+        <w:ind w:left="6105" w:hanging="360"/>
+      </w:pPr>
+      <w:rPr>
+        <w:rFonts w:ascii="Courier New" w:hAnsi="Courier New" w:cs="Courier New" w:hint="default"/>
+      </w:rPr>
+    </w:lvl>
+    <w:lvl w:ilvl="8" w:tplc="04140005" w:tentative="1">
+      <w:start w:val="1"/>
+      <w:numFmt w:val="bullet"/>
+      <w:lvlText w:val=""/>
+      <w:lvlJc w:val="left"/>
+      <w:pPr>
+        <w:ind w:left="6825" w:hanging="360"/>
+      </w:pPr>
+      <w:rPr>
+        <w:rFonts w:ascii="Wingdings" w:hAnsi="Wingdings" w:hint="default"/>
+      </w:rPr>
+    </w:lvl>
+  </w:abstractNum>
+  <w:abstractNum w:abstractNumId="6" w15:restartNumberingAfterBreak="0">
     <w:nsid w:val="61D03348"/>
     <w:multiLevelType w:val="hybridMultilevel"/>
     <w:tmpl w:val="48869B68"/>
@@ -3341,10 +4924,22 @@
     <w:abstractNumId w:val="0"/>
   </w:num>
   <w:num w:numId="2" w16cid:durableId="1751807646">
+    <w:abstractNumId w:val="2"/>
+  </w:num>
+  <w:num w:numId="3" w16cid:durableId="1937975607">
+    <w:abstractNumId w:val="6"/>
+  </w:num>
+  <w:num w:numId="4" w16cid:durableId="237055817">
     <w:abstractNumId w:val="1"/>
   </w:num>
-  <w:num w:numId="3" w16cid:durableId="1937975607">
-    <w:abstractNumId w:val="2"/>
+  <w:num w:numId="5" w16cid:durableId="1292437060">
+    <w:abstractNumId w:val="4"/>
+  </w:num>
+  <w:num w:numId="6" w16cid:durableId="1360859708">
+    <w:abstractNumId w:val="3"/>
+  </w:num>
+  <w:num w:numId="7" w16cid:durableId="122626878">
+    <w:abstractNumId w:val="5"/>
   </w:num>
 </w:numbering>
 </file>

</xml_diff>

<commit_message>
mal for videre arbeid
</commit_message>
<xml_diff>
--- a/Øving_Eksamen_Datasikkerhet.docx
+++ b/Øving_Eksamen_Datasikkerhet.docx
@@ -3605,199 +3605,207 @@
         </w:rPr>
         <w:t>Trojanere</w:t>
       </w:r>
-    </w:p>
-    <w:p>
-      <w:pPr>
+      <w:r>
         <w:rPr>
           <w:rFonts w:ascii="Arial" w:hAnsi="Arial" w:cs="Arial"/>
           <w:sz w:val="28"/>
           <w:szCs w:val="28"/>
         </w:rPr>
-      </w:pPr>
-      <w:proofErr w:type="spellStart"/>
-      <w:r>
+        <w:t>/webtrojanere</w:t>
+      </w:r>
+    </w:p>
+    <w:p>
+      <w:pPr>
         <w:rPr>
           <w:rFonts w:ascii="Arial" w:hAnsi="Arial" w:cs="Arial"/>
           <w:sz w:val="28"/>
           <w:szCs w:val="28"/>
         </w:rPr>
-        <w:t>Spyware</w:t>
-      </w:r>
-      <w:proofErr w:type="spellEnd"/>
+      </w:pPr>
+      <w:proofErr w:type="spellStart"/>
       <w:r>
         <w:rPr>
           <w:rFonts w:ascii="Arial" w:hAnsi="Arial" w:cs="Arial"/>
           <w:sz w:val="28"/>
           <w:szCs w:val="28"/>
         </w:rPr>
-        <w:t>:</w:t>
-      </w:r>
-    </w:p>
-    <w:p>
-      <w:pPr>
+        <w:t>Spyware</w:t>
+      </w:r>
+      <w:proofErr w:type="spellEnd"/>
+      <w:r>
         <w:rPr>
           <w:rFonts w:ascii="Arial" w:hAnsi="Arial" w:cs="Arial"/>
           <w:sz w:val="28"/>
           <w:szCs w:val="28"/>
         </w:rPr>
-      </w:pPr>
-      <w:r>
+        <w:t>:</w:t>
+      </w:r>
+    </w:p>
+    <w:p>
+      <w:pPr>
         <w:rPr>
           <w:rFonts w:ascii="Arial" w:hAnsi="Arial" w:cs="Arial"/>
           <w:sz w:val="28"/>
           <w:szCs w:val="28"/>
         </w:rPr>
-        <w:t>Drive-by-</w:t>
-      </w:r>
-      <w:proofErr w:type="spellStart"/>
+      </w:pPr>
       <w:r>
         <w:rPr>
           <w:rFonts w:ascii="Arial" w:hAnsi="Arial" w:cs="Arial"/>
           <w:sz w:val="28"/>
           <w:szCs w:val="28"/>
         </w:rPr>
-        <w:t>download</w:t>
-      </w:r>
-      <w:proofErr w:type="spellEnd"/>
+        <w:t>Drive-by-</w:t>
+      </w:r>
+      <w:proofErr w:type="spellStart"/>
       <w:r>
         <w:rPr>
           <w:rFonts w:ascii="Arial" w:hAnsi="Arial" w:cs="Arial"/>
           <w:sz w:val="28"/>
           <w:szCs w:val="28"/>
         </w:rPr>
-        <w:t>:</w:t>
-      </w:r>
-    </w:p>
-    <w:p>
-      <w:pPr>
+        <w:t>download</w:t>
+      </w:r>
+      <w:proofErr w:type="spellEnd"/>
+      <w:r>
         <w:rPr>
           <w:rFonts w:ascii="Arial" w:hAnsi="Arial" w:cs="Arial"/>
           <w:sz w:val="28"/>
           <w:szCs w:val="28"/>
         </w:rPr>
-      </w:pPr>
-      <w:proofErr w:type="spellStart"/>
-      <w:r>
+        <w:t>:</w:t>
+      </w:r>
+    </w:p>
+    <w:p>
+      <w:pPr>
         <w:rPr>
           <w:rFonts w:ascii="Arial" w:hAnsi="Arial" w:cs="Arial"/>
           <w:sz w:val="28"/>
           <w:szCs w:val="28"/>
         </w:rPr>
-        <w:t>Rootkits</w:t>
-      </w:r>
-      <w:proofErr w:type="spellEnd"/>
+      </w:pPr>
+      <w:proofErr w:type="spellStart"/>
       <w:r>
         <w:rPr>
           <w:rFonts w:ascii="Arial" w:hAnsi="Arial" w:cs="Arial"/>
           <w:sz w:val="28"/>
           <w:szCs w:val="28"/>
         </w:rPr>
-        <w:t>:</w:t>
-      </w:r>
-    </w:p>
-    <w:p>
-      <w:pPr>
+        <w:t>Rootkits</w:t>
+      </w:r>
+      <w:proofErr w:type="spellEnd"/>
+      <w:r>
         <w:rPr>
           <w:rFonts w:ascii="Arial" w:hAnsi="Arial" w:cs="Arial"/>
           <w:sz w:val="28"/>
           <w:szCs w:val="28"/>
         </w:rPr>
-      </w:pPr>
-      <w:proofErr w:type="spellStart"/>
-      <w:r>
+        <w:t>:</w:t>
+      </w:r>
+    </w:p>
+    <w:p>
+      <w:pPr>
         <w:rPr>
           <w:rFonts w:ascii="Arial" w:hAnsi="Arial" w:cs="Arial"/>
           <w:sz w:val="28"/>
           <w:szCs w:val="28"/>
         </w:rPr>
-        <w:t>Ransomware</w:t>
-      </w:r>
-      <w:proofErr w:type="spellEnd"/>
+      </w:pPr>
+      <w:proofErr w:type="spellStart"/>
       <w:r>
         <w:rPr>
           <w:rFonts w:ascii="Arial" w:hAnsi="Arial" w:cs="Arial"/>
           <w:sz w:val="28"/>
           <w:szCs w:val="28"/>
         </w:rPr>
-        <w:t>:</w:t>
-      </w:r>
-    </w:p>
-    <w:p>
-      <w:pPr>
+        <w:t>Ransomware</w:t>
+      </w:r>
+      <w:proofErr w:type="spellEnd"/>
+      <w:r>
         <w:rPr>
           <w:rFonts w:ascii="Arial" w:hAnsi="Arial" w:cs="Arial"/>
           <w:sz w:val="28"/>
           <w:szCs w:val="28"/>
         </w:rPr>
-      </w:pPr>
-      <w:proofErr w:type="spellStart"/>
-      <w:r>
+        <w:t>:</w:t>
+      </w:r>
+    </w:p>
+    <w:p>
+      <w:pPr>
         <w:rPr>
           <w:rFonts w:ascii="Arial" w:hAnsi="Arial" w:cs="Arial"/>
           <w:sz w:val="28"/>
           <w:szCs w:val="28"/>
         </w:rPr>
-        <w:t>Hoax</w:t>
-      </w:r>
-      <w:proofErr w:type="spellEnd"/>
+      </w:pPr>
+      <w:proofErr w:type="spellStart"/>
       <w:r>
         <w:rPr>
           <w:rFonts w:ascii="Arial" w:hAnsi="Arial" w:cs="Arial"/>
           <w:sz w:val="28"/>
           <w:szCs w:val="28"/>
         </w:rPr>
-        <w:t>:</w:t>
-      </w:r>
-    </w:p>
-    <w:p>
-      <w:pPr>
+        <w:t>Hoax</w:t>
+      </w:r>
+      <w:proofErr w:type="spellEnd"/>
+      <w:r>
         <w:rPr>
           <w:rFonts w:ascii="Arial" w:hAnsi="Arial" w:cs="Arial"/>
           <w:sz w:val="28"/>
           <w:szCs w:val="28"/>
         </w:rPr>
-      </w:pPr>
-      <w:proofErr w:type="spellStart"/>
-      <w:r>
+        <w:t>:</w:t>
+      </w:r>
+    </w:p>
+    <w:p>
+      <w:pPr>
         <w:rPr>
           <w:rFonts w:ascii="Arial" w:hAnsi="Arial" w:cs="Arial"/>
           <w:sz w:val="28"/>
           <w:szCs w:val="28"/>
         </w:rPr>
-        <w:t>Botnets</w:t>
-      </w:r>
-      <w:proofErr w:type="spellEnd"/>
+      </w:pPr>
+      <w:proofErr w:type="spellStart"/>
       <w:r>
         <w:rPr>
           <w:rFonts w:ascii="Arial" w:hAnsi="Arial" w:cs="Arial"/>
           <w:sz w:val="28"/>
           <w:szCs w:val="28"/>
         </w:rPr>
-        <w:t>:</w:t>
-      </w:r>
+        <w:t>Botnets</w:t>
+      </w:r>
+      <w:proofErr w:type="spellEnd"/>
       <w:r>
         <w:rPr>
           <w:rFonts w:ascii="Arial" w:hAnsi="Arial" w:cs="Arial"/>
           <w:sz w:val="28"/>
           <w:szCs w:val="28"/>
         </w:rPr>
-        <w:br w:type="page"/>
-      </w:r>
-    </w:p>
-    <w:p>
-      <w:pPr>
+        <w:t>:</w:t>
+      </w:r>
+      <w:r>
         <w:rPr>
           <w:rFonts w:ascii="Arial" w:hAnsi="Arial" w:cs="Arial"/>
           <w:sz w:val="28"/>
           <w:szCs w:val="28"/>
         </w:rPr>
-      </w:pPr>
-      <w:r>
+        <w:br w:type="page"/>
+      </w:r>
+    </w:p>
+    <w:p>
+      <w:pPr>
         <w:rPr>
           <w:rFonts w:ascii="Arial" w:hAnsi="Arial" w:cs="Arial"/>
           <w:sz w:val="28"/>
           <w:szCs w:val="28"/>
         </w:rPr>
+      </w:pPr>
+      <w:r>
+        <w:rPr>
+          <w:rFonts w:ascii="Arial" w:hAnsi="Arial" w:cs="Arial"/>
+          <w:sz w:val="28"/>
+          <w:szCs w:val="28"/>
+        </w:rPr>
         <w:lastRenderedPageBreak/>
         <w:t>Begreper:</w:t>
       </w:r>
@@ -3816,59 +3824,103 @@
           <w:sz w:val="24"/>
           <w:szCs w:val="24"/>
         </w:rPr>
-        <w:t>Virus:</w:t>
-      </w:r>
-    </w:p>
-    <w:p>
-      <w:pPr>
-        <w:rPr>
-          <w:rFonts w:ascii="Arial" w:hAnsi="Arial" w:cs="Arial"/>
-          <w:sz w:val="24"/>
-          <w:szCs w:val="24"/>
-        </w:rPr>
-      </w:pPr>
-      <w:r>
-        <w:rPr>
-          <w:rFonts w:ascii="Arial" w:hAnsi="Arial" w:cs="Arial"/>
-          <w:sz w:val="24"/>
-          <w:szCs w:val="24"/>
-        </w:rPr>
-        <w:t>Orm:</w:t>
-      </w:r>
-    </w:p>
-    <w:p>
-      <w:pPr>
-        <w:rPr>
-          <w:rFonts w:ascii="Arial" w:hAnsi="Arial" w:cs="Arial"/>
-          <w:sz w:val="24"/>
-          <w:szCs w:val="24"/>
-        </w:rPr>
-      </w:pPr>
-      <w:r>
-        <w:rPr>
-          <w:rFonts w:ascii="Arial" w:hAnsi="Arial" w:cs="Arial"/>
-          <w:sz w:val="24"/>
-          <w:szCs w:val="24"/>
-        </w:rPr>
-        <w:t>Trojaner:</w:t>
-      </w:r>
-    </w:p>
-    <w:p>
-      <w:pPr>
-        <w:rPr>
-          <w:rFonts w:ascii="Arial" w:hAnsi="Arial" w:cs="Arial"/>
-          <w:sz w:val="24"/>
-          <w:szCs w:val="24"/>
-        </w:rPr>
-      </w:pPr>
-      <w:proofErr w:type="spellStart"/>
-      <w:r>
-        <w:rPr>
-          <w:rFonts w:ascii="Arial" w:hAnsi="Arial" w:cs="Arial"/>
-          <w:sz w:val="24"/>
-          <w:szCs w:val="24"/>
-        </w:rPr>
-        <w:t>Rootkit</w:t>
+        <w:t>Bakdører:</w:t>
+      </w:r>
+    </w:p>
+    <w:p>
+      <w:pPr>
+        <w:rPr>
+          <w:rFonts w:ascii="Arial" w:hAnsi="Arial" w:cs="Arial"/>
+          <w:sz w:val="24"/>
+          <w:szCs w:val="24"/>
+        </w:rPr>
+      </w:pPr>
+      <w:proofErr w:type="spellStart"/>
+      <w:r>
+        <w:rPr>
+          <w:rFonts w:ascii="Arial" w:hAnsi="Arial" w:cs="Arial"/>
+          <w:sz w:val="24"/>
+          <w:szCs w:val="24"/>
+        </w:rPr>
+        <w:t>Malware</w:t>
+      </w:r>
+      <w:proofErr w:type="spellEnd"/>
+      <w:r>
+        <w:rPr>
+          <w:rFonts w:ascii="Arial" w:hAnsi="Arial" w:cs="Arial"/>
+          <w:sz w:val="24"/>
+          <w:szCs w:val="24"/>
+        </w:rPr>
+        <w:t>/Skadevare:</w:t>
+      </w:r>
+    </w:p>
+    <w:p>
+      <w:pPr>
+        <w:rPr>
+          <w:rFonts w:ascii="Arial" w:hAnsi="Arial" w:cs="Arial"/>
+          <w:sz w:val="24"/>
+          <w:szCs w:val="24"/>
+        </w:rPr>
+      </w:pPr>
+      <w:r>
+        <w:rPr>
+          <w:rFonts w:ascii="Arial" w:hAnsi="Arial" w:cs="Arial"/>
+          <w:sz w:val="24"/>
+          <w:szCs w:val="24"/>
+        </w:rPr>
+        <w:t>Signatur:</w:t>
+      </w:r>
+    </w:p>
+    <w:p>
+      <w:pPr>
+        <w:rPr>
+          <w:rFonts w:ascii="Arial" w:hAnsi="Arial" w:cs="Arial"/>
+          <w:sz w:val="24"/>
+          <w:szCs w:val="24"/>
+        </w:rPr>
+      </w:pPr>
+      <w:r>
+        <w:rPr>
+          <w:rFonts w:ascii="Arial" w:hAnsi="Arial" w:cs="Arial"/>
+          <w:sz w:val="24"/>
+          <w:szCs w:val="24"/>
+        </w:rPr>
+        <w:t>Heuristikk:</w:t>
+      </w:r>
+    </w:p>
+    <w:p>
+      <w:pPr>
+        <w:rPr>
+          <w:rFonts w:ascii="Arial" w:hAnsi="Arial" w:cs="Arial"/>
+          <w:sz w:val="24"/>
+          <w:szCs w:val="24"/>
+        </w:rPr>
+      </w:pPr>
+      <w:r>
+        <w:rPr>
+          <w:rFonts w:ascii="Arial" w:hAnsi="Arial" w:cs="Arial"/>
+          <w:sz w:val="24"/>
+          <w:szCs w:val="24"/>
+        </w:rPr>
+        <w:t>Sandkasse:</w:t>
+      </w:r>
+    </w:p>
+    <w:p>
+      <w:pPr>
+        <w:rPr>
+          <w:rFonts w:ascii="Arial" w:hAnsi="Arial" w:cs="Arial"/>
+          <w:sz w:val="24"/>
+          <w:szCs w:val="24"/>
+        </w:rPr>
+      </w:pPr>
+      <w:proofErr w:type="spellStart"/>
+      <w:r>
+        <w:rPr>
+          <w:rFonts w:ascii="Arial" w:hAnsi="Arial" w:cs="Arial"/>
+          <w:sz w:val="24"/>
+          <w:szCs w:val="24"/>
+        </w:rPr>
+        <w:t>Tripwire</w:t>
       </w:r>
       <w:proofErr w:type="spellEnd"/>
       <w:r>
@@ -3888,14 +3940,31 @@
           <w:szCs w:val="24"/>
         </w:rPr>
       </w:pPr>
-      <w:proofErr w:type="spellStart"/>
-      <w:r>
-        <w:rPr>
-          <w:rFonts w:ascii="Arial" w:hAnsi="Arial" w:cs="Arial"/>
-          <w:sz w:val="24"/>
-          <w:szCs w:val="24"/>
-        </w:rPr>
-        <w:t>Ransomware</w:t>
+      <w:r>
+        <w:rPr>
+          <w:rFonts w:ascii="Arial" w:hAnsi="Arial" w:cs="Arial"/>
+          <w:sz w:val="24"/>
+          <w:szCs w:val="24"/>
+        </w:rPr>
+        <w:t>Dos-angrep:</w:t>
+      </w:r>
+    </w:p>
+    <w:p>
+      <w:pPr>
+        <w:rPr>
+          <w:rFonts w:ascii="Arial" w:hAnsi="Arial" w:cs="Arial"/>
+          <w:sz w:val="24"/>
+          <w:szCs w:val="24"/>
+        </w:rPr>
+      </w:pPr>
+      <w:proofErr w:type="spellStart"/>
+      <w:r>
+        <w:rPr>
+          <w:rFonts w:ascii="Arial" w:hAnsi="Arial" w:cs="Arial"/>
+          <w:sz w:val="24"/>
+          <w:szCs w:val="24"/>
+        </w:rPr>
+        <w:t>Spoofing</w:t>
       </w:r>
       <w:proofErr w:type="spellEnd"/>
       <w:r>
@@ -3921,228 +3990,131 @@
           <w:sz w:val="24"/>
           <w:szCs w:val="24"/>
         </w:rPr>
-        <w:t>Botnet:</w:t>
-      </w:r>
-    </w:p>
-    <w:p>
-      <w:pPr>
-        <w:rPr>
-          <w:rFonts w:ascii="Arial" w:hAnsi="Arial" w:cs="Arial"/>
-          <w:sz w:val="24"/>
-          <w:szCs w:val="24"/>
-        </w:rPr>
-      </w:pPr>
-      <w:proofErr w:type="spellStart"/>
-      <w:r>
-        <w:rPr>
-          <w:rFonts w:ascii="Arial" w:hAnsi="Arial" w:cs="Arial"/>
-          <w:sz w:val="24"/>
-          <w:szCs w:val="24"/>
-        </w:rPr>
-        <w:t>Adware</w:t>
-      </w:r>
-      <w:proofErr w:type="spellEnd"/>
-      <w:r>
-        <w:rPr>
-          <w:rFonts w:ascii="Arial" w:hAnsi="Arial" w:cs="Arial"/>
-          <w:sz w:val="24"/>
-          <w:szCs w:val="24"/>
-        </w:rPr>
-        <w:t>/</w:t>
-      </w:r>
-      <w:proofErr w:type="spellStart"/>
-      <w:r>
-        <w:rPr>
-          <w:rFonts w:ascii="Arial" w:hAnsi="Arial" w:cs="Arial"/>
-          <w:sz w:val="24"/>
-          <w:szCs w:val="24"/>
-        </w:rPr>
-        <w:t>Spyware</w:t>
-      </w:r>
-      <w:proofErr w:type="spellEnd"/>
-      <w:r>
-        <w:rPr>
-          <w:rFonts w:ascii="Arial" w:hAnsi="Arial" w:cs="Arial"/>
-          <w:sz w:val="24"/>
-          <w:szCs w:val="24"/>
-        </w:rPr>
-        <w:t>:</w:t>
-      </w:r>
-    </w:p>
-    <w:p>
-      <w:pPr>
-        <w:rPr>
-          <w:rFonts w:ascii="Arial" w:hAnsi="Arial" w:cs="Arial"/>
-          <w:sz w:val="24"/>
-          <w:szCs w:val="24"/>
-        </w:rPr>
-      </w:pPr>
-      <w:r>
-        <w:rPr>
-          <w:rFonts w:ascii="Arial" w:hAnsi="Arial" w:cs="Arial"/>
-          <w:sz w:val="24"/>
-          <w:szCs w:val="24"/>
-        </w:rPr>
-        <w:t>Bakdører:</w:t>
-      </w:r>
-    </w:p>
-    <w:p>
-      <w:pPr>
-        <w:rPr>
-          <w:rFonts w:ascii="Arial" w:hAnsi="Arial" w:cs="Arial"/>
-          <w:sz w:val="24"/>
-          <w:szCs w:val="24"/>
-        </w:rPr>
-      </w:pPr>
-      <w:proofErr w:type="spellStart"/>
-      <w:r>
-        <w:rPr>
-          <w:rFonts w:ascii="Arial" w:hAnsi="Arial" w:cs="Arial"/>
-          <w:sz w:val="24"/>
-          <w:szCs w:val="24"/>
-        </w:rPr>
-        <w:t>Malware</w:t>
-      </w:r>
-      <w:proofErr w:type="spellEnd"/>
-      <w:r>
-        <w:rPr>
-          <w:rFonts w:ascii="Arial" w:hAnsi="Arial" w:cs="Arial"/>
-          <w:sz w:val="24"/>
-          <w:szCs w:val="24"/>
-        </w:rPr>
-        <w:t>/Skadevare:</w:t>
-      </w:r>
-    </w:p>
-    <w:p>
-      <w:pPr>
-        <w:rPr>
-          <w:rFonts w:ascii="Arial" w:hAnsi="Arial" w:cs="Arial"/>
-          <w:sz w:val="24"/>
-          <w:szCs w:val="24"/>
-        </w:rPr>
-      </w:pPr>
-      <w:r>
-        <w:rPr>
-          <w:rFonts w:ascii="Arial" w:hAnsi="Arial" w:cs="Arial"/>
-          <w:sz w:val="24"/>
-          <w:szCs w:val="24"/>
-        </w:rPr>
-        <w:t>Signatur:</w:t>
-      </w:r>
-    </w:p>
-    <w:p>
-      <w:pPr>
-        <w:rPr>
-          <w:rFonts w:ascii="Arial" w:hAnsi="Arial" w:cs="Arial"/>
-          <w:sz w:val="24"/>
-          <w:szCs w:val="24"/>
-        </w:rPr>
-      </w:pPr>
-      <w:r>
-        <w:rPr>
-          <w:rFonts w:ascii="Arial" w:hAnsi="Arial" w:cs="Arial"/>
-          <w:sz w:val="24"/>
-          <w:szCs w:val="24"/>
-        </w:rPr>
-        <w:t>Heuristikk:</w:t>
-      </w:r>
-    </w:p>
-    <w:p>
-      <w:pPr>
-        <w:rPr>
-          <w:rFonts w:ascii="Arial" w:hAnsi="Arial" w:cs="Arial"/>
-          <w:sz w:val="24"/>
-          <w:szCs w:val="24"/>
-        </w:rPr>
-      </w:pPr>
-      <w:r>
-        <w:rPr>
-          <w:rFonts w:ascii="Arial" w:hAnsi="Arial" w:cs="Arial"/>
-          <w:sz w:val="24"/>
-          <w:szCs w:val="24"/>
-        </w:rPr>
-        <w:t>Sandkasse:</w:t>
-      </w:r>
-    </w:p>
-    <w:p>
-      <w:pPr>
-        <w:rPr>
-          <w:rFonts w:ascii="Arial" w:hAnsi="Arial" w:cs="Arial"/>
-          <w:sz w:val="24"/>
-          <w:szCs w:val="24"/>
-        </w:rPr>
-      </w:pPr>
-      <w:proofErr w:type="spellStart"/>
-      <w:r>
-        <w:rPr>
-          <w:rFonts w:ascii="Arial" w:hAnsi="Arial" w:cs="Arial"/>
-          <w:sz w:val="24"/>
-          <w:szCs w:val="24"/>
-        </w:rPr>
-        <w:t>Tripwire</w:t>
-      </w:r>
-      <w:proofErr w:type="spellEnd"/>
-      <w:r>
-        <w:rPr>
-          <w:rFonts w:ascii="Arial" w:hAnsi="Arial" w:cs="Arial"/>
-          <w:sz w:val="24"/>
-          <w:szCs w:val="24"/>
-        </w:rPr>
-        <w:t>:</w:t>
-      </w:r>
-    </w:p>
-    <w:p>
-      <w:pPr>
-        <w:rPr>
-          <w:rFonts w:ascii="Arial" w:hAnsi="Arial" w:cs="Arial"/>
-          <w:sz w:val="24"/>
-          <w:szCs w:val="24"/>
-        </w:rPr>
-      </w:pPr>
-      <w:r>
-        <w:rPr>
-          <w:rFonts w:ascii="Arial" w:hAnsi="Arial" w:cs="Arial"/>
-          <w:sz w:val="24"/>
-          <w:szCs w:val="24"/>
-        </w:rPr>
-        <w:t>Dos-angrep:</w:t>
-      </w:r>
-    </w:p>
-    <w:p>
-      <w:pPr>
-        <w:rPr>
-          <w:rFonts w:ascii="Arial" w:hAnsi="Arial" w:cs="Arial"/>
-          <w:sz w:val="24"/>
-          <w:szCs w:val="24"/>
-        </w:rPr>
-      </w:pPr>
-      <w:proofErr w:type="spellStart"/>
-      <w:r>
-        <w:rPr>
-          <w:rFonts w:ascii="Arial" w:hAnsi="Arial" w:cs="Arial"/>
-          <w:sz w:val="24"/>
-          <w:szCs w:val="24"/>
-        </w:rPr>
-        <w:t>Spoofing</w:t>
-      </w:r>
-      <w:proofErr w:type="spellEnd"/>
-      <w:r>
-        <w:rPr>
-          <w:rFonts w:ascii="Arial" w:hAnsi="Arial" w:cs="Arial"/>
-          <w:sz w:val="24"/>
-          <w:szCs w:val="24"/>
-        </w:rPr>
-        <w:t>:</w:t>
-      </w:r>
-    </w:p>
-    <w:p>
-      <w:pPr>
-        <w:rPr>
-          <w:rFonts w:ascii="Arial" w:hAnsi="Arial" w:cs="Arial"/>
-          <w:sz w:val="24"/>
-          <w:szCs w:val="24"/>
-        </w:rPr>
-      </w:pPr>
+        <w:br w:type="page"/>
+      </w:r>
+    </w:p>
+    <w:p>
+      <w:pPr>
+        <w:rPr>
+          <w:rFonts w:ascii="Arial" w:hAnsi="Arial" w:cs="Arial"/>
+          <w:sz w:val="24"/>
+          <w:szCs w:val="24"/>
+        </w:rPr>
+      </w:pPr>
+      <w:r>
+        <w:rPr>
+          <w:rFonts w:ascii="Arial" w:hAnsi="Arial" w:cs="Arial"/>
+          <w:sz w:val="24"/>
+          <w:szCs w:val="24"/>
+        </w:rPr>
+        <w:lastRenderedPageBreak/>
+        <w:t>CMS – systemer:</w:t>
+      </w:r>
+    </w:p>
+    <w:p>
+      <w:pPr>
+        <w:rPr>
+          <w:rFonts w:ascii="Arial" w:hAnsi="Arial" w:cs="Arial"/>
+          <w:sz w:val="24"/>
+          <w:szCs w:val="24"/>
+        </w:rPr>
+      </w:pPr>
+      <w:r>
+        <w:rPr>
+          <w:rFonts w:ascii="Arial" w:hAnsi="Arial" w:cs="Arial"/>
+          <w:sz w:val="24"/>
+          <w:szCs w:val="24"/>
+        </w:rPr>
+        <w:br w:type="page"/>
+      </w:r>
+    </w:p>
+    <w:p>
+      <w:pPr>
+        <w:rPr>
+          <w:rFonts w:ascii="Arial" w:hAnsi="Arial" w:cs="Arial"/>
+          <w:sz w:val="24"/>
+          <w:szCs w:val="24"/>
+        </w:rPr>
+      </w:pPr>
+      <w:r>
+        <w:rPr>
+          <w:rFonts w:ascii="Arial" w:hAnsi="Arial" w:cs="Arial"/>
+          <w:sz w:val="24"/>
+          <w:szCs w:val="24"/>
+        </w:rPr>
+        <w:lastRenderedPageBreak/>
+        <w:t>Standarder og prosedyrer for bedrifter</w:t>
+      </w:r>
+    </w:p>
+    <w:p>
+      <w:pPr>
+        <w:rPr>
+          <w:rFonts w:ascii="Arial" w:hAnsi="Arial" w:cs="Arial"/>
+          <w:sz w:val="24"/>
+          <w:szCs w:val="24"/>
+        </w:rPr>
+      </w:pPr>
+      <w:r>
+        <w:rPr>
+          <w:rFonts w:ascii="Arial" w:hAnsi="Arial" w:cs="Arial"/>
+          <w:sz w:val="24"/>
+          <w:szCs w:val="24"/>
+        </w:rPr>
+        <w:br w:type="page"/>
+      </w:r>
+    </w:p>
+    <w:p>
+      <w:pPr>
+        <w:rPr>
+          <w:rFonts w:ascii="Arial" w:hAnsi="Arial" w:cs="Arial"/>
+          <w:sz w:val="24"/>
+          <w:szCs w:val="24"/>
+        </w:rPr>
+      </w:pPr>
+      <w:r>
+        <w:rPr>
+          <w:rFonts w:ascii="Arial" w:hAnsi="Arial" w:cs="Arial"/>
+          <w:sz w:val="24"/>
+          <w:szCs w:val="24"/>
+        </w:rPr>
+        <w:lastRenderedPageBreak/>
+        <w:t>Nettverk</w:t>
+      </w:r>
+    </w:p>
+    <w:p>
+      <w:pPr>
+        <w:rPr>
+          <w:rFonts w:ascii="Arial" w:hAnsi="Arial" w:cs="Arial"/>
+          <w:sz w:val="24"/>
+          <w:szCs w:val="24"/>
+        </w:rPr>
+      </w:pPr>
+      <w:r>
+        <w:rPr>
+          <w:rFonts w:ascii="Arial" w:hAnsi="Arial" w:cs="Arial"/>
+          <w:sz w:val="24"/>
+          <w:szCs w:val="24"/>
+        </w:rPr>
+        <w:br w:type="page"/>
+      </w:r>
+    </w:p>
+    <w:p>
+      <w:pPr>
+        <w:rPr>
+          <w:rFonts w:ascii="Arial" w:hAnsi="Arial" w:cs="Arial"/>
+          <w:sz w:val="24"/>
+          <w:szCs w:val="24"/>
+        </w:rPr>
+      </w:pPr>
+      <w:r>
+        <w:rPr>
+          <w:rFonts w:ascii="Arial" w:hAnsi="Arial" w:cs="Arial"/>
+          <w:sz w:val="24"/>
+          <w:szCs w:val="24"/>
+        </w:rPr>
+        <w:lastRenderedPageBreak/>
+        <w:t>«Klassisk datasikkerhet»</w:t>
+      </w:r>
     </w:p>
     <w:sectPr>
       <w:pgSz w:w="11906" w:h="16838"/>

</xml_diff>